<commit_message>
Correção de alguns erros e melhoria de texto no relatório
</commit_message>
<xml_diff>
--- a/Outras Coisas/Relatório/Relatorio by Edgar e Joao.docx
+++ b/Outras Coisas/Relatório/Relatorio by Edgar e Joao.docx
@@ -132,25 +132,7 @@
           <w:sz w:val="40"/>
           <w:szCs w:val="40"/>
         </w:rPr>
-        <w:t xml:space="preserve">Site Web </w:t>
-      </w:r>
-      <w:proofErr w:type="spellStart"/>
-      <w:r>
-        <w:rPr>
-          <w:b/>
-          <w:sz w:val="40"/>
-          <w:szCs w:val="40"/>
-        </w:rPr>
-        <w:t>Meteo</w:t>
-      </w:r>
-      <w:proofErr w:type="spellEnd"/>
-      <w:r>
-        <w:rPr>
-          <w:b/>
-          <w:sz w:val="40"/>
-          <w:szCs w:val="40"/>
-        </w:rPr>
-        <w:t xml:space="preserve"> com Inteligência Artificial</w:t>
+        <w:t>Site Web Meteo com Inteligência Artificial</w:t>
       </w:r>
     </w:p>
     <w:p>
@@ -424,25 +406,7 @@
           <w:sz w:val="40"/>
           <w:szCs w:val="40"/>
         </w:rPr>
-        <w:t xml:space="preserve">Site Web </w:t>
-      </w:r>
-      <w:proofErr w:type="spellStart"/>
-      <w:r>
-        <w:rPr>
-          <w:b/>
-          <w:sz w:val="40"/>
-          <w:szCs w:val="40"/>
-        </w:rPr>
-        <w:t>Meteo</w:t>
-      </w:r>
-      <w:proofErr w:type="spellEnd"/>
-      <w:r>
-        <w:rPr>
-          <w:b/>
-          <w:sz w:val="40"/>
-          <w:szCs w:val="40"/>
-        </w:rPr>
-        <w:t xml:space="preserve"> com Inteligência Artificial</w:t>
+        <w:t>Site Web Meteo com Inteligência Artificial</w:t>
       </w:r>
     </w:p>
     <w:p>
@@ -746,13 +710,18 @@
         <w:ind w:left="360"/>
       </w:pPr>
       <w:bookmarkStart w:id="4" w:name="_Toc530601443"/>
-      <w:bookmarkStart w:id="5" w:name="_Toc95473519"/>
+      <w:bookmarkStart w:id="5" w:name="_Toc138430243"/>
       <w:r>
         <w:lastRenderedPageBreak/>
         <w:t>Agradecimentos</w:t>
       </w:r>
       <w:bookmarkEnd w:id="4"/>
       <w:bookmarkEnd w:id="5"/>
+    </w:p>
+    <w:p>
+      <w:r>
+        <w:t>--------------------------------------------------------------------------------------------------------</w:t>
+      </w:r>
     </w:p>
     <w:p>
       <w:r>
@@ -793,7 +762,7 @@
       <w:bookmarkStart w:id="6" w:name="_Toc357152316"/>
       <w:bookmarkStart w:id="7" w:name="_Toc357154523"/>
       <w:bookmarkStart w:id="8" w:name="_Toc530601444"/>
-      <w:bookmarkStart w:id="9" w:name="_Toc95473520"/>
+      <w:bookmarkStart w:id="9" w:name="_Toc138430244"/>
       <w:r>
         <w:lastRenderedPageBreak/>
         <w:t>Resumo</w:t>
@@ -812,13 +781,16 @@
       <w:r>
         <w:t>Todos temos a perceção que a meteorologia ou o estado do tempo influencia de uma forma considerável todas as atividades humanas, sejam elas desenvolvidas em edifícios ou ao ar livre. Para além da preparação diária para sair de casa, a previsão da precipitação é importante para muitas áreas, tais como aviação, navegação, agricultura, indústria, comércio e turismo.</w:t>
       </w:r>
-      <w:r>
-        <w:t xml:space="preserve"> [1]</w:t>
-      </w:r>
-    </w:p>
-    <w:p>
-      <w:r>
-        <w:t xml:space="preserve">Em Portugal, o Instituto Português do Mar e da Atmosfera, uma organização oficial pública, analisa e faz a previsão do estado do tempo para períodos longos até 10 dias e com </w:t>
+    </w:p>
+    <w:p>
+      <w:r>
+        <w:t>Em Portugal, o Instituto Português do Mar e da Atmosfera</w:t>
+      </w:r>
+      <w:r>
+        <w:t xml:space="preserve"> (IPMA)</w:t>
+      </w:r>
+      <w:r>
+        <w:t xml:space="preserve">, uma organização oficial pública, analisa e faz a previsão do estado do tempo para períodos longos até 10 dias e com </w:t>
       </w:r>
       <w:r>
         <w:t>um certo</w:t>
@@ -829,23 +801,7 @@
     </w:p>
     <w:p>
       <w:r>
-        <w:t xml:space="preserve">Para atingir esse objetivo, o IPMA procedeu à implementação de radares para captura de imagens do estado meteorológico, imagens que serão utilizadas para prever a precipitação em Leiria. Neste projeto serão testadas técnicas de inteligência artificial com redes neuronais artificiais em </w:t>
-      </w:r>
-      <w:proofErr w:type="spellStart"/>
-      <w:r>
-        <w:t>Deep</w:t>
-      </w:r>
-      <w:proofErr w:type="spellEnd"/>
-      <w:r>
-        <w:t xml:space="preserve"> </w:t>
-      </w:r>
-      <w:proofErr w:type="spellStart"/>
-      <w:r>
-        <w:t>Learning</w:t>
-      </w:r>
-      <w:proofErr w:type="spellEnd"/>
-      <w:r>
-        <w:t>.</w:t>
+        <w:t>Para atingir esse objetivo, o IPMA procedeu à implementação de radares para captura de imagens do estado meteorológico, imagens que serão utilizadas para prever a precipitação em Leiria. Neste projeto serão testadas técnicas de inteligência artificial com redes neuronais artificiais em Deep Learning.</w:t>
       </w:r>
     </w:p>
     <w:p/>
@@ -873,21 +829,8 @@
       <w:r>
         <w:t xml:space="preserve"> </w:t>
       </w:r>
-      <w:proofErr w:type="spellStart"/>
-      <w:r>
-        <w:t>Deep</w:t>
-      </w:r>
-      <w:proofErr w:type="spellEnd"/>
-      <w:r>
-        <w:t xml:space="preserve"> </w:t>
-      </w:r>
-      <w:proofErr w:type="spellStart"/>
-      <w:r>
-        <w:t>Learning</w:t>
-      </w:r>
-      <w:proofErr w:type="spellEnd"/>
-      <w:r>
-        <w:t>, CNN, Meteorologia</w:t>
+      <w:r>
+        <w:t>Deep Learning, CNN, Meteorologia</w:t>
       </w:r>
       <w:r>
         <w:t>, IPMA, Redes Neuronais Artificiais</w:t>
@@ -908,7 +851,7 @@
       <w:bookmarkStart w:id="10" w:name="_Toc357152317"/>
       <w:bookmarkStart w:id="11" w:name="_Toc357154524"/>
       <w:bookmarkStart w:id="12" w:name="_Toc530601445"/>
-      <w:bookmarkStart w:id="13" w:name="_Toc95473521"/>
+      <w:bookmarkStart w:id="13" w:name="_Toc138430245"/>
       <w:r>
         <w:rPr>
           <w:lang w:val="en-US"/>
@@ -939,47 +882,25 @@
         </w:rPr>
         <w:t>We all perceive that meteorology or weather conditions significantly influence all human activities, whether carried out indoors or outdoors. In addition to daily preparation to leave the house, precipitation forecasting is crucial for many areas such as aviation, navigation, agriculture, industry, commerce, and tourism.</w:t>
       </w:r>
-      <w:r>
+    </w:p>
+    <w:p>
+      <w:pPr>
         <w:rPr>
           <w:lang w:val="en-GB"/>
         </w:rPr>
-        <w:t xml:space="preserve"> [1]</w:t>
-      </w:r>
-    </w:p>
-    <w:p>
-      <w:pPr>
+      </w:pPr>
+      <w:r>
         <w:rPr>
           <w:lang w:val="en-GB"/>
         </w:rPr>
-      </w:pPr>
+        <w:t xml:space="preserve">In Portugal, the Portuguese Institute for the Sea and the Atmosphere (IPMA), an official public organization, </w:t>
+      </w:r>
       <w:r>
         <w:rPr>
           <w:lang w:val="en-GB"/>
         </w:rPr>
-        <w:t xml:space="preserve">In Portugal, the Portuguese Institute for the </w:t>
-      </w:r>
-      <w:proofErr w:type="gramStart"/>
-      <w:r>
-        <w:rPr>
-          <w:lang w:val="en-GB"/>
-        </w:rPr>
-        <w:t>Sea</w:t>
-      </w:r>
-      <w:proofErr w:type="gramEnd"/>
-      <w:r>
-        <w:rPr>
-          <w:lang w:val="en-GB"/>
-        </w:rPr>
-        <w:t xml:space="preserve"> and the Atmosphere (IPMA), an official public organization, </w:t>
-      </w:r>
-      <w:proofErr w:type="spellStart"/>
-      <w:r>
-        <w:rPr>
-          <w:lang w:val="en-GB"/>
-        </w:rPr>
-        <w:t>analyzes</w:t>
-      </w:r>
-      <w:proofErr w:type="spellEnd"/>
+        <w:t>analyses</w:t>
+      </w:r>
       <w:r>
         <w:rPr>
           <w:lang w:val="en-GB"/>
@@ -1086,6 +1007,9 @@
     <w:p>
       <w:pPr>
         <w:pStyle w:val="Titulo1"/>
+        <w:rPr>
+          <w:noProof/>
+        </w:rPr>
       </w:pPr>
       <w:r>
         <w:rPr>
@@ -1135,12 +1059,14 @@
           <w:b w:val="0"/>
           <w:bCs w:val="0"/>
           <w:noProof/>
+          <w:kern w:val="2"/>
           <w:sz w:val="22"/>
           <w:szCs w:val="22"/>
           <w:lang w:eastAsia="pt-PT"/>
-        </w:rPr>
-      </w:pPr>
-      <w:hyperlink w:anchor="_Toc95473519" w:history="1">
+          <w14:ligatures w14:val="standardContextual"/>
+        </w:rPr>
+      </w:pPr>
+      <w:hyperlink w:anchor="_Toc138430243" w:history="1">
         <w:r>
           <w:rPr>
             <w:rStyle w:val="Hyperlink"/>
@@ -1167,7 +1093,7 @@
             <w:noProof/>
             <w:webHidden/>
           </w:rPr>
-          <w:instrText xml:space="preserve"> PAGEREF _Toc95473519 \h </w:instrText>
+          <w:instrText xml:space="preserve"> PAGEREF _Toc138430243 \h </w:instrText>
         </w:r>
         <w:r>
           <w:rPr>
@@ -1206,12 +1132,14 @@
           <w:b w:val="0"/>
           <w:bCs w:val="0"/>
           <w:noProof/>
+          <w:kern w:val="2"/>
           <w:sz w:val="22"/>
           <w:szCs w:val="22"/>
           <w:lang w:eastAsia="pt-PT"/>
-        </w:rPr>
-      </w:pPr>
-      <w:hyperlink w:anchor="_Toc95473520" w:history="1">
+          <w14:ligatures w14:val="standardContextual"/>
+        </w:rPr>
+      </w:pPr>
+      <w:hyperlink w:anchor="_Toc138430244" w:history="1">
         <w:r>
           <w:rPr>
             <w:rStyle w:val="Hyperlink"/>
@@ -1238,7 +1166,7 @@
             <w:noProof/>
             <w:webHidden/>
           </w:rPr>
-          <w:instrText xml:space="preserve"> PAGEREF _Toc95473520 \h </w:instrText>
+          <w:instrText xml:space="preserve"> PAGEREF _Toc138430244 \h </w:instrText>
         </w:r>
         <w:r>
           <w:rPr>
@@ -1277,17 +1205,19 @@
           <w:b w:val="0"/>
           <w:bCs w:val="0"/>
           <w:noProof/>
+          <w:kern w:val="2"/>
           <w:sz w:val="22"/>
           <w:szCs w:val="22"/>
           <w:lang w:eastAsia="pt-PT"/>
-        </w:rPr>
-      </w:pPr>
-      <w:hyperlink w:anchor="_Toc95473521" w:history="1">
+          <w14:ligatures w14:val="standardContextual"/>
+        </w:rPr>
+      </w:pPr>
+      <w:hyperlink w:anchor="_Toc138430245" w:history="1">
         <w:r>
           <w:rPr>
             <w:rStyle w:val="Hyperlink"/>
             <w:noProof/>
-            <w:lang w:val="en-GB"/>
+            <w:lang w:val="en-US"/>
           </w:rPr>
           <w:t>Abstract</w:t>
         </w:r>
@@ -1310,7 +1240,7 @@
             <w:noProof/>
             <w:webHidden/>
           </w:rPr>
-          <w:instrText xml:space="preserve"> PAGEREF _Toc95473521 \h </w:instrText>
+          <w:instrText xml:space="preserve"> PAGEREF _Toc138430245 \h </w:instrText>
         </w:r>
         <w:r>
           <w:rPr>
@@ -1349,12 +1279,14 @@
           <w:b w:val="0"/>
           <w:bCs w:val="0"/>
           <w:noProof/>
+          <w:kern w:val="2"/>
           <w:sz w:val="22"/>
           <w:szCs w:val="22"/>
           <w:lang w:eastAsia="pt-PT"/>
-        </w:rPr>
-      </w:pPr>
-      <w:hyperlink w:anchor="_Toc95473522" w:history="1">
+          <w14:ligatures w14:val="standardContextual"/>
+        </w:rPr>
+      </w:pPr>
+      <w:hyperlink w:anchor="_Toc138430246" w:history="1">
         <w:r>
           <w:rPr>
             <w:rStyle w:val="Hyperlink"/>
@@ -1381,7 +1313,7 @@
             <w:noProof/>
             <w:webHidden/>
           </w:rPr>
-          <w:instrText xml:space="preserve"> PAGEREF _Toc95473522 \h </w:instrText>
+          <w:instrText xml:space="preserve"> PAGEREF _Toc138430246 \h </w:instrText>
         </w:r>
         <w:r>
           <w:rPr>
@@ -1401,7 +1333,7 @@
             <w:noProof/>
             <w:webHidden/>
           </w:rPr>
-          <w:t>viii</w:t>
+          <w:t>vii</w:t>
         </w:r>
         <w:r>
           <w:rPr>
@@ -1420,12 +1352,14 @@
           <w:b w:val="0"/>
           <w:bCs w:val="0"/>
           <w:noProof/>
+          <w:kern w:val="2"/>
           <w:sz w:val="22"/>
           <w:szCs w:val="22"/>
           <w:lang w:eastAsia="pt-PT"/>
-        </w:rPr>
-      </w:pPr>
-      <w:hyperlink w:anchor="_Toc95473523" w:history="1">
+          <w14:ligatures w14:val="standardContextual"/>
+        </w:rPr>
+      </w:pPr>
+      <w:hyperlink w:anchor="_Toc138430247" w:history="1">
         <w:r>
           <w:rPr>
             <w:rStyle w:val="Hyperlink"/>
@@ -1452,7 +1386,7 @@
             <w:noProof/>
             <w:webHidden/>
           </w:rPr>
-          <w:instrText xml:space="preserve"> PAGEREF _Toc95473523 \h </w:instrText>
+          <w:instrText xml:space="preserve"> PAGEREF _Toc138430247 \h </w:instrText>
         </w:r>
         <w:r>
           <w:rPr>
@@ -1472,7 +1406,7 @@
             <w:noProof/>
             <w:webHidden/>
           </w:rPr>
-          <w:t>ix</w:t>
+          <w:t>viii</w:t>
         </w:r>
         <w:r>
           <w:rPr>
@@ -1491,12 +1425,14 @@
           <w:b w:val="0"/>
           <w:bCs w:val="0"/>
           <w:noProof/>
+          <w:kern w:val="2"/>
           <w:sz w:val="22"/>
           <w:szCs w:val="22"/>
           <w:lang w:eastAsia="pt-PT"/>
-        </w:rPr>
-      </w:pPr>
-      <w:hyperlink w:anchor="_Toc95473524" w:history="1">
+          <w14:ligatures w14:val="standardContextual"/>
+        </w:rPr>
+      </w:pPr>
+      <w:hyperlink w:anchor="_Toc138430248" w:history="1">
         <w:r>
           <w:rPr>
             <w:rStyle w:val="Hyperlink"/>
@@ -1523,7 +1459,7 @@
             <w:noProof/>
             <w:webHidden/>
           </w:rPr>
-          <w:instrText xml:space="preserve"> PAGEREF _Toc95473524 \h </w:instrText>
+          <w:instrText xml:space="preserve"> PAGEREF _Toc138430248 \h </w:instrText>
         </w:r>
         <w:r>
           <w:rPr>
@@ -1543,7 +1479,7 @@
             <w:noProof/>
             <w:webHidden/>
           </w:rPr>
-          <w:t>x</w:t>
+          <w:t>ix</w:t>
         </w:r>
         <w:r>
           <w:rPr>
@@ -1565,12 +1501,14 @@
           <w:b w:val="0"/>
           <w:bCs w:val="0"/>
           <w:noProof/>
+          <w:kern w:val="2"/>
           <w:sz w:val="22"/>
           <w:szCs w:val="22"/>
           <w:lang w:eastAsia="pt-PT"/>
-        </w:rPr>
-      </w:pPr>
-      <w:hyperlink w:anchor="_Toc95473525" w:history="1">
+          <w14:ligatures w14:val="standardContextual"/>
+        </w:rPr>
+      </w:pPr>
+      <w:hyperlink w:anchor="_Toc138430249" w:history="1">
         <w:r>
           <w:rPr>
             <w:rStyle w:val="Hyperlink"/>
@@ -1590,9 +1528,11 @@
             <w:b w:val="0"/>
             <w:bCs w:val="0"/>
             <w:noProof/>
+            <w:kern w:val="2"/>
             <w:sz w:val="22"/>
             <w:szCs w:val="22"/>
             <w:lang w:eastAsia="pt-PT"/>
+            <w14:ligatures w14:val="standardContextual"/>
           </w:rPr>
           <w:tab/>
         </w:r>
@@ -1622,7 +1562,7 @@
             <w:noProof/>
             <w:webHidden/>
           </w:rPr>
-          <w:instrText xml:space="preserve"> PAGEREF _Toc95473525 \h </w:instrText>
+          <w:instrText xml:space="preserve"> PAGEREF _Toc138430249 \h </w:instrText>
         </w:r>
         <w:r>
           <w:rPr>
@@ -1664,12 +1604,14 @@
           <w:b w:val="0"/>
           <w:bCs w:val="0"/>
           <w:noProof/>
+          <w:kern w:val="2"/>
           <w:sz w:val="22"/>
           <w:szCs w:val="22"/>
           <w:lang w:eastAsia="pt-PT"/>
-        </w:rPr>
-      </w:pPr>
-      <w:hyperlink w:anchor="_Toc95473526" w:history="1">
+          <w14:ligatures w14:val="standardContextual"/>
+        </w:rPr>
+      </w:pPr>
+      <w:hyperlink w:anchor="_Toc138430250" w:history="1">
         <w:r>
           <w:rPr>
             <w:rStyle w:val="Hyperlink"/>
@@ -1689,9 +1631,11 @@
             <w:b w:val="0"/>
             <w:bCs w:val="0"/>
             <w:noProof/>
+            <w:kern w:val="2"/>
             <w:sz w:val="22"/>
             <w:szCs w:val="22"/>
             <w:lang w:eastAsia="pt-PT"/>
+            <w14:ligatures w14:val="standardContextual"/>
           </w:rPr>
           <w:tab/>
         </w:r>
@@ -1700,7 +1644,7 @@
             <w:rStyle w:val="Hyperlink"/>
             <w:noProof/>
           </w:rPr>
-          <w:t>Título do capítulo</w:t>
+          <w:t>Descrição do processo</w:t>
         </w:r>
         <w:r>
           <w:rPr>
@@ -1721,7 +1665,7 @@
             <w:noProof/>
             <w:webHidden/>
           </w:rPr>
-          <w:instrText xml:space="preserve"> PAGEREF _Toc95473526 \h </w:instrText>
+          <w:instrText xml:space="preserve"> PAGEREF _Toc138430250 \h </w:instrText>
         </w:r>
         <w:r>
           <w:rPr>
@@ -1764,12 +1708,14 @@
           <w:b w:val="0"/>
           <w:bCs w:val="0"/>
           <w:noProof/>
+          <w:kern w:val="2"/>
           <w:sz w:val="22"/>
           <w:szCs w:val="22"/>
           <w:lang w:eastAsia="pt-PT"/>
-        </w:rPr>
-      </w:pPr>
-      <w:hyperlink w:anchor="_Toc95473527" w:history="1">
+          <w14:ligatures w14:val="standardContextual"/>
+        </w:rPr>
+      </w:pPr>
+      <w:hyperlink w:anchor="_Toc138430251" w:history="1">
         <w:r>
           <w:rPr>
             <w:rStyle w:val="Hyperlink"/>
@@ -1783,9 +1729,11 @@
             <w:b w:val="0"/>
             <w:bCs w:val="0"/>
             <w:noProof/>
+            <w:kern w:val="2"/>
             <w:sz w:val="22"/>
             <w:szCs w:val="22"/>
             <w:lang w:eastAsia="pt-PT"/>
+            <w14:ligatures w14:val="standardContextual"/>
           </w:rPr>
           <w:tab/>
         </w:r>
@@ -1794,7 +1742,7 @@
             <w:rStyle w:val="Hyperlink"/>
             <w:noProof/>
           </w:rPr>
-          <w:t>Título da secção</w:t>
+          <w:t>Dataset utilizado</w:t>
         </w:r>
         <w:r>
           <w:rPr>
@@ -1815,7 +1763,7 @@
             <w:noProof/>
             <w:webHidden/>
           </w:rPr>
-          <w:instrText xml:space="preserve"> PAGEREF _Toc95473527 \h </w:instrText>
+          <w:instrText xml:space="preserve"> PAGEREF _Toc138430251 \h </w:instrText>
         </w:r>
         <w:r>
           <w:rPr>
@@ -1835,7 +1783,7 @@
             <w:noProof/>
             <w:webHidden/>
           </w:rPr>
-          <w:t>4</w:t>
+          <w:t>2</w:t>
         </w:r>
         <w:r>
           <w:rPr>
@@ -1858,12 +1806,14 @@
           <w:b w:val="0"/>
           <w:bCs w:val="0"/>
           <w:noProof/>
+          <w:kern w:val="2"/>
           <w:sz w:val="22"/>
           <w:szCs w:val="22"/>
           <w:lang w:eastAsia="pt-PT"/>
-        </w:rPr>
-      </w:pPr>
-      <w:hyperlink w:anchor="_Toc95473528" w:history="1">
+          <w14:ligatures w14:val="standardContextual"/>
+        </w:rPr>
+      </w:pPr>
+      <w:hyperlink w:anchor="_Toc138430252" w:history="1">
         <w:r>
           <w:rPr>
             <w:rStyle w:val="Hyperlink"/>
@@ -1877,9 +1827,11 @@
             <w:b w:val="0"/>
             <w:bCs w:val="0"/>
             <w:noProof/>
+            <w:kern w:val="2"/>
             <w:sz w:val="22"/>
             <w:szCs w:val="22"/>
             <w:lang w:eastAsia="pt-PT"/>
+            <w14:ligatures w14:val="standardContextual"/>
           </w:rPr>
           <w:tab/>
         </w:r>
@@ -1909,7 +1861,7 @@
             <w:noProof/>
             <w:webHidden/>
           </w:rPr>
-          <w:instrText xml:space="preserve"> PAGEREF _Toc95473528 \h </w:instrText>
+          <w:instrText xml:space="preserve"> PAGEREF _Toc138430252 \h </w:instrText>
         </w:r>
         <w:r>
           <w:rPr>
@@ -1929,7 +1881,105 @@
             <w:noProof/>
             <w:webHidden/>
           </w:rPr>
-          <w:t>4</w:t>
+          <w:t>7</w:t>
+        </w:r>
+        <w:r>
+          <w:rPr>
+            <w:noProof/>
+            <w:webHidden/>
+          </w:rPr>
+          <w:fldChar w:fldCharType="end"/>
+        </w:r>
+      </w:hyperlink>
+    </w:p>
+    <w:p>
+      <w:pPr>
+        <w:pStyle w:val="TOC2"/>
+        <w:tabs>
+          <w:tab w:val="left" w:pos="1200"/>
+          <w:tab w:val="right" w:leader="dot" w:pos="8777"/>
+        </w:tabs>
+        <w:rPr>
+          <w:rFonts w:asciiTheme="minorHAnsi" w:eastAsiaTheme="minorEastAsia" w:hAnsiTheme="minorHAnsi" w:cstheme="minorBidi"/>
+          <w:b w:val="0"/>
+          <w:bCs w:val="0"/>
+          <w:noProof/>
+          <w:kern w:val="2"/>
+          <w:sz w:val="22"/>
+          <w:szCs w:val="22"/>
+          <w:lang w:eastAsia="pt-PT"/>
+          <w14:ligatures w14:val="standardContextual"/>
+        </w:rPr>
+      </w:pPr>
+      <w:hyperlink w:anchor="_Toc138430253" w:history="1">
+        <w:r>
+          <w:rPr>
+            <w:rStyle w:val="Hyperlink"/>
+            <w:noProof/>
+          </w:rPr>
+          <w:t>2.3.</w:t>
+        </w:r>
+        <w:r>
+          <w:rPr>
+            <w:rFonts w:asciiTheme="minorHAnsi" w:eastAsiaTheme="minorEastAsia" w:hAnsiTheme="minorHAnsi" w:cstheme="minorBidi"/>
+            <w:b w:val="0"/>
+            <w:bCs w:val="0"/>
+            <w:noProof/>
+            <w:kern w:val="2"/>
+            <w:sz w:val="22"/>
+            <w:szCs w:val="22"/>
+            <w:lang w:eastAsia="pt-PT"/>
+            <w14:ligatures w14:val="standardContextual"/>
+          </w:rPr>
+          <w:tab/>
+        </w:r>
+        <w:r>
+          <w:rPr>
+            <w:rStyle w:val="Hyperlink"/>
+            <w:noProof/>
+          </w:rPr>
+          <w:t>Título da secção</w:t>
+        </w:r>
+        <w:r>
+          <w:rPr>
+            <w:noProof/>
+            <w:webHidden/>
+          </w:rPr>
+          <w:tab/>
+        </w:r>
+        <w:r>
+          <w:rPr>
+            <w:noProof/>
+            <w:webHidden/>
+          </w:rPr>
+          <w:fldChar w:fldCharType="begin"/>
+        </w:r>
+        <w:r>
+          <w:rPr>
+            <w:noProof/>
+            <w:webHidden/>
+          </w:rPr>
+          <w:instrText xml:space="preserve"> PAGEREF _Toc138430253 \h </w:instrText>
+        </w:r>
+        <w:r>
+          <w:rPr>
+            <w:noProof/>
+            <w:webHidden/>
+          </w:rPr>
+        </w:r>
+        <w:r>
+          <w:rPr>
+            <w:noProof/>
+            <w:webHidden/>
+          </w:rPr>
+          <w:fldChar w:fldCharType="separate"/>
+        </w:r>
+        <w:r>
+          <w:rPr>
+            <w:noProof/>
+            <w:webHidden/>
+          </w:rPr>
+          <w:t>7</w:t>
         </w:r>
         <w:r>
           <w:rPr>
@@ -1950,26 +2000,30 @@
         <w:rPr>
           <w:rFonts w:asciiTheme="minorHAnsi" w:eastAsiaTheme="minorEastAsia" w:hAnsiTheme="minorHAnsi" w:cstheme="minorBidi"/>
           <w:noProof/>
+          <w:kern w:val="2"/>
           <w:sz w:val="22"/>
           <w:szCs w:val="22"/>
           <w:lang w:eastAsia="pt-PT"/>
-        </w:rPr>
-      </w:pPr>
-      <w:hyperlink w:anchor="_Toc95473529" w:history="1">
+          <w14:ligatures w14:val="standardContextual"/>
+        </w:rPr>
+      </w:pPr>
+      <w:hyperlink w:anchor="_Toc138430254" w:history="1">
         <w:r>
           <w:rPr>
             <w:rStyle w:val="Hyperlink"/>
             <w:noProof/>
           </w:rPr>
-          <w:t>2.2.1.</w:t>
+          <w:t>2.3.1.</w:t>
         </w:r>
         <w:r>
           <w:rPr>
             <w:rFonts w:asciiTheme="minorHAnsi" w:eastAsiaTheme="minorEastAsia" w:hAnsiTheme="minorHAnsi" w:cstheme="minorBidi"/>
             <w:noProof/>
+            <w:kern w:val="2"/>
             <w:sz w:val="22"/>
             <w:szCs w:val="22"/>
             <w:lang w:eastAsia="pt-PT"/>
+            <w14:ligatures w14:val="standardContextual"/>
           </w:rPr>
           <w:tab/>
         </w:r>
@@ -1999,7 +2053,7 @@
             <w:noProof/>
             <w:webHidden/>
           </w:rPr>
-          <w:instrText xml:space="preserve"> PAGEREF _Toc95473529 \h </w:instrText>
+          <w:instrText xml:space="preserve"> PAGEREF _Toc138430254 \h </w:instrText>
         </w:r>
         <w:r>
           <w:rPr>
@@ -2019,7 +2073,7 @@
             <w:noProof/>
             <w:webHidden/>
           </w:rPr>
-          <w:t>5</w:t>
+          <w:t>8</w:t>
         </w:r>
         <w:r>
           <w:rPr>
@@ -2040,26 +2094,30 @@
         <w:rPr>
           <w:rFonts w:asciiTheme="minorHAnsi" w:eastAsiaTheme="minorEastAsia" w:hAnsiTheme="minorHAnsi" w:cstheme="minorBidi"/>
           <w:noProof/>
+          <w:kern w:val="2"/>
           <w:sz w:val="22"/>
           <w:szCs w:val="22"/>
           <w:lang w:eastAsia="pt-PT"/>
-        </w:rPr>
-      </w:pPr>
-      <w:hyperlink w:anchor="_Toc95473530" w:history="1">
+          <w14:ligatures w14:val="standardContextual"/>
+        </w:rPr>
+      </w:pPr>
+      <w:hyperlink w:anchor="_Toc138430255" w:history="1">
         <w:r>
           <w:rPr>
             <w:rStyle w:val="Hyperlink"/>
             <w:noProof/>
           </w:rPr>
-          <w:t>2.2.2.</w:t>
+          <w:t>2.3.2.</w:t>
         </w:r>
         <w:r>
           <w:rPr>
             <w:rFonts w:asciiTheme="minorHAnsi" w:eastAsiaTheme="minorEastAsia" w:hAnsiTheme="minorHAnsi" w:cstheme="minorBidi"/>
             <w:noProof/>
+            <w:kern w:val="2"/>
             <w:sz w:val="22"/>
             <w:szCs w:val="22"/>
             <w:lang w:eastAsia="pt-PT"/>
+            <w14:ligatures w14:val="standardContextual"/>
           </w:rPr>
           <w:tab/>
         </w:r>
@@ -2089,7 +2147,7 @@
             <w:noProof/>
             <w:webHidden/>
           </w:rPr>
-          <w:instrText xml:space="preserve"> PAGEREF _Toc95473530 \h </w:instrText>
+          <w:instrText xml:space="preserve"> PAGEREF _Toc138430255 \h </w:instrText>
         </w:r>
         <w:r>
           <w:rPr>
@@ -2109,7 +2167,7 @@
             <w:noProof/>
             <w:webHidden/>
           </w:rPr>
-          <w:t>5</w:t>
+          <w:t>8</w:t>
         </w:r>
         <w:r>
           <w:rPr>
@@ -2130,26 +2188,30 @@
         <w:rPr>
           <w:rFonts w:asciiTheme="minorHAnsi" w:eastAsiaTheme="minorEastAsia" w:hAnsiTheme="minorHAnsi" w:cstheme="minorBidi"/>
           <w:noProof/>
+          <w:kern w:val="2"/>
           <w:sz w:val="22"/>
           <w:szCs w:val="22"/>
           <w:lang w:eastAsia="pt-PT"/>
-        </w:rPr>
-      </w:pPr>
-      <w:hyperlink w:anchor="_Toc95473531" w:history="1">
+          <w14:ligatures w14:val="standardContextual"/>
+        </w:rPr>
+      </w:pPr>
+      <w:hyperlink w:anchor="_Toc138430256" w:history="1">
         <w:r>
           <w:rPr>
             <w:rStyle w:val="Hyperlink"/>
             <w:noProof/>
           </w:rPr>
-          <w:t>2.2.3.</w:t>
+          <w:t>2.3.3.</w:t>
         </w:r>
         <w:r>
           <w:rPr>
             <w:rFonts w:asciiTheme="minorHAnsi" w:eastAsiaTheme="minorEastAsia" w:hAnsiTheme="minorHAnsi" w:cstheme="minorBidi"/>
             <w:noProof/>
+            <w:kern w:val="2"/>
             <w:sz w:val="22"/>
             <w:szCs w:val="22"/>
             <w:lang w:eastAsia="pt-PT"/>
+            <w14:ligatures w14:val="standardContextual"/>
           </w:rPr>
           <w:tab/>
         </w:r>
@@ -2179,7 +2241,7 @@
             <w:noProof/>
             <w:webHidden/>
           </w:rPr>
-          <w:instrText xml:space="preserve"> PAGEREF _Toc95473531 \h </w:instrText>
+          <w:instrText xml:space="preserve"> PAGEREF _Toc138430256 \h </w:instrText>
         </w:r>
         <w:r>
           <w:rPr>
@@ -2199,7 +2261,7 @@
             <w:noProof/>
             <w:webHidden/>
           </w:rPr>
-          <w:t>5</w:t>
+          <w:t>8</w:t>
         </w:r>
         <w:r>
           <w:rPr>
@@ -2222,18 +2284,20 @@
           <w:b w:val="0"/>
           <w:bCs w:val="0"/>
           <w:noProof/>
+          <w:kern w:val="2"/>
           <w:sz w:val="22"/>
           <w:szCs w:val="22"/>
           <w:lang w:eastAsia="pt-PT"/>
-        </w:rPr>
-      </w:pPr>
-      <w:hyperlink w:anchor="_Toc95473532" w:history="1">
+          <w14:ligatures w14:val="standardContextual"/>
+        </w:rPr>
+      </w:pPr>
+      <w:hyperlink w:anchor="_Toc138430257" w:history="1">
         <w:r>
           <w:rPr>
             <w:rStyle w:val="Hyperlink"/>
             <w:noProof/>
           </w:rPr>
-          <w:t>2.3.</w:t>
+          <w:t>2.4.</w:t>
         </w:r>
         <w:r>
           <w:rPr>
@@ -2241,9 +2305,11 @@
             <w:b w:val="0"/>
             <w:bCs w:val="0"/>
             <w:noProof/>
+            <w:kern w:val="2"/>
             <w:sz w:val="22"/>
             <w:szCs w:val="22"/>
             <w:lang w:eastAsia="pt-PT"/>
+            <w14:ligatures w14:val="standardContextual"/>
           </w:rPr>
           <w:tab/>
         </w:r>
@@ -2273,7 +2339,7 @@
             <w:noProof/>
             <w:webHidden/>
           </w:rPr>
-          <w:instrText xml:space="preserve"> PAGEREF _Toc95473532 \h </w:instrText>
+          <w:instrText xml:space="preserve"> PAGEREF _Toc138430257 \h </w:instrText>
         </w:r>
         <w:r>
           <w:rPr>
@@ -2293,7 +2359,7 @@
             <w:noProof/>
             <w:webHidden/>
           </w:rPr>
-          <w:t>5</w:t>
+          <w:t>8</w:t>
         </w:r>
         <w:r>
           <w:rPr>
@@ -2315,12 +2381,14 @@
           <w:b w:val="0"/>
           <w:bCs w:val="0"/>
           <w:noProof/>
+          <w:kern w:val="2"/>
           <w:sz w:val="22"/>
           <w:szCs w:val="22"/>
           <w:lang w:eastAsia="pt-PT"/>
-        </w:rPr>
-      </w:pPr>
-      <w:hyperlink w:anchor="_Toc95473533" w:history="1">
+          <w14:ligatures w14:val="standardContextual"/>
+        </w:rPr>
+      </w:pPr>
+      <w:hyperlink w:anchor="_Toc138430258" w:history="1">
         <w:r>
           <w:rPr>
             <w:rStyle w:val="Hyperlink"/>
@@ -2340,9 +2408,11 @@
             <w:b w:val="0"/>
             <w:bCs w:val="0"/>
             <w:noProof/>
+            <w:kern w:val="2"/>
             <w:sz w:val="22"/>
             <w:szCs w:val="22"/>
             <w:lang w:eastAsia="pt-PT"/>
+            <w14:ligatures w14:val="standardContextual"/>
           </w:rPr>
           <w:tab/>
         </w:r>
@@ -2372,7 +2442,7 @@
             <w:noProof/>
             <w:webHidden/>
           </w:rPr>
-          <w:instrText xml:space="preserve"> PAGEREF _Toc95473533 \h </w:instrText>
+          <w:instrText xml:space="preserve"> PAGEREF _Toc138430258 \h </w:instrText>
         </w:r>
         <w:r>
           <w:rPr>
@@ -2392,7 +2462,7 @@
             <w:noProof/>
             <w:webHidden/>
           </w:rPr>
-          <w:t>6</w:t>
+          <w:t>9</w:t>
         </w:r>
         <w:r>
           <w:rPr>
@@ -2414,12 +2484,14 @@
           <w:b w:val="0"/>
           <w:bCs w:val="0"/>
           <w:noProof/>
+          <w:kern w:val="2"/>
           <w:sz w:val="22"/>
           <w:szCs w:val="22"/>
           <w:lang w:eastAsia="pt-PT"/>
-        </w:rPr>
-      </w:pPr>
-      <w:hyperlink w:anchor="_Toc95473534" w:history="1">
+          <w14:ligatures w14:val="standardContextual"/>
+        </w:rPr>
+      </w:pPr>
+      <w:hyperlink w:anchor="_Toc138430259" w:history="1">
         <w:r>
           <w:rPr>
             <w:rStyle w:val="Hyperlink"/>
@@ -2439,9 +2511,11 @@
             <w:b w:val="0"/>
             <w:bCs w:val="0"/>
             <w:noProof/>
+            <w:kern w:val="2"/>
             <w:sz w:val="22"/>
             <w:szCs w:val="22"/>
             <w:lang w:eastAsia="pt-PT"/>
+            <w14:ligatures w14:val="standardContextual"/>
           </w:rPr>
           <w:tab/>
         </w:r>
@@ -2471,7 +2545,7 @@
             <w:noProof/>
             <w:webHidden/>
           </w:rPr>
-          <w:instrText xml:space="preserve"> PAGEREF _Toc95473534 \h </w:instrText>
+          <w:instrText xml:space="preserve"> PAGEREF _Toc138430259 \h </w:instrText>
         </w:r>
         <w:r>
           <w:rPr>
@@ -2491,7 +2565,7 @@
             <w:noProof/>
             <w:webHidden/>
           </w:rPr>
-          <w:t>7</w:t>
+          <w:t>10</w:t>
         </w:r>
         <w:r>
           <w:rPr>
@@ -2510,12 +2584,14 @@
           <w:b w:val="0"/>
           <w:bCs w:val="0"/>
           <w:noProof/>
+          <w:kern w:val="2"/>
           <w:sz w:val="22"/>
           <w:szCs w:val="22"/>
           <w:lang w:eastAsia="pt-PT"/>
-        </w:rPr>
-      </w:pPr>
-      <w:hyperlink w:anchor="_Toc95473535" w:history="1">
+          <w14:ligatures w14:val="standardContextual"/>
+        </w:rPr>
+      </w:pPr>
+      <w:hyperlink w:anchor="_Toc138430260" w:history="1">
         <w:r>
           <w:rPr>
             <w:rStyle w:val="Hyperlink"/>
@@ -2542,7 +2618,7 @@
             <w:noProof/>
             <w:webHidden/>
           </w:rPr>
-          <w:instrText xml:space="preserve"> PAGEREF _Toc95473535 \h </w:instrText>
+          <w:instrText xml:space="preserve"> PAGEREF _Toc138430260 \h </w:instrText>
         </w:r>
         <w:r>
           <w:rPr>
@@ -2562,7 +2638,7 @@
             <w:noProof/>
             <w:webHidden/>
           </w:rPr>
-          <w:t>8</w:t>
+          <w:t>11</w:t>
         </w:r>
         <w:r>
           <w:rPr>
@@ -2581,12 +2657,14 @@
           <w:b w:val="0"/>
           <w:bCs w:val="0"/>
           <w:noProof/>
+          <w:kern w:val="2"/>
           <w:sz w:val="22"/>
           <w:szCs w:val="22"/>
           <w:lang w:eastAsia="pt-PT"/>
-        </w:rPr>
-      </w:pPr>
-      <w:hyperlink w:anchor="_Toc95473536" w:history="1">
+          <w14:ligatures w14:val="standardContextual"/>
+        </w:rPr>
+      </w:pPr>
+      <w:hyperlink w:anchor="_Toc138430261" w:history="1">
         <w:r>
           <w:rPr>
             <w:rStyle w:val="Hyperlink"/>
@@ -2613,7 +2691,7 @@
             <w:noProof/>
             <w:webHidden/>
           </w:rPr>
-          <w:instrText xml:space="preserve"> PAGEREF _Toc95473536 \h </w:instrText>
+          <w:instrText xml:space="preserve"> PAGEREF _Toc138430261 \h </w:instrText>
         </w:r>
         <w:r>
           <w:rPr>
@@ -2633,7 +2711,7 @@
             <w:noProof/>
             <w:webHidden/>
           </w:rPr>
-          <w:t>9</w:t>
+          <w:t>12</w:t>
         </w:r>
         <w:r>
           <w:rPr>
@@ -2652,12 +2730,14 @@
           <w:b w:val="0"/>
           <w:bCs w:val="0"/>
           <w:noProof/>
+          <w:kern w:val="2"/>
           <w:sz w:val="22"/>
           <w:szCs w:val="22"/>
           <w:lang w:eastAsia="pt-PT"/>
-        </w:rPr>
-      </w:pPr>
-      <w:hyperlink w:anchor="_Toc95473537" w:history="1">
+          <w14:ligatures w14:val="standardContextual"/>
+        </w:rPr>
+      </w:pPr>
+      <w:hyperlink w:anchor="_Toc138430262" w:history="1">
         <w:r>
           <w:rPr>
             <w:rStyle w:val="Hyperlink"/>
@@ -2684,7 +2764,7 @@
             <w:noProof/>
             <w:webHidden/>
           </w:rPr>
-          <w:instrText xml:space="preserve"> PAGEREF _Toc95473537 \h </w:instrText>
+          <w:instrText xml:space="preserve"> PAGEREF _Toc138430262 \h </w:instrText>
         </w:r>
         <w:r>
           <w:rPr>
@@ -2704,7 +2784,7 @@
             <w:noProof/>
             <w:webHidden/>
           </w:rPr>
-          <w:t>10</w:t>
+          <w:t>13</w:t>
         </w:r>
         <w:r>
           <w:rPr>
@@ -2755,7 +2835,7 @@
       <w:bookmarkStart w:id="14" w:name="_Toc357152318"/>
       <w:bookmarkStart w:id="15" w:name="_Toc357154525"/>
       <w:bookmarkStart w:id="16" w:name="_Toc530601446"/>
-      <w:bookmarkStart w:id="17" w:name="_Toc95473522"/>
+      <w:bookmarkStart w:id="17" w:name="_Toc138430246"/>
       <w:r>
         <w:lastRenderedPageBreak/>
         <w:t>Lista de F</w:t>
@@ -2769,26 +2849,6 @@
       <w:bookmarkEnd w:id="17"/>
     </w:p>
     <w:p>
-      <w:r>
-        <w:t>E</w:t>
-      </w:r>
-      <w:r>
-        <w:t xml:space="preserve">lemento </w:t>
-      </w:r>
-      <w:r>
-        <w:t xml:space="preserve">a figurar, </w:t>
-      </w:r>
-      <w:r>
-        <w:rPr>
-          <w:b/>
-        </w:rPr>
-        <w:t>quando aplicável</w:t>
-      </w:r>
-      <w:r>
-        <w:t>.</w:t>
-      </w:r>
-    </w:p>
-    <w:p>
       <w:pPr>
         <w:pStyle w:val="TableofFigures"/>
         <w:tabs>
@@ -2797,8 +2857,10 @@
         <w:rPr>
           <w:rFonts w:asciiTheme="minorHAnsi" w:eastAsiaTheme="minorEastAsia" w:hAnsiTheme="minorHAnsi"/>
           <w:noProof/>
+          <w:kern w:val="2"/>
           <w:sz w:val="22"/>
           <w:lang w:eastAsia="pt-PT"/>
+          <w14:ligatures w14:val="standardContextual"/>
         </w:rPr>
       </w:pPr>
       <w:r>
@@ -2819,13 +2881,21 @@
         </w:rPr>
         <w:fldChar w:fldCharType="separate"/>
       </w:r>
-      <w:hyperlink r:id="rId14" w:anchor="_Toc92389045" w:history="1">
+      <w:hyperlink w:anchor="_Toc138430236" w:history="1">
         <w:r>
           <w:rPr>
             <w:rStyle w:val="Hyperlink"/>
             <w:noProof/>
           </w:rPr>
-          <w:t>Figura 2.1 - Texto ilustrativo da figura 1.</w:t>
+          <w:t xml:space="preserve">Figura 1 - </w:t>
+        </w:r>
+        <w:r>
+          <w:rPr>
+            <w:rStyle w:val="Hyperlink"/>
+            <w:bCs/>
+            <w:noProof/>
+          </w:rPr>
+          <w:t>Código da função para deslocar a imagem para baixo</w:t>
         </w:r>
         <w:r>
           <w:rPr>
@@ -2846,7 +2916,7 @@
             <w:noProof/>
             <w:webHidden/>
           </w:rPr>
-          <w:instrText xml:space="preserve"> PAGEREF _Toc92389045 \h </w:instrText>
+          <w:instrText xml:space="preserve"> PAGEREF _Toc138430236 \h </w:instrText>
         </w:r>
         <w:r>
           <w:rPr>
@@ -2866,7 +2936,7 @@
             <w:noProof/>
             <w:webHidden/>
           </w:rPr>
-          <w:t>3</w:t>
+          <w:t>2</w:t>
         </w:r>
         <w:r>
           <w:rPr>
@@ -2886,17 +2956,27 @@
         <w:rPr>
           <w:rFonts w:asciiTheme="minorHAnsi" w:eastAsiaTheme="minorEastAsia" w:hAnsiTheme="minorHAnsi"/>
           <w:noProof/>
+          <w:kern w:val="2"/>
           <w:sz w:val="22"/>
           <w:lang w:eastAsia="pt-PT"/>
-        </w:rPr>
-      </w:pPr>
-      <w:hyperlink r:id="rId15" w:anchor="_Toc92389046" w:history="1">
+          <w14:ligatures w14:val="standardContextual"/>
+        </w:rPr>
+      </w:pPr>
+      <w:hyperlink w:anchor="_Toc138430237" w:history="1">
         <w:r>
           <w:rPr>
             <w:rStyle w:val="Hyperlink"/>
             <w:noProof/>
           </w:rPr>
-          <w:t>Figura 2.2 - Texto ilustrativo da figura 2.</w:t>
+          <w:t xml:space="preserve">Figura 2 - </w:t>
+        </w:r>
+        <w:r>
+          <w:rPr>
+            <w:rStyle w:val="Hyperlink"/>
+            <w:bCs/>
+            <w:noProof/>
+          </w:rPr>
+          <w:t>Código da função para deslocar a foto para a esquerda</w:t>
         </w:r>
         <w:r>
           <w:rPr>
@@ -2917,7 +2997,7 @@
             <w:noProof/>
             <w:webHidden/>
           </w:rPr>
-          <w:instrText xml:space="preserve"> PAGEREF _Toc92389046 \h </w:instrText>
+          <w:instrText xml:space="preserve"> PAGEREF _Toc138430237 \h </w:instrText>
         </w:r>
         <w:r>
           <w:rPr>
@@ -2938,6 +3018,395 @@
             <w:webHidden/>
           </w:rPr>
           <w:t>3</w:t>
+        </w:r>
+        <w:r>
+          <w:rPr>
+            <w:noProof/>
+            <w:webHidden/>
+          </w:rPr>
+          <w:fldChar w:fldCharType="end"/>
+        </w:r>
+      </w:hyperlink>
+    </w:p>
+    <w:p>
+      <w:pPr>
+        <w:pStyle w:val="TableofFigures"/>
+        <w:tabs>
+          <w:tab w:val="right" w:leader="dot" w:pos="8777"/>
+        </w:tabs>
+        <w:rPr>
+          <w:rFonts w:asciiTheme="minorHAnsi" w:eastAsiaTheme="minorEastAsia" w:hAnsiTheme="minorHAnsi"/>
+          <w:noProof/>
+          <w:kern w:val="2"/>
+          <w:sz w:val="22"/>
+          <w:lang w:eastAsia="pt-PT"/>
+          <w14:ligatures w14:val="standardContextual"/>
+        </w:rPr>
+      </w:pPr>
+      <w:hyperlink w:anchor="_Toc138430238" w:history="1">
+        <w:r>
+          <w:rPr>
+            <w:rStyle w:val="Hyperlink"/>
+            <w:noProof/>
+          </w:rPr>
+          <w:t xml:space="preserve">Figura 3 - </w:t>
+        </w:r>
+        <w:r>
+          <w:rPr>
+            <w:rStyle w:val="Hyperlink"/>
+            <w:bCs/>
+            <w:noProof/>
+          </w:rPr>
+          <w:t>Código para deslocar a imagem para a direita</w:t>
+        </w:r>
+        <w:r>
+          <w:rPr>
+            <w:noProof/>
+            <w:webHidden/>
+          </w:rPr>
+          <w:tab/>
+        </w:r>
+        <w:r>
+          <w:rPr>
+            <w:noProof/>
+            <w:webHidden/>
+          </w:rPr>
+          <w:fldChar w:fldCharType="begin"/>
+        </w:r>
+        <w:r>
+          <w:rPr>
+            <w:noProof/>
+            <w:webHidden/>
+          </w:rPr>
+          <w:instrText xml:space="preserve"> PAGEREF _Toc138430238 \h </w:instrText>
+        </w:r>
+        <w:r>
+          <w:rPr>
+            <w:noProof/>
+            <w:webHidden/>
+          </w:rPr>
+        </w:r>
+        <w:r>
+          <w:rPr>
+            <w:noProof/>
+            <w:webHidden/>
+          </w:rPr>
+          <w:fldChar w:fldCharType="separate"/>
+        </w:r>
+        <w:r>
+          <w:rPr>
+            <w:noProof/>
+            <w:webHidden/>
+          </w:rPr>
+          <w:t>3</w:t>
+        </w:r>
+        <w:r>
+          <w:rPr>
+            <w:noProof/>
+            <w:webHidden/>
+          </w:rPr>
+          <w:fldChar w:fldCharType="end"/>
+        </w:r>
+      </w:hyperlink>
+    </w:p>
+    <w:p>
+      <w:pPr>
+        <w:pStyle w:val="TableofFigures"/>
+        <w:tabs>
+          <w:tab w:val="right" w:leader="dot" w:pos="8777"/>
+        </w:tabs>
+        <w:rPr>
+          <w:rFonts w:asciiTheme="minorHAnsi" w:eastAsiaTheme="minorEastAsia" w:hAnsiTheme="minorHAnsi"/>
+          <w:noProof/>
+          <w:kern w:val="2"/>
+          <w:sz w:val="22"/>
+          <w:lang w:eastAsia="pt-PT"/>
+          <w14:ligatures w14:val="standardContextual"/>
+        </w:rPr>
+      </w:pPr>
+      <w:hyperlink w:anchor="_Toc138430239" w:history="1">
+        <w:r>
+          <w:rPr>
+            <w:rStyle w:val="Hyperlink"/>
+            <w:noProof/>
+          </w:rPr>
+          <w:t xml:space="preserve">Figura 4 - </w:t>
+        </w:r>
+        <w:r>
+          <w:rPr>
+            <w:rStyle w:val="Hyperlink"/>
+            <w:bCs/>
+            <w:noProof/>
+          </w:rPr>
+          <w:t>Código da função para rodar a imagem</w:t>
+        </w:r>
+        <w:r>
+          <w:rPr>
+            <w:noProof/>
+            <w:webHidden/>
+          </w:rPr>
+          <w:tab/>
+        </w:r>
+        <w:r>
+          <w:rPr>
+            <w:noProof/>
+            <w:webHidden/>
+          </w:rPr>
+          <w:fldChar w:fldCharType="begin"/>
+        </w:r>
+        <w:r>
+          <w:rPr>
+            <w:noProof/>
+            <w:webHidden/>
+          </w:rPr>
+          <w:instrText xml:space="preserve"> PAGEREF _Toc138430239 \h </w:instrText>
+        </w:r>
+        <w:r>
+          <w:rPr>
+            <w:noProof/>
+            <w:webHidden/>
+          </w:rPr>
+        </w:r>
+        <w:r>
+          <w:rPr>
+            <w:noProof/>
+            <w:webHidden/>
+          </w:rPr>
+          <w:fldChar w:fldCharType="separate"/>
+        </w:r>
+        <w:r>
+          <w:rPr>
+            <w:noProof/>
+            <w:webHidden/>
+          </w:rPr>
+          <w:t>4</w:t>
+        </w:r>
+        <w:r>
+          <w:rPr>
+            <w:noProof/>
+            <w:webHidden/>
+          </w:rPr>
+          <w:fldChar w:fldCharType="end"/>
+        </w:r>
+      </w:hyperlink>
+    </w:p>
+    <w:p>
+      <w:pPr>
+        <w:pStyle w:val="TableofFigures"/>
+        <w:tabs>
+          <w:tab w:val="right" w:leader="dot" w:pos="8777"/>
+        </w:tabs>
+        <w:rPr>
+          <w:rFonts w:asciiTheme="minorHAnsi" w:eastAsiaTheme="minorEastAsia" w:hAnsiTheme="minorHAnsi"/>
+          <w:noProof/>
+          <w:kern w:val="2"/>
+          <w:sz w:val="22"/>
+          <w:lang w:eastAsia="pt-PT"/>
+          <w14:ligatures w14:val="standardContextual"/>
+        </w:rPr>
+      </w:pPr>
+      <w:hyperlink w:anchor="_Toc138430240" w:history="1">
+        <w:r>
+          <w:rPr>
+            <w:rStyle w:val="Hyperlink"/>
+            <w:noProof/>
+          </w:rPr>
+          <w:t xml:space="preserve">Figura 5 - </w:t>
+        </w:r>
+        <w:r>
+          <w:rPr>
+            <w:rStyle w:val="Hyperlink"/>
+            <w:bCs/>
+            <w:noProof/>
+          </w:rPr>
+          <w:t>Código da função de normalização do valor de precipitação</w:t>
+        </w:r>
+        <w:r>
+          <w:rPr>
+            <w:noProof/>
+            <w:webHidden/>
+          </w:rPr>
+          <w:tab/>
+        </w:r>
+        <w:r>
+          <w:rPr>
+            <w:noProof/>
+            <w:webHidden/>
+          </w:rPr>
+          <w:fldChar w:fldCharType="begin"/>
+        </w:r>
+        <w:r>
+          <w:rPr>
+            <w:noProof/>
+            <w:webHidden/>
+          </w:rPr>
+          <w:instrText xml:space="preserve"> PAGEREF _Toc138430240 \h </w:instrText>
+        </w:r>
+        <w:r>
+          <w:rPr>
+            <w:noProof/>
+            <w:webHidden/>
+          </w:rPr>
+        </w:r>
+        <w:r>
+          <w:rPr>
+            <w:noProof/>
+            <w:webHidden/>
+          </w:rPr>
+          <w:fldChar w:fldCharType="separate"/>
+        </w:r>
+        <w:r>
+          <w:rPr>
+            <w:noProof/>
+            <w:webHidden/>
+          </w:rPr>
+          <w:t>5</w:t>
+        </w:r>
+        <w:r>
+          <w:rPr>
+            <w:noProof/>
+            <w:webHidden/>
+          </w:rPr>
+          <w:fldChar w:fldCharType="end"/>
+        </w:r>
+      </w:hyperlink>
+    </w:p>
+    <w:p>
+      <w:pPr>
+        <w:pStyle w:val="TableofFigures"/>
+        <w:tabs>
+          <w:tab w:val="right" w:leader="dot" w:pos="8777"/>
+        </w:tabs>
+        <w:rPr>
+          <w:rFonts w:asciiTheme="minorHAnsi" w:eastAsiaTheme="minorEastAsia" w:hAnsiTheme="minorHAnsi"/>
+          <w:noProof/>
+          <w:kern w:val="2"/>
+          <w:sz w:val="22"/>
+          <w:lang w:eastAsia="pt-PT"/>
+          <w14:ligatures w14:val="standardContextual"/>
+        </w:rPr>
+      </w:pPr>
+      <w:hyperlink r:id="rId14" w:anchor="_Toc138430241" w:history="1">
+        <w:r>
+          <w:rPr>
+            <w:rStyle w:val="Hyperlink"/>
+            <w:noProof/>
+          </w:rPr>
+          <w:t>Figura 6 - Texto ilustrativo da figura 1.</w:t>
+        </w:r>
+        <w:r>
+          <w:rPr>
+            <w:noProof/>
+            <w:webHidden/>
+          </w:rPr>
+          <w:tab/>
+        </w:r>
+        <w:r>
+          <w:rPr>
+            <w:noProof/>
+            <w:webHidden/>
+          </w:rPr>
+          <w:fldChar w:fldCharType="begin"/>
+        </w:r>
+        <w:r>
+          <w:rPr>
+            <w:noProof/>
+            <w:webHidden/>
+          </w:rPr>
+          <w:instrText xml:space="preserve"> PAGEREF _Toc138430241 \h </w:instrText>
+        </w:r>
+        <w:r>
+          <w:rPr>
+            <w:noProof/>
+            <w:webHidden/>
+          </w:rPr>
+        </w:r>
+        <w:r>
+          <w:rPr>
+            <w:noProof/>
+            <w:webHidden/>
+          </w:rPr>
+          <w:fldChar w:fldCharType="separate"/>
+        </w:r>
+        <w:r>
+          <w:rPr>
+            <w:noProof/>
+            <w:webHidden/>
+          </w:rPr>
+          <w:t>6</w:t>
+        </w:r>
+        <w:r>
+          <w:rPr>
+            <w:noProof/>
+            <w:webHidden/>
+          </w:rPr>
+          <w:fldChar w:fldCharType="end"/>
+        </w:r>
+      </w:hyperlink>
+    </w:p>
+    <w:p>
+      <w:pPr>
+        <w:pStyle w:val="TableofFigures"/>
+        <w:tabs>
+          <w:tab w:val="right" w:leader="dot" w:pos="8777"/>
+        </w:tabs>
+        <w:rPr>
+          <w:rFonts w:asciiTheme="minorHAnsi" w:eastAsiaTheme="minorEastAsia" w:hAnsiTheme="minorHAnsi"/>
+          <w:noProof/>
+          <w:kern w:val="2"/>
+          <w:sz w:val="22"/>
+          <w:lang w:eastAsia="pt-PT"/>
+          <w14:ligatures w14:val="standardContextual"/>
+        </w:rPr>
+      </w:pPr>
+      <w:hyperlink r:id="rId15" w:anchor="_Toc138430242" w:history="1">
+        <w:r>
+          <w:rPr>
+            <w:rStyle w:val="Hyperlink"/>
+            <w:noProof/>
+          </w:rPr>
+          <w:t>Figura 7 - Texto ilustrativo da figura 2.</w:t>
+        </w:r>
+        <w:r>
+          <w:rPr>
+            <w:noProof/>
+            <w:webHidden/>
+          </w:rPr>
+          <w:tab/>
+        </w:r>
+        <w:r>
+          <w:rPr>
+            <w:noProof/>
+            <w:webHidden/>
+          </w:rPr>
+          <w:fldChar w:fldCharType="begin"/>
+        </w:r>
+        <w:r>
+          <w:rPr>
+            <w:noProof/>
+            <w:webHidden/>
+          </w:rPr>
+          <w:instrText xml:space="preserve"> PAGEREF _Toc138430242 \h </w:instrText>
+        </w:r>
+        <w:r>
+          <w:rPr>
+            <w:noProof/>
+            <w:webHidden/>
+          </w:rPr>
+        </w:r>
+        <w:r>
+          <w:rPr>
+            <w:noProof/>
+            <w:webHidden/>
+          </w:rPr>
+          <w:fldChar w:fldCharType="separate"/>
+        </w:r>
+        <w:r>
+          <w:rPr>
+            <w:noProof/>
+            <w:webHidden/>
+          </w:rPr>
+          <w:t>6</w:t>
         </w:r>
         <w:r>
           <w:rPr>
@@ -3019,7 +3488,7 @@
       <w:bookmarkStart w:id="18" w:name="_Toc357152319"/>
       <w:bookmarkStart w:id="19" w:name="_Toc357154526"/>
       <w:bookmarkStart w:id="20" w:name="_Toc530601447"/>
-      <w:bookmarkStart w:id="21" w:name="_Toc95473523"/>
+      <w:bookmarkStart w:id="21" w:name="_Toc138430247"/>
       <w:r>
         <w:lastRenderedPageBreak/>
         <w:t>Lista de tabe</w:t>
@@ -3061,8 +3530,10 @@
         <w:rPr>
           <w:rFonts w:asciiTheme="minorHAnsi" w:eastAsiaTheme="minorEastAsia" w:hAnsiTheme="minorHAnsi"/>
           <w:noProof/>
+          <w:kern w:val="2"/>
           <w:sz w:val="22"/>
           <w:lang w:eastAsia="pt-PT"/>
+          <w14:ligatures w14:val="standardContextual"/>
         </w:rPr>
       </w:pPr>
       <w:r>
@@ -3086,13 +3557,21 @@
         </w:rPr>
         <w:fldChar w:fldCharType="separate"/>
       </w:r>
-      <w:hyperlink w:anchor="_Toc92389035" w:history="1">
+      <w:hyperlink w:anchor="_Toc138430216" w:history="1">
         <w:r>
           <w:rPr>
             <w:rStyle w:val="Hyperlink"/>
             <w:noProof/>
           </w:rPr>
-          <w:t>Tabela 1.1 - Texto ilustrativo da tabela 1.</w:t>
+          <w:t xml:space="preserve">Tabela 1 – </w:t>
+        </w:r>
+        <w:r>
+          <w:rPr>
+            <w:rStyle w:val="Hyperlink"/>
+            <w:bCs/>
+            <w:noProof/>
+          </w:rPr>
+          <w:t>Total de dados obtidos</w:t>
         </w:r>
         <w:r>
           <w:rPr>
@@ -3113,7 +3592,7 @@
             <w:noProof/>
             <w:webHidden/>
           </w:rPr>
-          <w:instrText xml:space="preserve"> PAGEREF _Toc92389035 \h </w:instrText>
+          <w:instrText xml:space="preserve"> PAGEREF _Toc138430216 \h </w:instrText>
         </w:r>
         <w:r>
           <w:rPr>
@@ -3133,7 +3612,80 @@
             <w:noProof/>
             <w:webHidden/>
           </w:rPr>
-          <w:t>3</w:t>
+          <w:t>5</w:t>
+        </w:r>
+        <w:r>
+          <w:rPr>
+            <w:noProof/>
+            <w:webHidden/>
+          </w:rPr>
+          <w:fldChar w:fldCharType="end"/>
+        </w:r>
+      </w:hyperlink>
+    </w:p>
+    <w:p>
+      <w:pPr>
+        <w:pStyle w:val="TableofFigures"/>
+        <w:tabs>
+          <w:tab w:val="right" w:leader="dot" w:pos="8777"/>
+        </w:tabs>
+        <w:rPr>
+          <w:rFonts w:asciiTheme="minorHAnsi" w:eastAsiaTheme="minorEastAsia" w:hAnsiTheme="minorHAnsi"/>
+          <w:noProof/>
+          <w:kern w:val="2"/>
+          <w:sz w:val="22"/>
+          <w:lang w:eastAsia="pt-PT"/>
+          <w14:ligatures w14:val="standardContextual"/>
+        </w:rPr>
+      </w:pPr>
+      <w:hyperlink w:anchor="_Toc138430217" w:history="1">
+        <w:r>
+          <w:rPr>
+            <w:rStyle w:val="Hyperlink"/>
+            <w:noProof/>
+          </w:rPr>
+          <w:t>Tabela 2 - Texto ilustrativo da tabela 1.</w:t>
+        </w:r>
+        <w:r>
+          <w:rPr>
+            <w:noProof/>
+            <w:webHidden/>
+          </w:rPr>
+          <w:tab/>
+        </w:r>
+        <w:r>
+          <w:rPr>
+            <w:noProof/>
+            <w:webHidden/>
+          </w:rPr>
+          <w:fldChar w:fldCharType="begin"/>
+        </w:r>
+        <w:r>
+          <w:rPr>
+            <w:noProof/>
+            <w:webHidden/>
+          </w:rPr>
+          <w:instrText xml:space="preserve"> PAGEREF _Toc138430217 \h </w:instrText>
+        </w:r>
+        <w:r>
+          <w:rPr>
+            <w:noProof/>
+            <w:webHidden/>
+          </w:rPr>
+        </w:r>
+        <w:r>
+          <w:rPr>
+            <w:noProof/>
+            <w:webHidden/>
+          </w:rPr>
+          <w:fldChar w:fldCharType="separate"/>
+        </w:r>
+        <w:r>
+          <w:rPr>
+            <w:noProof/>
+            <w:webHidden/>
+          </w:rPr>
+          <w:t>6</w:t>
         </w:r>
         <w:r>
           <w:rPr>
@@ -3172,7 +3724,7 @@
       <w:bookmarkStart w:id="22" w:name="_Toc357152320"/>
       <w:bookmarkStart w:id="23" w:name="_Toc357154527"/>
       <w:bookmarkStart w:id="24" w:name="_Toc530601448"/>
-      <w:bookmarkStart w:id="25" w:name="_Toc95473524"/>
+      <w:bookmarkStart w:id="25" w:name="_Toc138430248"/>
       <w:r>
         <w:lastRenderedPageBreak/>
         <w:t>Lista de siglas</w:t>
@@ -3184,26 +3736,6 @@
       </w:r>
       <w:bookmarkEnd w:id="24"/>
       <w:bookmarkEnd w:id="25"/>
-    </w:p>
-    <w:p>
-      <w:r>
-        <w:t>E</w:t>
-      </w:r>
-      <w:r>
-        <w:t xml:space="preserve">lemento </w:t>
-      </w:r>
-      <w:r>
-        <w:t xml:space="preserve">a figurar, </w:t>
-      </w:r>
-      <w:r>
-        <w:rPr>
-          <w:b/>
-        </w:rPr>
-        <w:t>quando aplicável</w:t>
-      </w:r>
-      <w:r>
-        <w:t>.</w:t>
-      </w:r>
     </w:p>
     <w:tbl>
       <w:tblPr>
@@ -3504,7 +4036,7 @@
       <w:pPr>
         <w:pStyle w:val="Heading1"/>
       </w:pPr>
-      <w:bookmarkStart w:id="26" w:name="_Toc95473525"/>
+      <w:bookmarkStart w:id="26" w:name="_Toc138430249"/>
       <w:r>
         <w:lastRenderedPageBreak/>
         <w:t>Introdução</w:t>
@@ -3513,10 +4045,231 @@
     </w:p>
     <w:p>
       <w:r>
-        <w:t>Introdução</w:t>
-      </w:r>
-      <w:r>
-        <w:t xml:space="preserve"> deve conter resumidamente os seguintes elementos: </w:t>
+        <w:t>A previsão do tempo é uma área que se dedica a fazer projeções sobre o futuro estado da atmosfera numa determinada localização, analisando os dados relevantes obtidos por estações meteorológicas. Essas previsões têm um impacto significativo em diversos setores económicos, como a agricultura, e também no dia-a-dia das pessoas. Emitir previsões meteorológicas precisas é uma responsabilidade crucial das autoridades meteorológicas em todo o mundo.</w:t>
+      </w:r>
+    </w:p>
+    <w:p>
+      <w:r>
+        <w:t xml:space="preserve">Neste projeto, foram utilizados dados fornecidos pelo </w:t>
+      </w:r>
+      <w:r>
+        <w:rPr>
+          <w:i/>
+          <w:iCs/>
+        </w:rPr>
+        <w:t>IPMA</w:t>
+      </w:r>
+      <w:r>
+        <w:t xml:space="preserve"> para desenvolver um algoritmo capaz de realizar previsões precisas com base em imagens e valores obtidos anteriormente. Para esse fim, foi desenvolvida uma </w:t>
+      </w:r>
+      <w:r>
+        <w:rPr>
+          <w:i/>
+          <w:iCs/>
+        </w:rPr>
+        <w:t>Rede Neur</w:t>
+      </w:r>
+      <w:r>
+        <w:rPr>
+          <w:i/>
+          <w:iCs/>
+        </w:rPr>
+        <w:t>al Convolucional</w:t>
+      </w:r>
+      <w:r>
+        <w:t xml:space="preserve"> (</w:t>
+      </w:r>
+      <w:r>
+        <w:rPr>
+          <w:i/>
+          <w:iCs/>
+        </w:rPr>
+        <w:t>CNN</w:t>
+      </w:r>
+      <w:r>
+        <w:t>) capaz de identificar o nível de precipitação em milímetros por hora para as próximas uma, duas e três horas, com base na imagem atual do radar.</w:t>
+      </w:r>
+    </w:p>
+    <w:p>
+      <w:r>
+        <w:t>Caso o projeto seja bem-sucedido, será possível fornecer previsões meteorológicas de curto prazo, auxiliando até mesmo nas decisões mais cotidianas, como a escolha do meio de transporte adequado ou das roupas a serem utilizadas.</w:t>
+      </w:r>
+    </w:p>
+    <w:p/>
+    <w:p>
+      <w:r>
+        <w:t>Falta continuar --------------------------------------------------------------------</w:t>
+      </w:r>
+    </w:p>
+    <w:p>
+      <w:pPr>
+        <w:pStyle w:val="Heading1"/>
+      </w:pPr>
+      <w:bookmarkStart w:id="27" w:name="_Toc138430250"/>
+      <w:r>
+        <w:lastRenderedPageBreak/>
+        <w:t>Descrição do processo</w:t>
+      </w:r>
+      <w:bookmarkEnd w:id="27"/>
+    </w:p>
+    <w:p>
+      <w:pPr>
+        <w:pStyle w:val="Heading2"/>
+      </w:pPr>
+      <w:r>
+        <w:t xml:space="preserve"> </w:t>
+      </w:r>
+      <w:bookmarkStart w:id="28" w:name="_Toc138430251"/>
+      <w:proofErr w:type="spellStart"/>
+      <w:r>
+        <w:t>Dataset</w:t>
+      </w:r>
+      <w:proofErr w:type="spellEnd"/>
+      <w:r>
+        <w:t xml:space="preserve"> utilizado</w:t>
+      </w:r>
+      <w:bookmarkEnd w:id="28"/>
+      <w:r>
+        <w:br/>
+      </w:r>
+    </w:p>
+    <w:p>
+      <w:r>
+        <w:t xml:space="preserve">Para o desenvolvimento deste projeto, foi necessário criar um conjunto de dados próprio, devido às restrições de disponibilidade de dados. As imagens utilizadas foram obtidas a partir dos radares de precipitação da empresa </w:t>
+      </w:r>
+      <w:r>
+        <w:rPr>
+          <w:i/>
+          <w:iCs/>
+        </w:rPr>
+        <w:t>IPMA</w:t>
+      </w:r>
+      <w:r>
+        <w:t xml:space="preserve"> (</w:t>
+      </w:r>
+      <w:r>
+        <w:rPr>
+          <w:i/>
+          <w:iCs/>
+        </w:rPr>
+        <w:t>Instituto Português do Mar e da Atmosfera</w:t>
+      </w:r>
+      <w:r>
+        <w:t>), sendo disponibilizadas apenas imagens com duração de cerca de um mês no máximo. Já os dados sobre os valores de precipitação d</w:t>
+      </w:r>
+      <w:r>
+        <w:t>a</w:t>
+      </w:r>
+      <w:r>
+        <w:t>s respetiv</w:t>
+      </w:r>
+      <w:r>
+        <w:t xml:space="preserve">as estações que o </w:t>
+      </w:r>
+      <w:r>
+        <w:rPr>
+          <w:i/>
+          <w:iCs/>
+        </w:rPr>
+        <w:t>IPMA</w:t>
+      </w:r>
+      <w:r>
+        <w:t xml:space="preserve"> </w:t>
+      </w:r>
+      <w:r>
+        <w:t>dispõe</w:t>
+      </w:r>
+      <w:r>
+        <w:t xml:space="preserve"> </w:t>
+      </w:r>
+      <w:r>
+        <w:t xml:space="preserve">são fornecidos em 3 horas antecedentes ao horário mais recente disponível. Por exemplo, se for feito um pedido à </w:t>
+      </w:r>
+      <w:r>
+        <w:rPr>
+          <w:i/>
+          <w:iCs/>
+        </w:rPr>
+        <w:t>API</w:t>
+      </w:r>
+      <w:r>
+        <w:t xml:space="preserve"> às 14:00h, serão obtidos os dados das 11:00h, 12:00h e 13:00h de todas as estações.</w:t>
+      </w:r>
+    </w:p>
+    <w:p>
+      <w:r>
+        <w:t>Dado estas</w:t>
+      </w:r>
+      <w:r>
+        <w:t xml:space="preserve"> restrições do IPMA</w:t>
+      </w:r>
+      <w:r>
+        <w:t xml:space="preserve">, </w:t>
+      </w:r>
+      <w:r>
+        <w:t>decidimos aplicar técnicas de aumento de dados (</w:t>
+      </w:r>
+      <w:r>
+        <w:rPr>
+          <w:i/>
+          <w:iCs/>
+        </w:rPr>
+        <w:t>Data</w:t>
+      </w:r>
+      <w:r>
+        <w:t xml:space="preserve"> </w:t>
+      </w:r>
+      <w:r>
+        <w:rPr>
+          <w:i/>
+          <w:iCs/>
+        </w:rPr>
+        <w:t>Augmentation</w:t>
+      </w:r>
+      <w:r>
+        <w:rPr>
+          <w:i/>
+          <w:iCs/>
+        </w:rPr>
+        <w:t>)</w:t>
+      </w:r>
+      <w:r>
+        <w:t xml:space="preserve"> </w:t>
+      </w:r>
+      <w:r>
+        <w:t>para aumentar a quantidade de imagens disponíveis</w:t>
+      </w:r>
+      <w:r>
+        <w:t xml:space="preserve">. </w:t>
+      </w:r>
+      <w:r>
+        <w:t>Foram realizadas</w:t>
+      </w:r>
+      <w:r>
+        <w:t xml:space="preserve"> 7 </w:t>
+      </w:r>
+      <w:r>
+        <w:t>alterações</w:t>
+      </w:r>
+      <w:r>
+        <w:t xml:space="preserve"> em cada uma das imagens originais</w:t>
+      </w:r>
+      <w:r>
+        <w:t>,</w:t>
+      </w:r>
+      <w:r>
+        <w:t xml:space="preserve"> com o objetivo de contornar a falta de dados</w:t>
+      </w:r>
+      <w:r>
+        <w:t>.</w:t>
+      </w:r>
+    </w:p>
+    <w:p>
+      <w:r>
+        <w:t>Essas alterações foram as seguintes:</w:t>
+      </w:r>
+      <w:r>
+        <w:t xml:space="preserve"> </w:t>
       </w:r>
     </w:p>
     <w:p>
@@ -3524,151 +4277,19 @@
         <w:pStyle w:val="ListParagraph"/>
         <w:numPr>
           <w:ilvl w:val="0"/>
-          <w:numId w:val="26"/>
+          <w:numId w:val="32"/>
         </w:numPr>
       </w:pPr>
       <w:r>
-        <w:t xml:space="preserve">O objeto do trabalho (o tema); </w:t>
-      </w:r>
-    </w:p>
-    <w:p>
-      <w:pPr>
-        <w:pStyle w:val="ListParagraph"/>
-        <w:numPr>
-          <w:ilvl w:val="0"/>
-          <w:numId w:val="26"/>
-        </w:numPr>
-      </w:pPr>
-      <w:r>
-        <w:t>A justificação ou a pertinência do tema</w:t>
-      </w:r>
-      <w:r>
-        <w:t>;</w:t>
-      </w:r>
-    </w:p>
-    <w:p>
-      <w:pPr>
-        <w:pStyle w:val="ListParagraph"/>
-        <w:numPr>
-          <w:ilvl w:val="0"/>
-          <w:numId w:val="26"/>
-        </w:numPr>
-      </w:pPr>
-      <w:r>
-        <w:t xml:space="preserve">Os objetivos do trabalho (gerais e específicos, perguntas a responder ou hipóteses a testar); </w:t>
-      </w:r>
-    </w:p>
-    <w:p>
-      <w:pPr>
-        <w:pStyle w:val="ListParagraph"/>
-        <w:numPr>
-          <w:ilvl w:val="0"/>
-          <w:numId w:val="26"/>
-        </w:numPr>
-      </w:pPr>
-      <w:r>
-        <w:t>Os m</w:t>
-      </w:r>
-      <w:r>
-        <w:t>étodos e as técnicas utilizados;</w:t>
-      </w:r>
-    </w:p>
-    <w:p>
-      <w:pPr>
-        <w:pStyle w:val="ListParagraph"/>
-        <w:numPr>
-          <w:ilvl w:val="0"/>
-          <w:numId w:val="26"/>
-        </w:numPr>
-      </w:pPr>
-      <w:r>
-        <w:t>Estrutura do trabalho</w:t>
-      </w:r>
-      <w:r>
-        <w:t>.</w:t>
-      </w:r>
-    </w:p>
-    <w:p>
-      <w:r>
-        <w:t>Previsão de tempo é um campo dedicado a fazer previsões do futuro estado da atmosfera de uma certa localização, analisando os valores e características relevantes dos dados obtidos pelas estações meteorológicas. Dado que a previsão de tempo tem um efeito substancial em vários setores económicos como a agricultura, e até no dia-a-dia das pessoas, emitir previsões meteorológicas precisas é uma grande responsabilidade das autoridades meteorológicas em todo o mundo.</w:t>
-      </w:r>
-    </w:p>
-    <w:p>
-      <w:r>
-        <w:tab/>
-        <w:t>Para a realização deste projeto utilizámos os dados fornecidos pelo IPMA, desenvolvendo um algoritmo capaz de fazer uma previsão precisa através das imagens e dos valores mencionados acima.</w:t>
-      </w:r>
-    </w:p>
-    <w:p>
-      <w:r>
-        <w:t xml:space="preserve">Com o intuito de atingir esse mesmo objetivo, desenvolvemos uma CNN capaz de identificar o nível da precipitação </w:t>
-      </w:r>
-      <w:r>
-        <w:t>em milímetros por hora para as próximas uma, duas e três horas com base na imagem atual do radar.</w:t>
-      </w:r>
-    </w:p>
-    <w:p>
-      <w:r>
-        <w:tab/>
-        <w:t>Dependendo do sucesso deste projeto, será possível fazer uma previsão a curto-prazo do estado meteorológico ajudando até nas decisões mais básicas do quotidiano como o meio de transporte ou a roupa a utilizar.</w:t>
-      </w:r>
-    </w:p>
-    <w:p>
-      <w:r>
-        <w:t>Falta continuar --------------------------------------------------------------------</w:t>
-      </w:r>
-    </w:p>
-    <w:p>
-      <w:pPr>
-        <w:pStyle w:val="Heading1"/>
-      </w:pPr>
-      <w:r>
-        <w:lastRenderedPageBreak/>
-        <w:t>Descrição do processo</w:t>
-      </w:r>
-    </w:p>
-    <w:p>
-      <w:pPr>
-        <w:pStyle w:val="Heading2"/>
-      </w:pPr>
-      <w:r>
-        <w:t xml:space="preserve"> </w:t>
-      </w:r>
-      <w:proofErr w:type="spellStart"/>
-      <w:r>
-        <w:t>Dataset</w:t>
-      </w:r>
-      <w:proofErr w:type="spellEnd"/>
-      <w:r>
-        <w:t xml:space="preserve"> utilizado</w:t>
-      </w:r>
-    </w:p>
-    <w:p>
-      <w:r>
-        <w:t xml:space="preserve">Para o desenvolvimento deste projeto vimo-nos obrigados a “criar” o nosso próprio </w:t>
-      </w:r>
-      <w:proofErr w:type="spellStart"/>
-      <w:r>
-        <w:t>dataset</w:t>
-      </w:r>
-      <w:proofErr w:type="spellEnd"/>
-      <w:r>
-        <w:t xml:space="preserve">. </w:t>
-      </w:r>
-    </w:p>
-    <w:p>
-      <w:r>
-        <w:t xml:space="preserve">As nossas imagens vêm do radar de precipitação do IPMA, estando apenas disponíveis as imagens com, no máximo, cerca de um mês de idade e as nossas </w:t>
-      </w:r>
-      <w:proofErr w:type="spellStart"/>
+        <w:t xml:space="preserve">Deslocamento da imagem em 20 </w:t>
+      </w:r>
       <w:r>
         <w:rPr>
           <w:i/>
           <w:iCs/>
         </w:rPr>
-        <w:t>labels</w:t>
-      </w:r>
-      <w:proofErr w:type="spellEnd"/>
+        <w:t>pixels</w:t>
+      </w:r>
       <w:r>
         <w:rPr>
           <w:i/>
@@ -3677,188 +4298,23 @@
         <w:t xml:space="preserve"> </w:t>
       </w:r>
       <w:r>
-        <w:t>vêm da API do IPMA estando apenas disponível os dados das três horas antecedentes à hora certa mais recente. Por exemplo, caso sejam 14:00h o pedido à API devolverá os dados das 11:00h, 12:00h e 13:00h de todas as estações.</w:t>
-      </w:r>
-    </w:p>
-    <w:p>
-      <w:r>
-        <w:t>Estando sob essas restrições do IPMA</w:t>
-      </w:r>
-      <w:r>
-        <w:t xml:space="preserve">, nós resolvemos realizar </w:t>
-      </w:r>
-      <w:proofErr w:type="spellStart"/>
-      <w:r>
-        <w:rPr>
-          <w:i/>
-          <w:iCs/>
-        </w:rPr>
-        <w:t>Augmentation</w:t>
-      </w:r>
-      <w:proofErr w:type="spellEnd"/>
-      <w:r>
-        <w:t xml:space="preserve"> sob os dados para termos um maior número de imagens. Realizamos 7 mudanças em cada uma das imagens originais com o objetivo de contornar a falta de dados sendo elas: </w:t>
-      </w:r>
-    </w:p>
-    <w:p>
-      <w:pPr>
-        <w:pStyle w:val="ListParagraph"/>
-        <w:numPr>
-          <w:ilvl w:val="0"/>
-          <w:numId w:val="31"/>
-        </w:numPr>
-      </w:pPr>
-      <w:r>
-        <w:t xml:space="preserve">Mover a imagem 20 </w:t>
-      </w:r>
-      <w:r>
-        <w:rPr>
-          <w:i/>
-          <w:iCs/>
-        </w:rPr>
-        <w:t>pixels</w:t>
-      </w:r>
-      <w:r>
-        <w:t xml:space="preserve"> para baixo e copiar a ‘linha’ de cima da imagem para as 20 novas linhas</w:t>
-      </w:r>
-    </w:p>
-    <w:p>
-      <w:pPr>
-        <w:pStyle w:val="ListParagraph"/>
-        <w:numPr>
-          <w:ilvl w:val="0"/>
-          <w:numId w:val="31"/>
-        </w:numPr>
-      </w:pPr>
-      <w:r>
-        <w:t xml:space="preserve">Mover a imagem 20 </w:t>
-      </w:r>
-      <w:r>
-        <w:rPr>
-          <w:i/>
-          <w:iCs/>
-        </w:rPr>
-        <w:t>pixels</w:t>
-      </w:r>
-      <w:r>
-        <w:t xml:space="preserve"> para a direita e copiar a ‘linha’ da esquerda da imagem para as 20 novas colunas</w:t>
-      </w:r>
-    </w:p>
-    <w:p>
-      <w:pPr>
-        <w:pStyle w:val="ListParagraph"/>
-        <w:numPr>
-          <w:ilvl w:val="0"/>
-          <w:numId w:val="31"/>
-        </w:numPr>
-      </w:pPr>
-      <w:r>
-        <w:t xml:space="preserve">Mover a imagem 20 </w:t>
-      </w:r>
-      <w:r>
-        <w:rPr>
-          <w:i/>
-          <w:iCs/>
-        </w:rPr>
-        <w:t>pixels</w:t>
-      </w:r>
-      <w:r>
-        <w:t xml:space="preserve"> para a esquerda e copiar a ‘linha’ da direita da imagem para as 20 novas colunas</w:t>
-      </w:r>
-    </w:p>
-    <w:p>
-      <w:pPr>
-        <w:pStyle w:val="ListParagraph"/>
-        <w:numPr>
-          <w:ilvl w:val="0"/>
-          <w:numId w:val="31"/>
-        </w:numPr>
-      </w:pPr>
-      <w:r>
-        <w:t xml:space="preserve">Rodar em 1 grau a imagem original </w:t>
-      </w:r>
-    </w:p>
-    <w:p>
-      <w:pPr>
-        <w:pStyle w:val="ListParagraph"/>
-        <w:numPr>
-          <w:ilvl w:val="0"/>
-          <w:numId w:val="31"/>
-        </w:numPr>
-      </w:pPr>
-      <w:r>
-        <w:t>Rodar em 1 grau a imagem gerada pelo método 1.</w:t>
-      </w:r>
-    </w:p>
-    <w:p>
-      <w:pPr>
-        <w:pStyle w:val="ListParagraph"/>
-        <w:numPr>
-          <w:ilvl w:val="0"/>
-          <w:numId w:val="31"/>
-        </w:numPr>
-      </w:pPr>
-      <w:r>
-        <w:t>Rodar em 1 grau a imagem gerada pelo método 2.</w:t>
-      </w:r>
-    </w:p>
-    <w:p>
-      <w:pPr>
-        <w:pStyle w:val="ListParagraph"/>
-        <w:numPr>
-          <w:ilvl w:val="0"/>
-          <w:numId w:val="31"/>
-        </w:numPr>
-      </w:pPr>
-      <w:r>
-        <w:t>Rodar em 1 grau a imagem gerada pelo método 3.</w:t>
-      </w:r>
-    </w:p>
-    <w:p>
-      <w:pPr>
-        <w:pStyle w:val="ListParagraph"/>
-        <w:ind w:left="1777" w:firstLine="0"/>
-      </w:pPr>
-    </w:p>
-    <w:p>
-      <w:pPr>
-        <w:pStyle w:val="Caption"/>
+        <w:t>para baixo, copiando a “linha” superior da imagem para as 20 novas linhas criadas;</w:t>
+      </w:r>
+    </w:p>
+    <w:p>
+      <w:pPr>
         <w:keepNext/>
-      </w:pPr>
-      <w:r>
-        <w:lastRenderedPageBreak/>
-        <w:t xml:space="preserve">Figura </w:t>
-      </w:r>
-      <w:fldSimple w:instr=" SEQ Figura \* ARABIC ">
-        <w:r>
-          <w:rPr>
-            <w:noProof/>
-          </w:rPr>
-          <w:t>1</w:t>
-        </w:r>
-      </w:fldSimple>
-      <w:r>
-        <w:t xml:space="preserve"> - </w:t>
-      </w:r>
-      <w:r>
-        <w:rPr>
-          <w:b w:val="0"/>
-          <w:bCs/>
-        </w:rPr>
-        <w:t>Código da função para deslizar a imagem para baixo</w:t>
-      </w:r>
-    </w:p>
-    <w:p>
-      <w:pPr>
-        <w:ind w:firstLine="0"/>
         <w:jc w:val="center"/>
       </w:pPr>
       <w:r>
+        <w:rPr>
+          <w:noProof/>
+        </w:rPr>
         <w:drawing>
-          <wp:inline distT="0" distB="0" distL="0" distR="0" wp14:anchorId="3F7883AB" wp14:editId="7CD39866">
+          <wp:inline distT="0" distB="0" distL="0" distR="0" wp14:anchorId="598F8C8E" wp14:editId="2DD57CD5">
             <wp:extent cx="3619500" cy="2555111"/>
-            <wp:effectExtent l="0" t="0" r="0" b="0"/>
-            <wp:docPr id="1019770654" name="Picture 1" descr="A picture containing text, screenshot, font&#10;&#10;Description automatically generated"/>
+            <wp:effectExtent l="0" t="0" r="635" b="0"/>
+            <wp:docPr id="362020237" name="Picture 362020237" descr="A picture containing text, screenshot, font&#10;&#10;Description automatically generated"/>
             <wp:cNvGraphicFramePr>
               <a:graphicFrameLocks xmlns:a="http://schemas.openxmlformats.org/drawingml/2006/main" noChangeAspect="1"/>
             </wp:cNvGraphicFramePr>
@@ -3878,7 +4334,7 @@
                   <pic:spPr>
                     <a:xfrm>
                       <a:off x="0" y="0"/>
-                      <a:ext cx="3636138" cy="2566856"/>
+                      <a:ext cx="3619500" cy="2555111"/>
                     </a:xfrm>
                     <a:prstGeom prst="rect">
                       <a:avLst/>
@@ -3894,38 +4350,101 @@
     <w:p>
       <w:pPr>
         <w:pStyle w:val="Caption"/>
-        <w:keepNext/>
-      </w:pPr>
-      <w:r>
-        <w:t xml:space="preserve">Figura </w:t>
-      </w:r>
-      <w:fldSimple w:instr=" SEQ Figura \* ARABIC ">
-        <w:r>
-          <w:rPr>
-            <w:noProof/>
-          </w:rPr>
-          <w:t>2</w:t>
-        </w:r>
-      </w:fldSimple>
-      <w:r>
-        <w:t xml:space="preserve"> - </w:t>
-      </w:r>
-      <w:r>
         <w:rPr>
           <w:b w:val="0"/>
           <w:bCs/>
         </w:rPr>
-        <w:t>Código da função para deslizar a foto para a esquerda</w:t>
-      </w:r>
-    </w:p>
-    <w:p>
-      <w:pPr>
-        <w:ind w:firstLine="0"/>
+      </w:pPr>
+      <w:bookmarkStart w:id="29" w:name="_Toc138430236"/>
+      <w:r>
+        <w:t xml:space="preserve">Figura </w:t>
+      </w:r>
+      <w:r>
+        <w:fldChar w:fldCharType="begin"/>
+      </w:r>
+      <w:r>
+        <w:instrText xml:space="preserve"> SEQ Figura \* ARABIC </w:instrText>
+      </w:r>
+      <w:r>
+        <w:fldChar w:fldCharType="separate"/>
+      </w:r>
+      <w:r>
+        <w:rPr>
+          <w:noProof/>
+        </w:rPr>
+        <w:t>1</w:t>
+      </w:r>
+      <w:r>
+        <w:fldChar w:fldCharType="end"/>
+      </w:r>
+      <w:r>
+        <w:t xml:space="preserve"> - </w:t>
+      </w:r>
+      <w:r>
+        <w:rPr>
+          <w:b w:val="0"/>
+          <w:bCs/>
+        </w:rPr>
+        <w:t xml:space="preserve">Código da função para </w:t>
+      </w:r>
+      <w:r>
+        <w:rPr>
+          <w:b w:val="0"/>
+          <w:bCs/>
+        </w:rPr>
+        <w:t>deslocar</w:t>
+      </w:r>
+      <w:r>
+        <w:rPr>
+          <w:b w:val="0"/>
+          <w:bCs/>
+        </w:rPr>
+        <w:t xml:space="preserve"> a imagem para baixo</w:t>
+      </w:r>
+      <w:bookmarkEnd w:id="29"/>
+    </w:p>
+    <w:p/>
+    <w:p>
+      <w:pPr>
+        <w:pStyle w:val="ListParagraph"/>
+        <w:numPr>
+          <w:ilvl w:val="0"/>
+          <w:numId w:val="32"/>
+        </w:numPr>
+      </w:pPr>
+      <w:r>
+        <w:lastRenderedPageBreak/>
+        <w:t xml:space="preserve">Deslocamento da imagem em 20 </w:t>
+      </w:r>
+      <w:r>
+        <w:rPr>
+          <w:i/>
+          <w:iCs/>
+        </w:rPr>
+        <w:t>pixels</w:t>
+      </w:r>
+      <w:r>
+        <w:rPr>
+          <w:i/>
+          <w:iCs/>
+        </w:rPr>
+        <w:t xml:space="preserve"> </w:t>
+      </w:r>
+      <w:r>
+        <w:t>para a direita, copiando a “linha” da esquerda da imagem para as 20 novas colunas criadas;</w:t>
+      </w:r>
+    </w:p>
+    <w:p>
+      <w:pPr>
+        <w:keepNext/>
         <w:jc w:val="center"/>
       </w:pPr>
       <w:r>
+        <w:rPr>
+          <w:noProof/>
+        </w:rPr>
         <w:drawing>
-          <wp:inline distT="0" distB="0" distL="0" distR="0" wp14:anchorId="660DBE06" wp14:editId="6CAB03EB">
+          <wp:inline distT="0" distB="0" distL="0" distR="0" wp14:anchorId="087AC00B" wp14:editId="68262070">
             <wp:extent cx="3619500" cy="2292721"/>
             <wp:effectExtent l="0" t="0" r="0" b="0"/>
             <wp:docPr id="1944258241" name="Picture 1" descr="A picture containing text, screenshot, font&#10;&#10;Description automatically generated"/>
@@ -3964,38 +4483,116 @@
     <w:p>
       <w:pPr>
         <w:pStyle w:val="Caption"/>
-        <w:keepNext/>
-      </w:pPr>
-      <w:r>
-        <w:t xml:space="preserve">Figura </w:t>
-      </w:r>
-      <w:fldSimple w:instr=" SEQ Figura \* ARABIC ">
-        <w:r>
-          <w:rPr>
-            <w:noProof/>
-          </w:rPr>
-          <w:t>3</w:t>
-        </w:r>
-      </w:fldSimple>
-      <w:r>
-        <w:t xml:space="preserve"> - </w:t>
-      </w:r>
-      <w:r>
         <w:rPr>
           <w:b w:val="0"/>
           <w:bCs/>
         </w:rPr>
-        <w:t>Código para deslizar a imagem para a direita</w:t>
-      </w:r>
-    </w:p>
-    <w:p>
-      <w:pPr>
-        <w:ind w:firstLine="0"/>
+      </w:pPr>
+      <w:bookmarkStart w:id="30" w:name="_Toc138430237"/>
+      <w:r>
+        <w:t xml:space="preserve">Figura </w:t>
+      </w:r>
+      <w:r>
+        <w:fldChar w:fldCharType="begin"/>
+      </w:r>
+      <w:r>
+        <w:instrText xml:space="preserve"> SEQ Figura \* ARABIC </w:instrText>
+      </w:r>
+      <w:r>
+        <w:fldChar w:fldCharType="separate"/>
+      </w:r>
+      <w:r>
+        <w:rPr>
+          <w:noProof/>
+        </w:rPr>
+        <w:t>2</w:t>
+      </w:r>
+      <w:r>
+        <w:fldChar w:fldCharType="end"/>
+      </w:r>
+      <w:r>
+        <w:t xml:space="preserve"> - </w:t>
+      </w:r>
+      <w:r>
+        <w:rPr>
+          <w:b w:val="0"/>
+          <w:bCs/>
+        </w:rPr>
+        <w:t xml:space="preserve">Código da função para </w:t>
+      </w:r>
+      <w:r>
+        <w:rPr>
+          <w:b w:val="0"/>
+          <w:bCs/>
+        </w:rPr>
+        <w:t>deslocar</w:t>
+      </w:r>
+      <w:r>
+        <w:rPr>
+          <w:b w:val="0"/>
+          <w:bCs/>
+        </w:rPr>
+        <w:t xml:space="preserve"> </w:t>
+      </w:r>
+      <w:r>
+        <w:rPr>
+          <w:b w:val="0"/>
+          <w:bCs/>
+        </w:rPr>
+        <w:t>a foto para a esquerda</w:t>
+      </w:r>
+      <w:bookmarkEnd w:id="30"/>
+    </w:p>
+    <w:p/>
+    <w:p>
+      <w:pPr>
+        <w:pStyle w:val="ListParagraph"/>
+        <w:numPr>
+          <w:ilvl w:val="0"/>
+          <w:numId w:val="32"/>
+        </w:numPr>
+      </w:pPr>
+      <w:r>
+        <w:t xml:space="preserve">Deslocamento da imagem em 20 </w:t>
+      </w:r>
+      <w:r>
+        <w:rPr>
+          <w:i/>
+          <w:iCs/>
+        </w:rPr>
+        <w:t>pixels</w:t>
+      </w:r>
+      <w:r>
+        <w:rPr>
+          <w:i/>
+          <w:iCs/>
+        </w:rPr>
+        <w:t xml:space="preserve"> </w:t>
+      </w:r>
+      <w:r>
+        <w:t xml:space="preserve">para a </w:t>
+      </w:r>
+      <w:r>
+        <w:t>esquerda</w:t>
+      </w:r>
+      <w:r>
+        <w:t>, copiando a “linha” da direita da imagem para as 20 novas colunas criadas</w:t>
+      </w:r>
+      <w:r>
+        <w:t>;</w:t>
+      </w:r>
+    </w:p>
+    <w:p>
+      <w:pPr>
+        <w:keepNext/>
         <w:jc w:val="center"/>
       </w:pPr>
       <w:r>
+        <w:rPr>
+          <w:noProof/>
+        </w:rPr>
         <w:drawing>
-          <wp:inline distT="0" distB="0" distL="0" distR="0" wp14:anchorId="375D2754" wp14:editId="00494340">
+          <wp:inline distT="0" distB="0" distL="0" distR="0" wp14:anchorId="2FF69D64" wp14:editId="2300D20F">
             <wp:extent cx="3619500" cy="2532867"/>
             <wp:effectExtent l="0" t="0" r="0" b="1270"/>
             <wp:docPr id="169733792" name="Picture 1" descr="A picture containing text, screenshot, font&#10;&#10;Description automatically generated"/>
@@ -4034,39 +4631,94 @@
     <w:p>
       <w:pPr>
         <w:pStyle w:val="Caption"/>
-        <w:keepNext/>
-      </w:pPr>
-      <w:r>
-        <w:lastRenderedPageBreak/>
-        <w:t xml:space="preserve">Figura </w:t>
-      </w:r>
-      <w:fldSimple w:instr=" SEQ Figura \* ARABIC ">
-        <w:r>
-          <w:rPr>
-            <w:noProof/>
-          </w:rPr>
-          <w:t>4</w:t>
-        </w:r>
-      </w:fldSimple>
-      <w:r>
-        <w:t xml:space="preserve"> - </w:t>
-      </w:r>
-      <w:r>
         <w:rPr>
           <w:b w:val="0"/>
           <w:bCs/>
         </w:rPr>
-        <w:t>Código da função para rodar a imagem</w:t>
-      </w:r>
-    </w:p>
-    <w:p>
-      <w:pPr>
-        <w:ind w:firstLine="0"/>
+      </w:pPr>
+      <w:bookmarkStart w:id="31" w:name="_Toc138430238"/>
+      <w:r>
+        <w:t xml:space="preserve">Figura </w:t>
+      </w:r>
+      <w:r>
+        <w:fldChar w:fldCharType="begin"/>
+      </w:r>
+      <w:r>
+        <w:instrText xml:space="preserve"> SEQ Figura \* ARABIC </w:instrText>
+      </w:r>
+      <w:r>
+        <w:fldChar w:fldCharType="separate"/>
+      </w:r>
+      <w:r>
+        <w:rPr>
+          <w:noProof/>
+        </w:rPr>
+        <w:t>3</w:t>
+      </w:r>
+      <w:r>
+        <w:fldChar w:fldCharType="end"/>
+      </w:r>
+      <w:r>
+        <w:t xml:space="preserve"> - </w:t>
+      </w:r>
+      <w:r>
+        <w:rPr>
+          <w:b w:val="0"/>
+          <w:bCs/>
+        </w:rPr>
+        <w:t xml:space="preserve">Código para </w:t>
+      </w:r>
+      <w:r>
+        <w:rPr>
+          <w:b w:val="0"/>
+          <w:bCs/>
+        </w:rPr>
+        <w:t>deslocar</w:t>
+      </w:r>
+      <w:r>
+        <w:rPr>
+          <w:b w:val="0"/>
+          <w:bCs/>
+        </w:rPr>
+        <w:t xml:space="preserve"> </w:t>
+      </w:r>
+      <w:r>
+        <w:rPr>
+          <w:b w:val="0"/>
+          <w:bCs/>
+        </w:rPr>
+        <w:t>a imagem para a direita</w:t>
+      </w:r>
+      <w:bookmarkEnd w:id="31"/>
+    </w:p>
+    <w:p/>
+    <w:p/>
+    <w:p/>
+    <w:p/>
+    <w:p>
+      <w:pPr>
+        <w:pStyle w:val="ListParagraph"/>
+        <w:numPr>
+          <w:ilvl w:val="0"/>
+          <w:numId w:val="32"/>
+        </w:numPr>
+      </w:pPr>
+      <w:r>
+        <w:lastRenderedPageBreak/>
+        <w:t>Rotação da imagem original em 1 grau;</w:t>
+      </w:r>
+    </w:p>
+    <w:p>
+      <w:pPr>
+        <w:keepNext/>
         <w:jc w:val="center"/>
       </w:pPr>
       <w:r>
+        <w:rPr>
+          <w:noProof/>
+        </w:rPr>
         <w:drawing>
-          <wp:inline distT="0" distB="0" distL="0" distR="0" wp14:anchorId="3D1A276C" wp14:editId="5636C0F0">
+          <wp:inline distT="0" distB="0" distL="0" distR="0" wp14:anchorId="2E2ADA03" wp14:editId="3CFA81ED">
             <wp:extent cx="3627120" cy="2516735"/>
             <wp:effectExtent l="0" t="0" r="0" b="0"/>
             <wp:docPr id="36895122" name="Picture 1" descr="A picture containing text, screenshot, font, software&#10;&#10;Description automatically generated"/>
@@ -4103,136 +4755,256 @@
       </w:r>
     </w:p>
     <w:p>
-      <w:r>
-        <w:t xml:space="preserve">Apesar de todos estes métodos, não fomos </w:t>
-      </w:r>
-      <w:r>
-        <w:t>capazes</w:t>
-      </w:r>
-      <w:r>
-        <w:t xml:space="preserve"> de obter imagens de chuva intensa devido ao estado meteorológico de Portugal Continental ter sido, maioritariamente, ameno.</w:t>
-      </w:r>
-    </w:p>
-    <w:p>
-      <w:r>
-        <w:t xml:space="preserve"> </w:t>
-      </w:r>
-      <w:r>
-        <w:t xml:space="preserve">Já para as </w:t>
-      </w:r>
-      <w:proofErr w:type="spellStart"/>
-      <w:r>
-        <w:rPr>
-          <w:i/>
-          <w:iCs/>
-        </w:rPr>
-        <w:t>labels</w:t>
-      </w:r>
-      <w:proofErr w:type="spellEnd"/>
-      <w:r>
-        <w:t xml:space="preserve">, de forma a obter um treino mais estável e preciso, normalizamos o valor da precipitação com base no valor mais alto alguma vez registado em Portugal pelo IPMA, sendo ele de </w:t>
-      </w:r>
-      <w:r>
-        <w:t>220</w:t>
-      </w:r>
-      <w:r>
-        <w:t xml:space="preserve"> em </w:t>
-      </w:r>
-      <w:r>
-        <w:t>Penhas da Saúde</w:t>
-      </w:r>
-      <w:r>
-        <w:t xml:space="preserve"> no dia catorze de janeiro de mil novecentos e setenta e sete. Ainda assim aumentamos o valor para dar uma margem para valores extremos que possam vir a existir.</w:t>
-      </w:r>
-      <w:r>
-        <w:t xml:space="preserve"> </w:t>
-      </w:r>
-      <w:r>
-        <w:t xml:space="preserve"> Sendo assim a fórmula que usámos foi a seguinte:</w:t>
-      </w:r>
-    </w:p>
-    <w:p>
-      <w:r>
-        <w:t xml:space="preserve">Valor normalizado = </w:t>
-      </w:r>
-      <m:oMath>
-        <m:f>
-          <m:fPr>
-            <m:ctrlPr>
-              <w:rPr>
-                <w:rFonts w:ascii="Cambria Math" w:hAnsi="Cambria Math"/>
-                <w:i/>
-              </w:rPr>
-            </m:ctrlPr>
-          </m:fPr>
-          <m:num>
-            <m:r>
-              <w:rPr>
-                <w:rFonts w:ascii="Cambria Math" w:hAnsi="Cambria Math"/>
-              </w:rPr>
-              <m:t>Valor original</m:t>
-            </m:r>
-          </m:num>
-          <m:den>
-            <m:r>
-              <w:rPr>
-                <w:rFonts w:ascii="Cambria Math" w:hAnsi="Cambria Math"/>
-              </w:rPr>
-              <m:t>240</m:t>
-            </m:r>
-          </m:den>
-        </m:f>
-        <m:r>
-          <w:rPr>
-            <w:rFonts w:ascii="Cambria Math" w:hAnsi="Cambria Math"/>
-          </w:rPr>
-          <m:t>*100</m:t>
-        </m:r>
-      </m:oMath>
-    </w:p>
-    <w:p>
-      <w:r>
-        <w:t>Como prevenção ainda arredondámos o valor obtido e caso o valor fosse negativo o valor era substituído por 0. Esta medida foi implementada pois alguns pedidos vinham com o valor de -99.0 por algum erro existente no lado do IPMA.</w:t>
-      </w:r>
-    </w:p>
-    <w:p>
       <w:pPr>
         <w:pStyle w:val="Caption"/>
         <w:keepNext/>
-        <w:ind w:left="1416" w:firstLine="708"/>
-        <w:jc w:val="both"/>
-      </w:pPr>
-      <w:r>
-        <w:t xml:space="preserve">Figura </w:t>
-      </w:r>
-      <w:fldSimple w:instr=" SEQ Figura \* ARABIC ">
-        <w:r>
-          <w:rPr>
-            <w:noProof/>
-          </w:rPr>
-          <w:t>5</w:t>
-        </w:r>
-      </w:fldSimple>
-      <w:r>
-        <w:t xml:space="preserve"> – </w:t>
-      </w:r>
-      <w:r>
         <w:rPr>
           <w:b w:val="0"/>
           <w:bCs/>
         </w:rPr>
-        <w:t>Código da f</w:t>
+      </w:pPr>
+      <w:bookmarkStart w:id="32" w:name="_Toc138430239"/>
+      <w:r>
+        <w:t xml:space="preserve">Figura </w:t>
+      </w:r>
+      <w:r>
+        <w:fldChar w:fldCharType="begin"/>
+      </w:r>
+      <w:r>
+        <w:instrText xml:space="preserve"> SEQ Figura \* ARABIC </w:instrText>
+      </w:r>
+      <w:r>
+        <w:fldChar w:fldCharType="separate"/>
+      </w:r>
+      <w:r>
+        <w:rPr>
+          <w:noProof/>
+        </w:rPr>
+        <w:t>4</w:t>
+      </w:r>
+      <w:r>
+        <w:fldChar w:fldCharType="end"/>
+      </w:r>
+      <w:r>
+        <w:t xml:space="preserve"> - </w:t>
       </w:r>
       <w:r>
         <w:rPr>
           <w:b w:val="0"/>
           <w:bCs/>
         </w:rPr>
-        <w:t>unção de normalização do valor de precipitação</w:t>
-      </w:r>
-    </w:p>
-    <w:p>
-      <w:pPr>
+        <w:t>Código da função para rodar a imagem</w:t>
+      </w:r>
+      <w:bookmarkEnd w:id="32"/>
+    </w:p>
+    <w:p/>
+    <w:p>
+      <w:pPr>
+        <w:pStyle w:val="ListParagraph"/>
+        <w:numPr>
+          <w:ilvl w:val="0"/>
+          <w:numId w:val="32"/>
+        </w:numPr>
+      </w:pPr>
+      <w:r>
+        <w:t>Rotação da imagem gerada pelo primeiro método (deslocamento para baixo) em 1 grau;</w:t>
+      </w:r>
+    </w:p>
+    <w:p>
+      <w:pPr>
+        <w:pStyle w:val="ListParagraph"/>
+        <w:numPr>
+          <w:ilvl w:val="0"/>
+          <w:numId w:val="32"/>
+        </w:numPr>
+      </w:pPr>
+      <w:r>
+        <w:t>Rotação da imagem gerada pelo segundo método (deslocamento para a direita) em 1 grau.</w:t>
+      </w:r>
+    </w:p>
+    <w:p>
+      <w:pPr>
+        <w:pStyle w:val="ListParagraph"/>
+        <w:numPr>
+          <w:ilvl w:val="0"/>
+          <w:numId w:val="32"/>
+        </w:numPr>
+      </w:pPr>
+      <w:r>
+        <w:t>Rotação da imagem gerada pelo terceiro método (deslocamento para a esquerda) em 1 grau.</w:t>
+      </w:r>
+    </w:p>
+    <w:p>
+      <w:r>
+        <w:t xml:space="preserve">Estas técnicas de aumento de dados permitem criar variações das imagens originais, ampliando o conjunto de dados disponível para o treino do modelo. Com uma maior diversidade de imagens, </w:t>
+      </w:r>
+      <w:r>
+        <w:t>espera-se que o modelo seja capaz de aprender padrões mais abrangentes e generalizáveis relacionados à precipitação.</w:t>
+      </w:r>
+    </w:p>
+    <w:p>
+      <w:r>
+        <w:t xml:space="preserve">Apesar de todos </w:t>
+      </w:r>
+      <w:r>
+        <w:t>os</w:t>
+      </w:r>
+      <w:r>
+        <w:t xml:space="preserve"> métodos</w:t>
+      </w:r>
+      <w:r>
+        <w:t xml:space="preserve"> empregues</w:t>
+      </w:r>
+      <w:r>
+        <w:t xml:space="preserve">, não </w:t>
+      </w:r>
+      <w:r>
+        <w:t>foi possível</w:t>
+      </w:r>
+      <w:r>
+        <w:t xml:space="preserve"> obter imagens de chuva intensa devido ao estado meteorológico</w:t>
+      </w:r>
+      <w:r>
+        <w:t xml:space="preserve"> predominante em </w:t>
+      </w:r>
+      <w:r>
+        <w:t>Portugal Continental ter sido, maioritariamente, ameno.</w:t>
+      </w:r>
+    </w:p>
+    <w:p>
+      <w:r>
+        <w:t xml:space="preserve">Já para </w:t>
+      </w:r>
+      <w:r>
+        <w:t>os valores de precipitação</w:t>
+      </w:r>
+      <w:r>
+        <w:t xml:space="preserve">, </w:t>
+      </w:r>
+      <w:r>
+        <w:t>com o objetivo de obter um treino mais estável e preciso</w:t>
+      </w:r>
+      <w:r>
+        <w:t>,</w:t>
+      </w:r>
+      <w:r>
+        <w:t xml:space="preserve"> optou-se por</w:t>
+      </w:r>
+      <w:r>
+        <w:t xml:space="preserve"> normaliza</w:t>
+      </w:r>
+      <w:r>
+        <w:t>r</w:t>
+      </w:r>
+      <w:r>
+        <w:t xml:space="preserve"> o valor da precipitação com base no </w:t>
+      </w:r>
+      <w:r>
+        <w:t xml:space="preserve">maior valor já registado em Portugal pelo IPMA, que foi de 220 em </w:t>
+      </w:r>
+      <w:r>
+        <w:t>Penhas da Saúde</w:t>
+      </w:r>
+      <w:r>
+        <w:t xml:space="preserve"> no dia catorze de janeiro de mil novecentos e setenta e sete. Ainda assim</w:t>
+      </w:r>
+      <w:r>
+        <w:t>, decidiu-se</w:t>
+      </w:r>
+      <w:r>
+        <w:t xml:space="preserve"> aumenta</w:t>
+      </w:r>
+      <w:r>
+        <w:t xml:space="preserve">r esse </w:t>
+      </w:r>
+      <w:r>
+        <w:t xml:space="preserve">valor para </w:t>
+      </w:r>
+      <w:r>
+        <w:t>proporcionar uma</w:t>
+      </w:r>
+      <w:r>
+        <w:t xml:space="preserve"> margem</w:t>
+      </w:r>
+      <w:r>
+        <w:t xml:space="preserve"> de segurança</w:t>
+      </w:r>
+      <w:r>
+        <w:t xml:space="preserve"> para </w:t>
+      </w:r>
+      <w:r>
+        <w:t xml:space="preserve">possíveis </w:t>
+      </w:r>
+      <w:r>
+        <w:t xml:space="preserve">valores extremos que possam </w:t>
+      </w:r>
+      <w:r>
+        <w:t>ocorrer</w:t>
+      </w:r>
+      <w:r>
+        <w:t>.</w:t>
+      </w:r>
+    </w:p>
+    <w:p>
+      <w:r>
+        <w:lastRenderedPageBreak/>
+        <w:t>A fórmula utilizada para essa normalização foi a seguinte:</w:t>
+      </w:r>
+    </w:p>
+    <w:p>
+      <w:pPr>
+        <w:rPr>
+          <w:rFonts w:eastAsiaTheme="minorEastAsia"/>
+        </w:rPr>
+      </w:pPr>
+      <m:oMathPara>
+        <m:oMath>
+          <m:r>
+            <w:rPr>
+              <w:rFonts w:ascii="Cambria Math" w:hAnsi="Cambria Math"/>
+            </w:rPr>
+            <m:t>Valor normalizado=</m:t>
+          </m:r>
+          <m:f>
+            <m:fPr>
+              <m:ctrlPr>
+                <w:rPr>
+                  <w:rFonts w:ascii="Cambria Math" w:hAnsi="Cambria Math"/>
+                  <w:i/>
+                </w:rPr>
+              </m:ctrlPr>
+            </m:fPr>
+            <m:num>
+              <m:r>
+                <w:rPr>
+                  <w:rFonts w:ascii="Cambria Math" w:hAnsi="Cambria Math"/>
+                </w:rPr>
+                <m:t>Valor original</m:t>
+              </m:r>
+            </m:num>
+            <m:den>
+              <m:r>
+                <w:rPr>
+                  <w:rFonts w:ascii="Cambria Math" w:hAnsi="Cambria Math"/>
+                </w:rPr>
+                <m:t>240*100</m:t>
+              </m:r>
+            </m:den>
+          </m:f>
+        </m:oMath>
+      </m:oMathPara>
+    </w:p>
+    <w:p>
+      <w:r>
+        <w:rPr>
+          <w:rFonts w:eastAsiaTheme="minorEastAsia"/>
+        </w:rPr>
+        <w:t>Como a medida preventiva, optou-se por arredondar o valor obtido. Além disso, caso o valor fosse negativo, substituía-se por zero. Essa medida foi implementada devido a alguns pedidos que continham o valor de “-99.0”, possivelmente decorrente de erros no lado do IPMA.</w:t>
+      </w:r>
+    </w:p>
+    <w:p>
+      <w:pPr>
+        <w:keepNext/>
         <w:jc w:val="center"/>
       </w:pPr>
       <w:r>
@@ -4240,9 +5012,9 @@
           <w:noProof/>
         </w:rPr>
         <w:drawing>
-          <wp:inline distT="0" distB="0" distL="0" distR="0" wp14:anchorId="754904F3" wp14:editId="40DA13C5">
-            <wp:extent cx="5180952" cy="600000"/>
-            <wp:effectExtent l="0" t="0" r="1270" b="0"/>
+          <wp:inline distT="0" distB="0" distL="0" distR="0" wp14:anchorId="754904F3" wp14:editId="62A04A44">
+            <wp:extent cx="3466769" cy="401483"/>
+            <wp:effectExtent l="0" t="0" r="635" b="0"/>
             <wp:docPr id="47739419" name="Picture 1"/>
             <wp:cNvGraphicFramePr>
               <a:graphicFrameLocks xmlns:a="http://schemas.openxmlformats.org/drawingml/2006/main" noChangeAspect="1"/>
@@ -4263,7 +5035,7 @@
                   <pic:spPr>
                     <a:xfrm>
                       <a:off x="0" y="0"/>
-                      <a:ext cx="5180952" cy="600000"/>
+                      <a:ext cx="3642388" cy="421821"/>
                     </a:xfrm>
                     <a:prstGeom prst="rect">
                       <a:avLst/>
@@ -4277,67 +5049,70 @@
       </w:r>
     </w:p>
     <w:p>
-      <w:r>
-        <w:t>Sendo assim os valores finais que obtemos foram os seguintes:</w:t>
-      </w:r>
-    </w:p>
-    <w:p>
       <w:pPr>
         <w:pStyle w:val="Caption"/>
-      </w:pPr>
-      <w:r>
-        <w:t xml:space="preserve">Tabela </w:t>
+        <w:rPr>
+          <w:b w:val="0"/>
+          <w:bCs/>
+        </w:rPr>
+      </w:pPr>
+      <w:bookmarkStart w:id="33" w:name="_Toc138430240"/>
+      <w:r>
+        <w:t xml:space="preserve">Figura </w:t>
+      </w:r>
+      <w:r>
+        <w:fldChar w:fldCharType="begin"/>
+      </w:r>
+      <w:r>
+        <w:instrText xml:space="preserve"> SEQ Figura \* ARABIC </w:instrText>
+      </w:r>
+      <w:r>
+        <w:fldChar w:fldCharType="separate"/>
       </w:r>
       <w:r>
         <w:rPr>
           <w:noProof/>
         </w:rPr>
-        <w:fldChar w:fldCharType="begin"/>
-      </w:r>
-      <w:r>
-        <w:rPr>
-          <w:noProof/>
-        </w:rPr>
-        <w:instrText xml:space="preserve"> STYLEREF 1 \s </w:instrText>
-      </w:r>
-      <w:r>
-        <w:rPr>
-          <w:noProof/>
-        </w:rPr>
-        <w:fldChar w:fldCharType="separate"/>
-      </w:r>
-      <w:r>
-        <w:rPr>
-          <w:noProof/>
-        </w:rPr>
-        <w:t>1</w:t>
-      </w:r>
-      <w:r>
-        <w:rPr>
-          <w:noProof/>
-        </w:rPr>
+        <w:t>5</w:t>
+      </w:r>
+      <w:r>
         <w:fldChar w:fldCharType="end"/>
       </w:r>
       <w:r>
-        <w:t xml:space="preserve"> </w:t>
+        <w:t xml:space="preserve"> - </w:t>
       </w:r>
       <w:r>
         <w:rPr>
           <w:b w:val="0"/>
-        </w:rPr>
-        <w:t>–</w:t>
+          <w:bCs/>
+        </w:rPr>
+        <w:t>Código da f</w:t>
       </w:r>
       <w:r>
         <w:rPr>
           <w:b w:val="0"/>
-        </w:rPr>
-        <w:t xml:space="preserve"> </w:t>
-      </w:r>
-      <w:r>
-        <w:rPr>
-          <w:b w:val="0"/>
-        </w:rPr>
-        <w:t>Total de dados obtidos</w:t>
+          <w:bCs/>
+        </w:rPr>
+        <w:t>unção de normalização do valor de precipitação</w:t>
+      </w:r>
+      <w:bookmarkEnd w:id="33"/>
+    </w:p>
+    <w:p/>
+    <w:p>
+      <w:r>
+        <w:t>Sendo assim</w:t>
+      </w:r>
+      <w:r>
+        <w:t>,</w:t>
+      </w:r>
+      <w:r>
+        <w:t xml:space="preserve"> os valores finais obt</w:t>
+      </w:r>
+      <w:r>
+        <w:t>idos</w:t>
+      </w:r>
+      <w:r>
+        <w:t xml:space="preserve"> foram os seguintes:</w:t>
       </w:r>
     </w:p>
     <w:tbl>
@@ -4368,7 +5143,6 @@
               <w:ind w:firstLine="0"/>
             </w:pPr>
             <w:r>
-              <w:lastRenderedPageBreak/>
               <w:t>Valor normalizado 0</w:t>
             </w:r>
           </w:p>
@@ -4502,6 +5276,53 @@
     </w:tbl>
     <w:p>
       <w:pPr>
+        <w:pStyle w:val="Caption"/>
+        <w:rPr>
+          <w:b w:val="0"/>
+          <w:bCs/>
+        </w:rPr>
+      </w:pPr>
+      <w:bookmarkStart w:id="34" w:name="_Toc138430216"/>
+      <w:r>
+        <w:t xml:space="preserve">Tabela </w:t>
+      </w:r>
+      <w:r>
+        <w:fldChar w:fldCharType="begin"/>
+      </w:r>
+      <w:r>
+        <w:instrText xml:space="preserve"> SEQ Tabela \* ARABIC </w:instrText>
+      </w:r>
+      <w:r>
+        <w:fldChar w:fldCharType="separate"/>
+      </w:r>
+      <w:r>
+        <w:rPr>
+          <w:noProof/>
+        </w:rPr>
+        <w:t>1</w:t>
+      </w:r>
+      <w:r>
+        <w:fldChar w:fldCharType="end"/>
+      </w:r>
+      <w:r>
+        <w:t xml:space="preserve"> – </w:t>
+      </w:r>
+      <w:r>
+        <w:rPr>
+          <w:b w:val="0"/>
+          <w:bCs/>
+        </w:rPr>
+        <w:t>Total de dados obtidos</w:t>
+      </w:r>
+      <w:bookmarkEnd w:id="34"/>
+    </w:p>
+    <w:p>
+      <w:r>
+        <w:t xml:space="preserve">Estas imagens foram utilizadas tanto para o treino quanto para os treinos do modelo construído. </w:t>
+      </w:r>
+    </w:p>
+    <w:p>
+      <w:pPr>
         <w:ind w:firstLine="0"/>
       </w:pPr>
     </w:p>
@@ -4510,7 +5331,7 @@
         <w:ind w:firstLine="0"/>
       </w:pPr>
       <w:r>
-        <w:t>Estas imagens foram utilizadas tanto para treino como para treinos do modelo por nós construído.</w:t>
+        <w:t>-----------------------------------------------------------------------------------------------------------------</w:t>
       </w:r>
     </w:p>
     <w:p>
@@ -4656,7 +5477,7 @@
         <w:tblLook w:val="04A0" w:firstRow="1" w:lastRow="0" w:firstColumn="1" w:lastColumn="0" w:noHBand="0" w:noVBand="1"/>
       </w:tblPr>
       <w:tblGrid>
-        <w:gridCol w:w="8787"/>
+        <w:gridCol w:w="9070"/>
       </w:tblGrid>
       <w:tr>
         <w:trPr>
@@ -4787,18 +5608,31 @@
                                       <w:sz w:val="24"/>
                                     </w:rPr>
                                   </w:pPr>
-                                  <w:bookmarkStart w:id="27" w:name="_Toc92389045"/>
+                                  <w:bookmarkStart w:id="35" w:name="_Toc138430241"/>
                                   <w:r>
                                     <w:t xml:space="preserve">Figura </w:t>
                                   </w:r>
-                                  <w:fldSimple w:instr=" SEQ Figura \* ARABIC ">
-                                    <w:r>
-                                      <w:rPr>
-                                        <w:noProof/>
-                                      </w:rPr>
-                                      <w:t>6</w:t>
-                                    </w:r>
-                                  </w:fldSimple>
+                                  <w:r>
+                                    <w:fldChar w:fldCharType="begin"/>
+                                  </w:r>
+                                  <w:r>
+                                    <w:instrText xml:space="preserve"> SEQ Figura \* ARABIC </w:instrText>
+                                  </w:r>
+                                  <w:r>
+                                    <w:fldChar w:fldCharType="separate"/>
+                                  </w:r>
+                                  <w:r>
+                                    <w:rPr>
+                                      <w:noProof/>
+                                    </w:rPr>
+                                    <w:t>6</w:t>
+                                  </w:r>
+                                  <w:r>
+                                    <w:rPr>
+                                      <w:noProof/>
+                                    </w:rPr>
+                                    <w:fldChar w:fldCharType="end"/>
+                                  </w:r>
                                   <w:r>
                                     <w:t xml:space="preserve"> - </w:t>
                                   </w:r>
@@ -4808,7 +5642,7 @@
                                     </w:rPr>
                                     <w:t>Texto ilustrativo da figura 1.</w:t>
                                   </w:r>
-                                  <w:bookmarkEnd w:id="27"/>
+                                  <w:bookmarkEnd w:id="35"/>
                                 </w:p>
                               </w:txbxContent>
                             </wps:txbx>
@@ -4847,18 +5681,31 @@
                                 <w:sz w:val="24"/>
                               </w:rPr>
                             </w:pPr>
-                            <w:bookmarkStart w:id="28" w:name="_Toc92389045"/>
+                            <w:bookmarkStart w:id="36" w:name="_Toc138430241"/>
                             <w:r>
                               <w:t xml:space="preserve">Figura </w:t>
                             </w:r>
-                            <w:fldSimple w:instr=" SEQ Figura \* ARABIC ">
-                              <w:r>
-                                <w:rPr>
-                                  <w:noProof/>
-                                </w:rPr>
-                                <w:t>6</w:t>
-                              </w:r>
-                            </w:fldSimple>
+                            <w:r>
+                              <w:fldChar w:fldCharType="begin"/>
+                            </w:r>
+                            <w:r>
+                              <w:instrText xml:space="preserve"> SEQ Figura \* ARABIC </w:instrText>
+                            </w:r>
+                            <w:r>
+                              <w:fldChar w:fldCharType="separate"/>
+                            </w:r>
+                            <w:r>
+                              <w:rPr>
+                                <w:noProof/>
+                              </w:rPr>
+                              <w:t>6</w:t>
+                            </w:r>
+                            <w:r>
+                              <w:rPr>
+                                <w:noProof/>
+                              </w:rPr>
+                              <w:fldChar w:fldCharType="end"/>
+                            </w:r>
                             <w:r>
                               <w:t xml:space="preserve"> - </w:t>
                             </w:r>
@@ -4868,7 +5715,7 @@
                               </w:rPr>
                               <w:t>Texto ilustrativo da figura 1.</w:t>
                             </w:r>
-                            <w:bookmarkEnd w:id="28"/>
+                            <w:bookmarkEnd w:id="36"/>
                           </w:p>
                         </w:txbxContent>
                       </v:textbox>
@@ -4903,7 +5750,7 @@
         <w:tblLook w:val="04A0" w:firstRow="1" w:lastRow="0" w:firstColumn="1" w:lastColumn="0" w:noHBand="0" w:noVBand="1"/>
       </w:tblPr>
       <w:tblGrid>
-        <w:gridCol w:w="8787"/>
+        <w:gridCol w:w="9070"/>
       </w:tblGrid>
       <w:tr>
         <w:tc>
@@ -4917,7 +5764,6 @@
                 <w:noProof/>
                 <w:lang w:eastAsia="pt-PT"/>
               </w:rPr>
-              <w:lastRenderedPageBreak/>
               <mc:AlternateContent>
                 <mc:Choice Requires="wps">
                   <w:drawing>
@@ -4965,18 +5811,31 @@
                                       <w:sz w:val="24"/>
                                     </w:rPr>
                                   </w:pPr>
-                                  <w:bookmarkStart w:id="29" w:name="_Toc92389046"/>
+                                  <w:bookmarkStart w:id="37" w:name="_Toc138430242"/>
                                   <w:r>
                                     <w:t xml:space="preserve">Figura </w:t>
                                   </w:r>
-                                  <w:fldSimple w:instr=" SEQ Figura \* ARABIC ">
-                                    <w:r>
-                                      <w:rPr>
-                                        <w:noProof/>
-                                      </w:rPr>
-                                      <w:t>7</w:t>
-                                    </w:r>
-                                  </w:fldSimple>
+                                  <w:r>
+                                    <w:fldChar w:fldCharType="begin"/>
+                                  </w:r>
+                                  <w:r>
+                                    <w:instrText xml:space="preserve"> SEQ Figura \* ARABIC </w:instrText>
+                                  </w:r>
+                                  <w:r>
+                                    <w:fldChar w:fldCharType="separate"/>
+                                  </w:r>
+                                  <w:r>
+                                    <w:rPr>
+                                      <w:noProof/>
+                                    </w:rPr>
+                                    <w:t>7</w:t>
+                                  </w:r>
+                                  <w:r>
+                                    <w:rPr>
+                                      <w:noProof/>
+                                    </w:rPr>
+                                    <w:fldChar w:fldCharType="end"/>
+                                  </w:r>
                                   <w:r>
                                     <w:t xml:space="preserve"> - </w:t>
                                   </w:r>
@@ -4986,7 +5845,7 @@
                                     </w:rPr>
                                     <w:t>Texto ilustrativo da figura 2.</w:t>
                                   </w:r>
-                                  <w:bookmarkEnd w:id="29"/>
+                                  <w:bookmarkEnd w:id="37"/>
                                 </w:p>
                               </w:txbxContent>
                             </wps:txbx>
@@ -5019,18 +5878,31 @@
                                 <w:sz w:val="24"/>
                               </w:rPr>
                             </w:pPr>
-                            <w:bookmarkStart w:id="30" w:name="_Toc92389046"/>
+                            <w:bookmarkStart w:id="38" w:name="_Toc138430242"/>
                             <w:r>
                               <w:t xml:space="preserve">Figura </w:t>
                             </w:r>
-                            <w:fldSimple w:instr=" SEQ Figura \* ARABIC ">
-                              <w:r>
-                                <w:rPr>
-                                  <w:noProof/>
-                                </w:rPr>
-                                <w:t>7</w:t>
-                              </w:r>
-                            </w:fldSimple>
+                            <w:r>
+                              <w:fldChar w:fldCharType="begin"/>
+                            </w:r>
+                            <w:r>
+                              <w:instrText xml:space="preserve"> SEQ Figura \* ARABIC </w:instrText>
+                            </w:r>
+                            <w:r>
+                              <w:fldChar w:fldCharType="separate"/>
+                            </w:r>
+                            <w:r>
+                              <w:rPr>
+                                <w:noProof/>
+                              </w:rPr>
+                              <w:t>7</w:t>
+                            </w:r>
+                            <w:r>
+                              <w:rPr>
+                                <w:noProof/>
+                              </w:rPr>
+                              <w:fldChar w:fldCharType="end"/>
+                            </w:r>
                             <w:r>
                               <w:t xml:space="preserve"> - </w:t>
                             </w:r>
@@ -5040,7 +5912,7 @@
                               </w:rPr>
                               <w:t>Texto ilustrativo da figura 2.</w:t>
                             </w:r>
-                            <w:bookmarkEnd w:id="30"/>
+                            <w:bookmarkEnd w:id="38"/>
                           </w:p>
                         </w:txbxContent>
                       </v:textbox>
@@ -5195,75 +6067,30 @@
       <w:pPr>
         <w:pStyle w:val="Caption"/>
       </w:pPr>
-      <w:bookmarkStart w:id="31" w:name="_Toc92389035"/>
-      <w:bookmarkStart w:id="32" w:name="_Hlk137922647"/>
+      <w:bookmarkStart w:id="39" w:name="_Hlk137922647"/>
+      <w:bookmarkStart w:id="40" w:name="_Toc138430217"/>
       <w:r>
         <w:t xml:space="preserve">Tabela </w:t>
       </w:r>
       <w:r>
+        <w:fldChar w:fldCharType="begin"/>
+      </w:r>
+      <w:r>
+        <w:instrText xml:space="preserve"> SEQ Tabela \* ARABIC </w:instrText>
+      </w:r>
+      <w:r>
+        <w:fldChar w:fldCharType="separate"/>
+      </w:r>
+      <w:r>
         <w:rPr>
           <w:noProof/>
         </w:rPr>
-        <w:fldChar w:fldCharType="begin"/>
-      </w:r>
-      <w:r>
-        <w:rPr>
-          <w:noProof/>
-        </w:rPr>
-        <w:instrText xml:space="preserve"> STYLEREF 1 \s </w:instrText>
-      </w:r>
-      <w:r>
-        <w:rPr>
-          <w:noProof/>
-        </w:rPr>
-        <w:fldChar w:fldCharType="separate"/>
-      </w:r>
-      <w:r>
-        <w:rPr>
-          <w:noProof/>
-        </w:rPr>
-        <w:t>1</w:t>
-      </w:r>
-      <w:r>
-        <w:rPr>
-          <w:noProof/>
-        </w:rPr>
+        <w:t>2</w:t>
+      </w:r>
+      <w:r>
         <w:fldChar w:fldCharType="end"/>
       </w:r>
       <w:r>
-        <w:t>.</w:t>
-      </w:r>
-      <w:r>
-        <w:rPr>
-          <w:noProof/>
-        </w:rPr>
-        <w:fldChar w:fldCharType="begin"/>
-      </w:r>
-      <w:r>
-        <w:rPr>
-          <w:noProof/>
-        </w:rPr>
-        <w:instrText xml:space="preserve"> SEQ Tabela \* ARABIC \s 1 </w:instrText>
-      </w:r>
-      <w:r>
-        <w:rPr>
-          <w:noProof/>
-        </w:rPr>
-        <w:fldChar w:fldCharType="separate"/>
-      </w:r>
-      <w:r>
-        <w:rPr>
-          <w:noProof/>
-        </w:rPr>
-        <w:t>1</w:t>
-      </w:r>
-      <w:r>
-        <w:rPr>
-          <w:noProof/>
-        </w:rPr>
-        <w:fldChar w:fldCharType="end"/>
-      </w:r>
-      <w:r>
         <w:t xml:space="preserve"> </w:t>
       </w:r>
       <w:r>
@@ -5272,7 +6099,7 @@
         </w:rPr>
         <w:t>- Texto ilustrativo da tabela 1.</w:t>
       </w:r>
-      <w:bookmarkEnd w:id="31"/>
+      <w:bookmarkEnd w:id="40"/>
     </w:p>
     <w:tbl>
       <w:tblPr>
@@ -5457,7 +6284,7 @@
         </w:tc>
       </w:tr>
     </w:tbl>
-    <w:bookmarkEnd w:id="32"/>
+    <w:bookmarkEnd w:id="39"/>
     <w:p>
       <w:r>
         <w:t>Continuação do texto</w:t>
@@ -5482,139 +6309,138 @@
         <w:pStyle w:val="Heading2"/>
       </w:pPr>
       <w:r>
+        <w:t xml:space="preserve"> </w:t>
+      </w:r>
+      <w:bookmarkStart w:id="41" w:name="_Toc138430252"/>
+      <w:r>
+        <w:t>Título da secção</w:t>
+      </w:r>
+      <w:bookmarkEnd w:id="41"/>
+    </w:p>
+    <w:p>
+      <w:r>
+        <w:t xml:space="preserve">A figurar no caso de o capítulo ter várias secções. Nota: </w:t>
+      </w:r>
+      <w:r>
+        <w:t>apenas devemos criar secções e subsecções quando existem mais do que uma.</w:t>
+      </w:r>
+    </w:p>
+    <w:p>
+      <w:r>
+        <w:t>Texto do desenvolvimento. Texto do desenvolvimento. Texto do desenvolvimento. Texto do desenvolvimento. Texto do desenvolvimento. Texto do desenvolvimento. Texto do desenvolvimento.</w:t>
+      </w:r>
+    </w:p>
+    <w:p>
+      <w:r>
+        <w:t>Texto do desenvolvimento. Texto do desenvolvimento. Texto do desenvolvimento. Texto do desenvolvimento. Texto do desenvolvimento. Texto do desenvolvimento. Texto do desenvolvimento.</w:t>
+      </w:r>
+    </w:p>
+    <w:p/>
+    <w:p>
+      <w:pPr>
+        <w:pStyle w:val="Heading2"/>
+      </w:pPr>
+      <w:bookmarkStart w:id="42" w:name="_Toc138430253"/>
+      <w:r>
+        <w:t>Título da secção</w:t>
+      </w:r>
+      <w:bookmarkEnd w:id="42"/>
+    </w:p>
+    <w:p>
+      <w:r>
+        <w:t>Texto do desenvolvimento. Texto do desenvolvimento. Texto do desenvolvimento. Texto do desenvolvimento. Texto do desenvolvimento. Texto do desenvolvimento. Texto do desenvolvimento.</w:t>
+      </w:r>
+    </w:p>
+    <w:p>
+      <w:r>
+        <w:t>Texto do desenvolvimento. Texto do desenvolvimento. Texto do desenvolvimento. Texto do desenvolvimento. Texto do desenvolvimento. Texto do desenvolvimento. Texto do desenvolvimento.</w:t>
+      </w:r>
+    </w:p>
+    <w:p>
+      <w:pPr>
+        <w:pStyle w:val="Heading3"/>
+      </w:pPr>
+      <w:bookmarkStart w:id="43" w:name="_Toc138430254"/>
+      <w:r>
         <w:lastRenderedPageBreak/>
+        <w:t>Título da subsecção</w:t>
+      </w:r>
+      <w:bookmarkEnd w:id="43"/>
+    </w:p>
+    <w:p>
+      <w:r>
+        <w:t>Texto do desenvolvimento. Texto do desenvolvimento. Texto do desenvolvimento. Texto do desenvolvimento. Texto do desenvolvimento. Texto do desenvolvimento. Texto do desenvolvimento.</w:t>
+      </w:r>
+    </w:p>
+    <w:p>
+      <w:pPr>
+        <w:pStyle w:val="Heading3"/>
+      </w:pPr>
+      <w:bookmarkStart w:id="44" w:name="_Toc138430255"/>
+      <w:r>
+        <w:t>Título</w:t>
+      </w:r>
+      <w:r>
+        <w:t xml:space="preserve"> da subsecção</w:t>
+      </w:r>
+      <w:bookmarkEnd w:id="44"/>
+    </w:p>
+    <w:p>
+      <w:r>
+        <w:t>Texto do desenvolvimento. Texto do desenvolvimento. Texto do desenvolvimento. Texto do desenvolvimento. Texto do desenvolvimento. Texto do desenvolvimento. Texto do desenvolvimento.</w:t>
+      </w:r>
+    </w:p>
+    <w:p>
+      <w:pPr>
+        <w:pStyle w:val="Heading3"/>
+      </w:pPr>
+      <w:bookmarkStart w:id="45" w:name="_Toc138430256"/>
+      <w:r>
+        <w:t>Título</w:t>
+      </w:r>
+      <w:r>
+        <w:t xml:space="preserve"> da subsecção</w:t>
+      </w:r>
+      <w:bookmarkEnd w:id="45"/>
+    </w:p>
+    <w:p>
+      <w:r>
+        <w:t>Texto do desenvolvimento. Texto do desenvolvimento. Texto do desenvolvimento. Texto do desenvolvimento. Texto do desenvolvimento. Texto do desenvolvimento. Texto do desenvolvimento.</w:t>
+      </w:r>
+    </w:p>
+    <w:p/>
+    <w:p>
+      <w:pPr>
+        <w:pStyle w:val="Heading2"/>
+      </w:pPr>
+      <w:r>
         <w:t xml:space="preserve"> </w:t>
       </w:r>
-      <w:bookmarkStart w:id="33" w:name="_Toc95473527"/>
-      <w:r>
-        <w:t>Título da secção</w:t>
-      </w:r>
-      <w:bookmarkEnd w:id="33"/>
-    </w:p>
-    <w:p>
-      <w:r>
-        <w:t xml:space="preserve">A figurar no caso de o capítulo ter várias secções. Nota: </w:t>
-      </w:r>
-      <w:r>
-        <w:t>apenas devemos criar secções e subsecções quando existem mais do que uma.</w:t>
-      </w:r>
-    </w:p>
-    <w:p>
-      <w:r>
-        <w:t>Texto do desenvolvimento. Texto do desenvolvimento. Texto do desenvolvimento. Texto do desenvolvimento. Texto do desenvolvimento. Texto do desenvolvimento. Texto do desenvolvimento.</w:t>
-      </w:r>
-    </w:p>
-    <w:p>
-      <w:r>
-        <w:t>Texto do desenvolvimento. Texto do desenvolvimento. Texto do desenvolvimento. Texto do desenvolvimento. Texto do desenvolvimento. Texto do desenvolvimento. Texto do desenvolvimento.</w:t>
-      </w:r>
-    </w:p>
-    <w:p/>
-    <w:p>
-      <w:pPr>
-        <w:pStyle w:val="Heading2"/>
-      </w:pPr>
-      <w:bookmarkStart w:id="34" w:name="_Toc95473528"/>
-      <w:r>
-        <w:t>Título da secção</w:t>
-      </w:r>
-      <w:bookmarkEnd w:id="34"/>
-    </w:p>
-    <w:p>
-      <w:r>
-        <w:t>Texto do desenvolvimento. Texto do desenvolvimento. Texto do desenvolvimento. Texto do desenvolvimento. Texto do desenvolvimento. Texto do desenvolvimento. Texto do desenvolvimento.</w:t>
-      </w:r>
-    </w:p>
-    <w:p>
-      <w:r>
-        <w:t>Texto do desenvolvimento. Texto do desenvolvimento. Texto do desenvolvimento. Texto do desenvolvimento. Texto do desenvolvimento. Texto do desenvolvimento. Texto do desenvolvimento.</w:t>
-      </w:r>
-    </w:p>
-    <w:p>
-      <w:pPr>
-        <w:pStyle w:val="Heading3"/>
-      </w:pPr>
-      <w:bookmarkStart w:id="35" w:name="_Toc95473529"/>
-      <w:r>
-        <w:t>Título da subsecção</w:t>
-      </w:r>
-      <w:bookmarkEnd w:id="35"/>
-    </w:p>
-    <w:p>
-      <w:r>
-        <w:t>Texto do desenvolvimento. Texto do desenvolvimento. Texto do desenvolvimento. Texto do desenvolvimento. Texto do desenvolvimento. Texto do desenvolvimento. Texto do desenvolvimento.</w:t>
-      </w:r>
-    </w:p>
-    <w:p>
-      <w:pPr>
-        <w:pStyle w:val="Heading3"/>
-      </w:pPr>
-      <w:bookmarkStart w:id="36" w:name="_Toc95473530"/>
-      <w:r>
-        <w:t>Título</w:t>
-      </w:r>
-      <w:r>
-        <w:t xml:space="preserve"> da subsecção</w:t>
-      </w:r>
-      <w:bookmarkEnd w:id="36"/>
-    </w:p>
-    <w:p>
-      <w:r>
-        <w:t>Texto do desenvolvimento. Texto do desenvolvimento. Texto do desenvolvimento. Texto do desenvolvimento. Texto do desenvolvimento. Texto do desenvolvimento. Texto do desenvolvimento.</w:t>
-      </w:r>
-    </w:p>
-    <w:p>
-      <w:pPr>
-        <w:pStyle w:val="Heading3"/>
-      </w:pPr>
-      <w:bookmarkStart w:id="37" w:name="_Toc95473531"/>
-      <w:r>
-        <w:lastRenderedPageBreak/>
-        <w:t>Título</w:t>
-      </w:r>
-      <w:r>
-        <w:t xml:space="preserve"> da subsecção</w:t>
-      </w:r>
-      <w:bookmarkEnd w:id="37"/>
-    </w:p>
-    <w:p>
-      <w:r>
-        <w:t>Texto do desenvolvimento. Texto do desenvolvimento. Texto do desenvolvimento. Texto do desenvolvimento. Texto do desenvolvimento. Texto do desenvolvimento. Texto do desenvolvimento.</w:t>
-      </w:r>
-    </w:p>
-    <w:p/>
-    <w:p>
-      <w:pPr>
-        <w:pStyle w:val="Heading2"/>
-      </w:pPr>
-      <w:r>
-        <w:t xml:space="preserve"> </w:t>
-      </w:r>
-      <w:bookmarkStart w:id="38" w:name="_Toc95473532"/>
+      <w:bookmarkStart w:id="46" w:name="_Toc138430257"/>
       <w:r>
         <w:t>Título da s</w:t>
       </w:r>
       <w:r>
         <w:t>ecção</w:t>
       </w:r>
-      <w:bookmarkEnd w:id="38"/>
+      <w:bookmarkEnd w:id="46"/>
     </w:p>
     <w:p>
       <w:pPr>
         <w:pStyle w:val="Heading1"/>
       </w:pPr>
-      <w:bookmarkStart w:id="39" w:name="_Toc95473533"/>
+      <w:bookmarkStart w:id="47" w:name="_Toc138430258"/>
       <w:r>
         <w:lastRenderedPageBreak/>
         <w:t>Título do capítulo</w:t>
       </w:r>
-      <w:bookmarkEnd w:id="39"/>
+      <w:bookmarkEnd w:id="47"/>
     </w:p>
     <w:p>
       <w:pPr>
         <w:pStyle w:val="Heading1"/>
       </w:pPr>
-      <w:bookmarkStart w:id="40" w:name="_Toc95473534"/>
+      <w:bookmarkStart w:id="48" w:name="_Toc138430259"/>
       <w:r>
         <w:lastRenderedPageBreak/>
         <w:t>Conclusões</w:t>
@@ -5625,7 +6451,7 @@
       <w:r>
         <w:t>ou Conclusão</w:t>
       </w:r>
-      <w:bookmarkEnd w:id="40"/>
+      <w:bookmarkEnd w:id="48"/>
     </w:p>
     <w:p>
       <w:r>
@@ -5728,21 +6554,21 @@
         </w:numPr>
         <w:ind w:left="360" w:hanging="360"/>
       </w:pPr>
-      <w:bookmarkStart w:id="41" w:name="_Toc357152326"/>
-      <w:bookmarkStart w:id="42" w:name="_Toc357154532"/>
-      <w:bookmarkStart w:id="43" w:name="_Toc530601452"/>
-      <w:bookmarkStart w:id="44" w:name="_Toc95473535"/>
+      <w:bookmarkStart w:id="49" w:name="_Toc357152326"/>
+      <w:bookmarkStart w:id="50" w:name="_Toc357154532"/>
+      <w:bookmarkStart w:id="51" w:name="_Toc530601452"/>
+      <w:bookmarkStart w:id="52" w:name="_Toc138430260"/>
       <w:r>
         <w:lastRenderedPageBreak/>
         <w:t>Bibliografia</w:t>
       </w:r>
-      <w:bookmarkEnd w:id="41"/>
-      <w:bookmarkEnd w:id="42"/>
-      <w:bookmarkEnd w:id="43"/>
+      <w:bookmarkEnd w:id="49"/>
+      <w:bookmarkEnd w:id="50"/>
+      <w:bookmarkEnd w:id="51"/>
       <w:r>
         <w:t xml:space="preserve"> ou Referências Bibliográficas</w:t>
       </w:r>
-      <w:bookmarkEnd w:id="44"/>
+      <w:bookmarkEnd w:id="52"/>
     </w:p>
     <w:p>
       <w:r>
@@ -5896,18 +6722,18 @@
         </w:numPr>
         <w:ind w:left="360" w:hanging="360"/>
       </w:pPr>
-      <w:bookmarkStart w:id="45" w:name="_Toc357152327"/>
-      <w:bookmarkStart w:id="46" w:name="_Toc357154533"/>
-      <w:bookmarkStart w:id="47" w:name="_Toc530601453"/>
-      <w:bookmarkStart w:id="48" w:name="_Toc95473536"/>
+      <w:bookmarkStart w:id="53" w:name="_Toc357152327"/>
+      <w:bookmarkStart w:id="54" w:name="_Toc357154533"/>
+      <w:bookmarkStart w:id="55" w:name="_Toc530601453"/>
+      <w:bookmarkStart w:id="56" w:name="_Toc138430261"/>
       <w:r>
         <w:lastRenderedPageBreak/>
         <w:t>Anexos</w:t>
       </w:r>
-      <w:bookmarkEnd w:id="45"/>
-      <w:bookmarkEnd w:id="46"/>
-      <w:bookmarkEnd w:id="47"/>
-      <w:bookmarkEnd w:id="48"/>
+      <w:bookmarkEnd w:id="53"/>
+      <w:bookmarkEnd w:id="54"/>
+      <w:bookmarkEnd w:id="55"/>
+      <w:bookmarkEnd w:id="56"/>
     </w:p>
     <w:p>
       <w:r>
@@ -5946,18 +6772,18 @@
         </w:numPr>
         <w:ind w:left="360" w:hanging="360"/>
       </w:pPr>
-      <w:bookmarkStart w:id="49" w:name="_Toc357152328"/>
-      <w:bookmarkStart w:id="50" w:name="_Toc357154534"/>
-      <w:bookmarkStart w:id="51" w:name="_Toc530601454"/>
-      <w:bookmarkStart w:id="52" w:name="_Toc95473537"/>
+      <w:bookmarkStart w:id="57" w:name="_Toc357152328"/>
+      <w:bookmarkStart w:id="58" w:name="_Toc357154534"/>
+      <w:bookmarkStart w:id="59" w:name="_Toc530601454"/>
+      <w:bookmarkStart w:id="60" w:name="_Toc138430262"/>
       <w:r>
         <w:lastRenderedPageBreak/>
         <w:t>Glossário</w:t>
       </w:r>
-      <w:bookmarkEnd w:id="49"/>
-      <w:bookmarkEnd w:id="50"/>
-      <w:bookmarkEnd w:id="51"/>
-      <w:bookmarkEnd w:id="52"/>
+      <w:bookmarkEnd w:id="57"/>
+      <w:bookmarkEnd w:id="58"/>
+      <w:bookmarkEnd w:id="59"/>
+      <w:bookmarkEnd w:id="60"/>
       <w:r>
         <w:t xml:space="preserve"> </w:t>
       </w:r>
@@ -5982,7 +6808,7 @@
       <w:footerReference w:type="default" r:id="rId26"/>
       <w:type w:val="continuous"/>
       <w:pgSz w:w="11906" w:h="16838" w:code="9"/>
-      <w:pgMar w:top="1418" w:right="1418" w:bottom="1418" w:left="1701" w:header="709" w:footer="612" w:gutter="0"/>
+      <w:pgMar w:top="1418" w:right="1418" w:bottom="1418" w:left="1418" w:header="709" w:footer="612" w:gutter="0"/>
       <w:pgNumType w:start="1"/>
       <w:cols w:space="708"/>
       <w:docGrid w:linePitch="360"/>
@@ -6227,19 +7053,7 @@
       <w:rPr>
         <w:sz w:val="20"/>
       </w:rPr>
-      <w:t>Título</w:t>
-    </w:r>
-    <w:r>
-      <w:rPr>
-        <w:sz w:val="20"/>
-      </w:rPr>
-      <w:t xml:space="preserve"> d</w:t>
-    </w:r>
-    <w:r>
-      <w:rPr>
-        <w:sz w:val="20"/>
-      </w:rPr>
-      <w:t>o Projeto Informático</w:t>
+      <w:t>Site Web Meteo com Inteligência Artificial</w:t>
     </w:r>
   </w:p>
 </w:hdr>
@@ -9041,6 +9855,92 @@
     </w:lvl>
   </w:abstractNum>
   <w:abstractNum w:abstractNumId="27" w15:restartNumberingAfterBreak="0">
+    <w:nsid w:val="69467299"/>
+    <w:multiLevelType w:val="hybridMultilevel"/>
+    <w:tmpl w:val="4384878E"/>
+    <w:lvl w:ilvl="0" w:tplc="0816000F">
+      <w:start w:val="1"/>
+      <w:numFmt w:val="decimal"/>
+      <w:lvlText w:val="%1."/>
+      <w:lvlJc w:val="left"/>
+      <w:pPr>
+        <w:ind w:left="1117" w:hanging="360"/>
+      </w:pPr>
+    </w:lvl>
+    <w:lvl w:ilvl="1" w:tplc="08160019" w:tentative="1">
+      <w:start w:val="1"/>
+      <w:numFmt w:val="lowerLetter"/>
+      <w:lvlText w:val="%2."/>
+      <w:lvlJc w:val="left"/>
+      <w:pPr>
+        <w:ind w:left="1837" w:hanging="360"/>
+      </w:pPr>
+    </w:lvl>
+    <w:lvl w:ilvl="2" w:tplc="0816001B" w:tentative="1">
+      <w:start w:val="1"/>
+      <w:numFmt w:val="lowerRoman"/>
+      <w:lvlText w:val="%3."/>
+      <w:lvlJc w:val="right"/>
+      <w:pPr>
+        <w:ind w:left="2557" w:hanging="180"/>
+      </w:pPr>
+    </w:lvl>
+    <w:lvl w:ilvl="3" w:tplc="0816000F" w:tentative="1">
+      <w:start w:val="1"/>
+      <w:numFmt w:val="decimal"/>
+      <w:lvlText w:val="%4."/>
+      <w:lvlJc w:val="left"/>
+      <w:pPr>
+        <w:ind w:left="3277" w:hanging="360"/>
+      </w:pPr>
+    </w:lvl>
+    <w:lvl w:ilvl="4" w:tplc="08160019" w:tentative="1">
+      <w:start w:val="1"/>
+      <w:numFmt w:val="lowerLetter"/>
+      <w:lvlText w:val="%5."/>
+      <w:lvlJc w:val="left"/>
+      <w:pPr>
+        <w:ind w:left="3997" w:hanging="360"/>
+      </w:pPr>
+    </w:lvl>
+    <w:lvl w:ilvl="5" w:tplc="0816001B" w:tentative="1">
+      <w:start w:val="1"/>
+      <w:numFmt w:val="lowerRoman"/>
+      <w:lvlText w:val="%6."/>
+      <w:lvlJc w:val="right"/>
+      <w:pPr>
+        <w:ind w:left="4717" w:hanging="180"/>
+      </w:pPr>
+    </w:lvl>
+    <w:lvl w:ilvl="6" w:tplc="0816000F" w:tentative="1">
+      <w:start w:val="1"/>
+      <w:numFmt w:val="decimal"/>
+      <w:lvlText w:val="%7."/>
+      <w:lvlJc w:val="left"/>
+      <w:pPr>
+        <w:ind w:left="5437" w:hanging="360"/>
+      </w:pPr>
+    </w:lvl>
+    <w:lvl w:ilvl="7" w:tplc="08160019" w:tentative="1">
+      <w:start w:val="1"/>
+      <w:numFmt w:val="lowerLetter"/>
+      <w:lvlText w:val="%8."/>
+      <w:lvlJc w:val="left"/>
+      <w:pPr>
+        <w:ind w:left="6157" w:hanging="360"/>
+      </w:pPr>
+    </w:lvl>
+    <w:lvl w:ilvl="8" w:tplc="0816001B" w:tentative="1">
+      <w:start w:val="1"/>
+      <w:numFmt w:val="lowerRoman"/>
+      <w:lvlText w:val="%9."/>
+      <w:lvlJc w:val="right"/>
+      <w:pPr>
+        <w:ind w:left="6877" w:hanging="180"/>
+      </w:pPr>
+    </w:lvl>
+  </w:abstractNum>
+  <w:abstractNum w:abstractNumId="28" w15:restartNumberingAfterBreak="0">
     <w:nsid w:val="6DB92100"/>
     <w:multiLevelType w:val="hybridMultilevel"/>
     <w:tmpl w:val="8AE0390A"/>
@@ -9153,7 +10053,7 @@
       </w:rPr>
     </w:lvl>
   </w:abstractNum>
-  <w:abstractNum w:abstractNumId="28" w15:restartNumberingAfterBreak="0">
+  <w:abstractNum w:abstractNumId="29" w15:restartNumberingAfterBreak="0">
     <w:nsid w:val="7C477416"/>
     <w:multiLevelType w:val="hybridMultilevel"/>
     <w:tmpl w:val="47A27F44"/>
@@ -9264,7 +10164,7 @@
     <w:abstractNumId w:val="8"/>
   </w:num>
   <w:num w:numId="9" w16cid:durableId="1875923249">
-    <w:abstractNumId w:val="28"/>
+    <w:abstractNumId w:val="29"/>
   </w:num>
   <w:num w:numId="10" w16cid:durableId="902300003">
     <w:abstractNumId w:val="0"/>
@@ -9303,7 +10203,7 @@
     <w:abstractNumId w:val="18"/>
   </w:num>
   <w:num w:numId="22" w16cid:durableId="273024854">
-    <w:abstractNumId w:val="27"/>
+    <w:abstractNumId w:val="28"/>
   </w:num>
   <w:num w:numId="23" w16cid:durableId="2124959958">
     <w:abstractNumId w:val="16"/>
@@ -9331,6 +10231,9 @@
   </w:num>
   <w:num w:numId="31" w16cid:durableId="108281029">
     <w:abstractNumId w:val="21"/>
+  </w:num>
+  <w:num w:numId="32" w16cid:durableId="1505781072">
+    <w:abstractNumId w:val="27"/>
   </w:num>
 </w:numbering>
 </file>
@@ -10956,12 +11859,6 @@
 </file>
 
 <file path=customXml/item1.xml><?xml version="1.0" encoding="utf-8"?>
-<p:properties xmlns:p="http://schemas.microsoft.com/office/2006/metadata/properties" xmlns:xsi="http://www.w3.org/2001/XMLSchema-instance" xmlns:pc="http://schemas.microsoft.com/office/infopath/2007/PartnerControls">
-  <documentManagement/>
-</p:properties>
-</file>
-
-<file path=customXml/item2.xml><?xml version="1.0" encoding="utf-8"?>
 <MENU label="Campos" version="1">
   <NODE label="Novo Registo" type="NewCard" replaceValue="false">
     <FIELD label="Nº de Registo">
@@ -12205,36 +13102,19 @@
 </MENU>
 </file>
 
+<file path=customXml/item2.xml><?xml version="1.0" encoding="utf-8"?>
+<p:properties xmlns:p="http://schemas.microsoft.com/office/2006/metadata/properties" xmlns:xsi="http://www.w3.org/2001/XMLSchema-instance" xmlns:pc="http://schemas.microsoft.com/office/infopath/2007/PartnerControls">
+  <documentManagement/>
+</p:properties>
+</file>
+
 <file path=customXml/item3.xml><?xml version="1.0" encoding="utf-8"?>
-<b:Sources xmlns:b="http://schemas.openxmlformats.org/officeDocument/2006/bibliography" xmlns="http://schemas.openxmlformats.org/officeDocument/2006/bibliography" SelectedStyle="\APA.XSL" StyleName="APA" Version="0">
-  <b:Source>
-    <b:Tag>Placeholder1</b:Tag>
-    <b:SourceType>DocumentFromInternetSite</b:SourceType>
-    <b:Guid>{60B0898E-A798-4CE2-95CD-A2FDE679C5AE}</b:Guid>
-    <b:RefOrder>2</b:RefOrder>
-  </b:Source>
-  <b:Source>
-    <b:Tag>Hai21</b:Tag>
-    <b:SourceType>DocumentFromInternetSite</b:SourceType>
-    <b:Guid>{2BA27835-2A75-48EF-84AB-402FA2F52D5F}</b:Guid>
-    <b:InternetSiteTitle>www.researchgate.net</b:InternetSiteTitle>
-    <b:Year>2021</b:Year>
-    <b:Month>May</b:Month>
-    <b:URL>https://www.researchgate.net/publication/350733518_Classification_of_Weather_Phenomenon_From_Images_by_Using_Deep_Convolutional_Neural_Network</b:URL>
-    <b:Author>
-      <b:Author>
-        <b:NameList>
-          <b:Person>
-            <b:Last>Haixia Xiao</b:Last>
-            <b:First>Feng</b:First>
-            <b:Middle>Zhang</b:Middle>
-          </b:Person>
-        </b:NameList>
-      </b:Author>
-    </b:Author>
-    <b:RefOrder>1</b:RefOrder>
-  </b:Source>
-</b:Sources>
+<?mso-contentType ?>
+<FormTemplates xmlns="http://schemas.microsoft.com/sharepoint/v3/contenttype/forms">
+  <Display>DocumentLibraryForm</Display>
+  <Edit>DocumentLibraryForm</Edit>
+  <New>DocumentLibraryForm</New>
+</FormTemplates>
 </file>
 
 <file path=customXml/item4.xml><?xml version="1.0" encoding="utf-8"?>
@@ -12376,15 +13256,44 @@
 </file>
 
 <file path=customXml/item5.xml><?xml version="1.0" encoding="utf-8"?>
-<?mso-contentType ?>
-<FormTemplates xmlns="http://schemas.microsoft.com/sharepoint/v3/contenttype/forms">
-  <Display>DocumentLibraryForm</Display>
-  <Edit>DocumentLibraryForm</Edit>
-  <New>DocumentLibraryForm</New>
-</FormTemplates>
+<b:Sources xmlns:b="http://schemas.openxmlformats.org/officeDocument/2006/bibliography" xmlns="http://schemas.openxmlformats.org/officeDocument/2006/bibliography" SelectedStyle="\APA.XSL" StyleName="APA" Version="0">
+  <b:Source>
+    <b:Tag>Placeholder1</b:Tag>
+    <b:SourceType>DocumentFromInternetSite</b:SourceType>
+    <b:Guid>{60B0898E-A798-4CE2-95CD-A2FDE679C5AE}</b:Guid>
+    <b:RefOrder>2</b:RefOrder>
+  </b:Source>
+  <b:Source>
+    <b:Tag>Hai21</b:Tag>
+    <b:SourceType>DocumentFromInternetSite</b:SourceType>
+    <b:Guid>{2BA27835-2A75-48EF-84AB-402FA2F52D5F}</b:Guid>
+    <b:InternetSiteTitle>www.researchgate.net</b:InternetSiteTitle>
+    <b:Year>2021</b:Year>
+    <b:Month>May</b:Month>
+    <b:URL>https://www.researchgate.net/publication/350733518_Classification_of_Weather_Phenomenon_From_Images_by_Using_Deep_Convolutional_Neural_Network</b:URL>
+    <b:Author>
+      <b:Author>
+        <b:NameList>
+          <b:Person>
+            <b:Last>Haixia Xiao</b:Last>
+            <b:First>Feng</b:First>
+            <b:Middle>Zhang</b:Middle>
+          </b:Person>
+        </b:NameList>
+      </b:Author>
+    </b:Author>
+    <b:RefOrder>1</b:RefOrder>
+  </b:Source>
+</b:Sources>
 </file>
 
 <file path=customXml/itemProps1.xml><?xml version="1.0" encoding="utf-8"?>
+<ds:datastoreItem xmlns:ds="http://schemas.openxmlformats.org/officeDocument/2006/customXml" ds:itemID="{5BE40977-15C1-4F89-8625-D3B696DD90BF}">
+  <ds:schemaRefs/>
+</ds:datastoreItem>
+</file>
+
+<file path=customXml/itemProps2.xml><?xml version="1.0" encoding="utf-8"?>
 <ds:datastoreItem xmlns:ds="http://schemas.openxmlformats.org/officeDocument/2006/customXml" ds:itemID="{8E63779A-67AF-431B-B3F0-121768C7239D}">
   <ds:schemaRefs>
     <ds:schemaRef ds:uri="http://schemas.microsoft.com/office/2006/metadata/properties"/>
@@ -12393,16 +13302,10 @@
 </ds:datastoreItem>
 </file>
 
-<file path=customXml/itemProps2.xml><?xml version="1.0" encoding="utf-8"?>
-<ds:datastoreItem xmlns:ds="http://schemas.openxmlformats.org/officeDocument/2006/customXml" ds:itemID="{5BE40977-15C1-4F89-8625-D3B696DD90BF}">
-  <ds:schemaRefs/>
-</ds:datastoreItem>
-</file>
-
 <file path=customXml/itemProps3.xml><?xml version="1.0" encoding="utf-8"?>
-<ds:datastoreItem xmlns:ds="http://schemas.openxmlformats.org/officeDocument/2006/customXml" ds:itemID="{2B0995C0-1A31-4D69-8E31-F94510E198C9}">
+<ds:datastoreItem xmlns:ds="http://schemas.openxmlformats.org/officeDocument/2006/customXml" ds:itemID="{BDEB47F2-D15B-47C7-869F-26B3F1C0D541}">
   <ds:schemaRefs>
-    <ds:schemaRef ds:uri="http://schemas.openxmlformats.org/officeDocument/2006/bibliography"/>
+    <ds:schemaRef ds:uri="http://schemas.microsoft.com/sharepoint/v3/contenttype/forms"/>
   </ds:schemaRefs>
 </ds:datastoreItem>
 </file>
@@ -12426,9 +13329,9 @@
 </file>
 
 <file path=customXml/itemProps5.xml><?xml version="1.0" encoding="utf-8"?>
-<ds:datastoreItem xmlns:ds="http://schemas.openxmlformats.org/officeDocument/2006/customXml" ds:itemID="{BDEB47F2-D15B-47C7-869F-26B3F1C0D541}">
+<ds:datastoreItem xmlns:ds="http://schemas.openxmlformats.org/officeDocument/2006/customXml" ds:itemID="{2B0995C0-1A31-4D69-8E31-F94510E198C9}">
   <ds:schemaRefs>
-    <ds:schemaRef ds:uri="http://schemas.microsoft.com/sharepoint/v3/contenttype/forms"/>
+    <ds:schemaRef ds:uri="http://schemas.openxmlformats.org/officeDocument/2006/bibliography"/>
   </ds:schemaRefs>
 </ds:datastoreItem>
 </file>
</xml_diff>

<commit_message>
Adição do Enquadramento teórico (Deep Learning) no relatório
</commit_message>
<xml_diff>
--- a/Outras Coisas/Relatório/Relatorio by Edgar e Joao.docx
+++ b/Outras Coisas/Relatório/Relatorio by Edgar e Joao.docx
@@ -4103,6 +4103,677 @@
     </w:p>
     <w:p>
       <w:pPr>
+        <w:spacing w:line="276" w:lineRule="auto"/>
+        <w:ind w:firstLine="0"/>
+        <w:jc w:val="left"/>
+      </w:pPr>
+      <w:r>
+        <w:br w:type="page"/>
+      </w:r>
+    </w:p>
+    <w:p>
+      <w:pPr>
+        <w:pStyle w:val="Heading1"/>
+      </w:pPr>
+      <w:r>
+        <w:lastRenderedPageBreak/>
+        <w:t>Enquadramento teórico</w:t>
+      </w:r>
+    </w:p>
+    <w:p>
+      <w:pPr>
+        <w:pStyle w:val="Heading2"/>
+      </w:pPr>
+      <w:r>
+        <w:t xml:space="preserve"> Deep Learning</w:t>
+      </w:r>
+    </w:p>
+    <w:p>
+      <w:r>
+        <w:t>Deep Learning é uma téc</w:t>
+      </w:r>
+      <w:r>
+        <w:t xml:space="preserve">nica poderosa no campo da </w:t>
+      </w:r>
+      <w:r>
+        <w:rPr>
+          <w:i/>
+          <w:iCs/>
+        </w:rPr>
+        <w:t>inteligência artificial</w:t>
+      </w:r>
+      <w:r>
+        <w:t xml:space="preserve"> (</w:t>
+      </w:r>
+      <w:r>
+        <w:rPr>
+          <w:i/>
+          <w:iCs/>
+        </w:rPr>
+        <w:t>IA</w:t>
+      </w:r>
+      <w:r>
+        <w:t>)</w:t>
+      </w:r>
+      <w:r>
+        <w:t xml:space="preserve"> que visa replicar o funcionamento do cérebro humano. Para explicar o Deep Learning de forma simples, envolve a construção de </w:t>
+      </w:r>
+      <w:r>
+        <w:rPr>
+          <w:i/>
+          <w:iCs/>
+        </w:rPr>
+        <w:t>redes neurais</w:t>
+      </w:r>
+      <w:r>
+        <w:t xml:space="preserve"> com três ou mais camadas (Figura </w:t>
+      </w:r>
+      <w:r>
+        <w:t>1</w:t>
+      </w:r>
+      <w:r>
+        <w:t xml:space="preserve">). Essas </w:t>
+      </w:r>
+      <w:r>
+        <w:rPr>
+          <w:i/>
+          <w:iCs/>
+        </w:rPr>
+        <w:t>redes neurais</w:t>
+      </w:r>
+      <w:r>
+        <w:t xml:space="preserve"> são projetadas para analisar grandes quantidades de dados e “aprender” com eles.</w:t>
+      </w:r>
+    </w:p>
+    <w:p>
+      <w:pPr>
+        <w:keepNext/>
+        <w:jc w:val="center"/>
+      </w:pPr>
+      <w:r>
+        <w:rPr>
+          <w:noProof/>
+        </w:rPr>
+        <w:drawing>
+          <wp:inline distT="0" distB="0" distL="0" distR="0" wp14:anchorId="3BA06929" wp14:editId="7E5E6CD9">
+            <wp:extent cx="3329710" cy="2436125"/>
+            <wp:effectExtent l="0" t="0" r="4445" b="2540"/>
+            <wp:docPr id="897005948" name="Picture 1" descr="A picture containing diagram, line, circle, screenshot&#10;&#10;Description automatically generated"/>
+            <wp:cNvGraphicFramePr>
+              <a:graphicFrameLocks xmlns:a="http://schemas.openxmlformats.org/drawingml/2006/main" noChangeAspect="1"/>
+            </wp:cNvGraphicFramePr>
+            <a:graphic xmlns:a="http://schemas.openxmlformats.org/drawingml/2006/main">
+              <a:graphicData uri="http://schemas.openxmlformats.org/drawingml/2006/picture">
+                <pic:pic xmlns:pic="http://schemas.openxmlformats.org/drawingml/2006/picture">
+                  <pic:nvPicPr>
+                    <pic:cNvPr id="897005948" name="Picture 1" descr="A picture containing diagram, line, circle, screenshot&#10;&#10;Description automatically generated"/>
+                    <pic:cNvPicPr>
+                      <a:picLocks noChangeAspect="1" noChangeArrowheads="1"/>
+                    </pic:cNvPicPr>
+                  </pic:nvPicPr>
+                  <pic:blipFill>
+                    <a:blip r:embed="rId17">
+                      <a:extLst>
+                        <a:ext uri="{28A0092B-C50C-407E-A947-70E740481C1C}">
+                          <a14:useLocalDpi xmlns:a14="http://schemas.microsoft.com/office/drawing/2010/main" val="0"/>
+                        </a:ext>
+                      </a:extLst>
+                    </a:blip>
+                    <a:srcRect/>
+                    <a:stretch>
+                      <a:fillRect/>
+                    </a:stretch>
+                  </pic:blipFill>
+                  <pic:spPr bwMode="auto">
+                    <a:xfrm>
+                      <a:off x="0" y="0"/>
+                      <a:ext cx="3355535" cy="2455020"/>
+                    </a:xfrm>
+                    <a:prstGeom prst="rect">
+                      <a:avLst/>
+                    </a:prstGeom>
+                    <a:noFill/>
+                    <a:ln>
+                      <a:noFill/>
+                    </a:ln>
+                  </pic:spPr>
+                </pic:pic>
+              </a:graphicData>
+            </a:graphic>
+          </wp:inline>
+        </w:drawing>
+      </w:r>
+    </w:p>
+    <w:p>
+      <w:pPr>
+        <w:pStyle w:val="Caption"/>
+        <w:rPr>
+          <w:b w:val="0"/>
+          <w:bCs/>
+        </w:rPr>
+      </w:pPr>
+      <w:r>
+        <w:t xml:space="preserve">Figura </w:t>
+      </w:r>
+      <w:fldSimple w:instr=" SEQ Figura \* ARABIC ">
+        <w:r>
+          <w:rPr>
+            <w:noProof/>
+          </w:rPr>
+          <w:t>1</w:t>
+        </w:r>
+      </w:fldSimple>
+      <w:r>
+        <w:t xml:space="preserve"> – </w:t>
+      </w:r>
+      <w:r>
+        <w:rPr>
+          <w:b w:val="0"/>
+          <w:bCs/>
+        </w:rPr>
+        <w:t xml:space="preserve">Rede neural com </w:t>
+      </w:r>
+      <w:r>
+        <w:rPr>
+          <w:b w:val="0"/>
+          <w:bCs/>
+        </w:rPr>
+        <w:t>quatro</w:t>
+      </w:r>
+      <w:r>
+        <w:rPr>
+          <w:b w:val="0"/>
+          <w:bCs/>
+        </w:rPr>
+        <w:t xml:space="preserve"> camadas.</w:t>
+      </w:r>
+    </w:p>
+    <w:p>
+      <w:r>
+        <w:t>O objetivo principal do Deep Learning é permitir que as máquinas façam previsões precisas e realizem tarefas sem a intervenção humana. Ao imitar o comportamento do cérebro humano, os algoritmos de Deep Learning podem processar e interpretar padrões e características complexas nos dados, permitindo-lhes identificar e classificar informações com uma precisão cada vez maior.</w:t>
+      </w:r>
+    </w:p>
+    <w:p>
+      <w:r>
+        <w:t>A implementação da tecnologia de Deep Learning tem levado a avanços significativos em várias aplicações e serviços. Produtos e serviços do dia a dia, como assistentes virtuais, comandos de TV por voz e sistemas de deteção de fraude em cartões de crédito, dependem de algoritmos de Deep Learning. Além disso, tecnologias emergentes, como carros autômatos, utilizam amplamente o Deep Learning para a sua operação.</w:t>
+      </w:r>
+    </w:p>
+    <w:p>
+      <w:r>
+        <w:t>Ao aproveitar o potencial do Deep Learning, as máquinas se tornam capazes de realizar tarefas analíticas e físicas que anteriormente exigiam intervenção humana. Esta tecnologia revoluciona a automação, abrindo o caminho para sistemas mais inteligentes e eficientes em diferentes setores</w:t>
+      </w:r>
+      <w:r>
+        <w:t>.</w:t>
+      </w:r>
+    </w:p>
+    <w:p>
+      <w:pPr>
+        <w:pStyle w:val="Heading3"/>
+      </w:pPr>
+      <w:r>
+        <w:lastRenderedPageBreak/>
+        <w:t>Como funciona</w:t>
+      </w:r>
+    </w:p>
+    <w:p>
+      <w:r>
+        <w:t>As redes neurais em</w:t>
+      </w:r>
+      <w:r>
+        <w:t xml:space="preserve"> </w:t>
+      </w:r>
+      <w:r>
+        <w:rPr>
+          <w:i/>
+          <w:iCs/>
+        </w:rPr>
+        <w:t>Deep Learning</w:t>
+      </w:r>
+      <w:r>
+        <w:t>, também conhecid</w:t>
+      </w:r>
+      <w:r>
+        <w:t>as</w:t>
+      </w:r>
+      <w:r>
+        <w:t xml:space="preserve"> por </w:t>
+      </w:r>
+      <w:r>
+        <w:rPr>
+          <w:i/>
+          <w:iCs/>
+        </w:rPr>
+        <w:t>Artificial Neural Network</w:t>
+      </w:r>
+      <w:r>
+        <w:t xml:space="preserve">, tenta imitar o cérebro humano através de uma combinação de entradas de dados, pesos e </w:t>
+      </w:r>
+      <w:r>
+        <w:rPr>
+          <w:i/>
+          <w:iCs/>
+          <w:lang w:val="en-US"/>
+        </w:rPr>
+        <w:t>bias</w:t>
+      </w:r>
+      <w:r>
+        <w:t>.</w:t>
+      </w:r>
+      <w:r>
+        <w:t xml:space="preserve"> Estes elementos trabalham juntos para reconhecer, classificar e descrever objetos com precisão dentro dos dados.</w:t>
+      </w:r>
+    </w:p>
+    <w:p>
+      <w:r>
+        <w:rPr>
+          <w:lang w:val="en-US"/>
+        </w:rPr>
+        <w:t>A rede neural</w:t>
+      </w:r>
+      <w:r>
+        <w:rPr>
+          <w:lang w:val="en-US"/>
+        </w:rPr>
+        <w:t xml:space="preserve"> </w:t>
+      </w:r>
+      <w:r>
+        <w:t>consiste em ter várias camadas de nós interconectados</w:t>
+      </w:r>
+      <w:r>
+        <w:t>, em que cada camada é construída com base na anterior, visando refinar e otimizar as previsões ou categorizações. Esta progressão de cálculos realizada pela rede é chamada de propagação direta. As camadas de entrada é onde o modelo de aprendizagem recebe os dados para o processamento, enquanto a camada de saída é responsável pela previsão ou classificação final.</w:t>
+      </w:r>
+    </w:p>
+    <w:p>
+      <w:r>
+        <w:t>Existe um outro processo denominado de propagação reversa que utiliza algoritmos</w:t>
+      </w:r>
+      <w:r>
+        <w:t xml:space="preserve">, como a descida do gradiente, para calcular os erros nas previsões e, em seguida, ajustar os pesos e </w:t>
+      </w:r>
+      <w:proofErr w:type="spellStart"/>
+      <w:r>
+        <w:t>bias</w:t>
+      </w:r>
+      <w:proofErr w:type="spellEnd"/>
+      <w:r>
+        <w:t xml:space="preserve"> da função, recuando pelas camadas na tentativa de treinar o modelo. A propagação direta e a propagação reversa permitem que uma rede neural realize previsões e corrija quaisquer erros de forma adequada. Com o tempo, o algoritmo se torna gradualmente mais preciso.</w:t>
+      </w:r>
+    </w:p>
+    <w:p>
+      <w:r>
+        <w:t xml:space="preserve">O que foi descrito acima representa o tipo mais simples de uma rede neural em </w:t>
+      </w:r>
+      <w:r>
+        <w:rPr>
+          <w:i/>
+          <w:iCs/>
+        </w:rPr>
+        <w:t>Deep Learning</w:t>
+      </w:r>
+      <w:r>
+        <w:t>, explicado de forma mais simplificada. No entanto, os algoritmos de redes neurais são extremamente complexos, e existem diferentes tipos de redes neurais para solucionar problemas ou conjuntos de dados específicos. Como por exemplo:</w:t>
+      </w:r>
+    </w:p>
+    <w:p>
+      <w:pPr>
+        <w:pStyle w:val="ListParagraph"/>
+        <w:numPr>
+          <w:ilvl w:val="0"/>
+          <w:numId w:val="33"/>
+        </w:numPr>
+      </w:pPr>
+      <w:r>
+        <w:t>Redes neurais convolucionais (</w:t>
+      </w:r>
+      <w:proofErr w:type="spellStart"/>
+      <w:r>
+        <w:rPr>
+          <w:i/>
+          <w:iCs/>
+        </w:rPr>
+        <w:t>CNNs</w:t>
+      </w:r>
+      <w:proofErr w:type="spellEnd"/>
+      <w:r>
+        <w:t xml:space="preserve">): Utilizadas principalmente em aplicações de visão computacional e classificação de imagens, conseguem identificar características e padrões numa imagem, permitindo fazer a deteção </w:t>
+      </w:r>
+      <w:r>
+        <w:t>ou reconhecimento de objetos.</w:t>
+      </w:r>
+    </w:p>
+    <w:p>
+      <w:pPr>
+        <w:pStyle w:val="ListParagraph"/>
+        <w:numPr>
+          <w:ilvl w:val="0"/>
+          <w:numId w:val="33"/>
+        </w:numPr>
+      </w:pPr>
+      <w:r>
+        <w:t>Redes neurais recorrentes (</w:t>
+      </w:r>
+      <w:proofErr w:type="spellStart"/>
+      <w:r>
+        <w:rPr>
+          <w:i/>
+          <w:iCs/>
+        </w:rPr>
+        <w:t>RNNs</w:t>
+      </w:r>
+      <w:proofErr w:type="spellEnd"/>
+      <w:r>
+        <w:t>): São frequentemente aplicadas em aplicações de processamento de linguagem natural e reconhecimento da fala, pois são capazes de lidar com dados sequenciais ou de séries temporais.</w:t>
+      </w:r>
+      <w:r>
+        <w:t xml:space="preserve"> </w:t>
+      </w:r>
+    </w:p>
+    <w:p/>
+    <w:p>
+      <w:pPr>
+        <w:pStyle w:val="Heading3"/>
+      </w:pPr>
+      <w:r>
+        <w:lastRenderedPageBreak/>
+        <w:t>Aplicações</w:t>
+      </w:r>
+    </w:p>
+    <w:p>
+      <w:r>
+        <w:t xml:space="preserve">As aplicações em </w:t>
+      </w:r>
+      <w:r>
+        <w:rPr>
+          <w:i/>
+          <w:iCs/>
+        </w:rPr>
+        <w:t>Deep Learning</w:t>
+      </w:r>
+      <w:r>
+        <w:t xml:space="preserve"> estão presentes no nosso quotidiano, embora, na maioria dos casos, estão tão bem integradas nos produtos e serviços que os utilizadores não têm conhecimento do complexo processamento de dados que ocorre.</w:t>
+      </w:r>
+    </w:p>
+    <w:p>
+      <w:r>
+        <w:t>Alguns exemplos destas aplicações são:</w:t>
+      </w:r>
+    </w:p>
+    <w:p>
+      <w:pPr>
+        <w:pStyle w:val="ListParagraph"/>
+        <w:numPr>
+          <w:ilvl w:val="0"/>
+          <w:numId w:val="34"/>
+        </w:numPr>
+      </w:pPr>
+      <w:r>
+        <w:t>Aplicação na área de segurança pública:</w:t>
+      </w:r>
+    </w:p>
+    <w:p>
+      <w:r>
+        <w:t xml:space="preserve">Os algoritmos </w:t>
+      </w:r>
+      <w:r>
+        <w:rPr>
+          <w:i/>
+          <w:iCs/>
+        </w:rPr>
+        <w:t>Deep Learning</w:t>
+      </w:r>
+      <w:r>
+        <w:t xml:space="preserve"> podem analisar e aprender com dados transacionais para identificar padrões perigosos que indiquem possíveis atividades fraudulentas ou criminosas. Aplicações de reconhecimento de voz, visão computacional e </w:t>
+      </w:r>
+      <w:r>
+        <w:t xml:space="preserve">outras áreas do </w:t>
+      </w:r>
+      <w:r>
+        <w:rPr>
+          <w:i/>
+          <w:iCs/>
+        </w:rPr>
+        <w:t>Deep Learning</w:t>
+      </w:r>
+      <w:r>
+        <w:t xml:space="preserve"> podem melhorar a eficiência e eficácia da análise investigativa, extraindo padrões e evidências de gravações de som e vídeo, imagens e documentos. Isto ajuda as forças de segurança a analisar grandes quantidades de dados de forma mais rápida e precisa.</w:t>
+      </w:r>
+    </w:p>
+    <w:p>
+      <w:pPr>
+        <w:pStyle w:val="ListParagraph"/>
+        <w:numPr>
+          <w:ilvl w:val="0"/>
+          <w:numId w:val="34"/>
+        </w:numPr>
+      </w:pPr>
+      <w:r>
+        <w:t>Aplicação na área de serviços financeiros:</w:t>
+      </w:r>
+    </w:p>
+    <w:p>
+      <w:r>
+        <w:tab/>
+      </w:r>
+      <w:r>
+        <w:t>As instituições financeiras utilizam regularmente análises preditivas para impulsionar a negociação algorítmica de ações, avaliar riscos empresariais para a aprovação de empréstimos, detetar fraudes e auxiliar na gestão do crédito e carteiras de investimento para os clientes.</w:t>
+      </w:r>
+    </w:p>
+    <w:p>
+      <w:pPr>
+        <w:pStyle w:val="ListParagraph"/>
+        <w:numPr>
+          <w:ilvl w:val="0"/>
+          <w:numId w:val="34"/>
+        </w:numPr>
+      </w:pPr>
+      <w:r>
+        <w:t>Aplicação na área de atendimento ao cliente:</w:t>
+      </w:r>
+    </w:p>
+    <w:p>
+      <w:r>
+        <w:tab/>
+      </w:r>
+      <w:r>
+        <w:t xml:space="preserve">Muitas organizações incorporam tecnologia com </w:t>
+      </w:r>
+      <w:r>
+        <w:rPr>
+          <w:i/>
+          <w:iCs/>
+        </w:rPr>
+        <w:t>Deep Learning</w:t>
+      </w:r>
+      <w:r>
+        <w:t xml:space="preserve"> nos seus processos de atendimento ao cliente. Os </w:t>
+      </w:r>
+      <w:r>
+        <w:rPr>
+          <w:i/>
+          <w:iCs/>
+          <w:lang w:val="en-US"/>
+        </w:rPr>
+        <w:t>chatbots</w:t>
+      </w:r>
+      <w:r>
+        <w:t xml:space="preserve">, amplamente utilizados em várias aplicações, serviços e portais de atendimento ao cliente, são uma forma simples de inteligência artificial. Os </w:t>
+      </w:r>
+      <w:r>
+        <w:rPr>
+          <w:i/>
+          <w:iCs/>
+          <w:lang w:val="en-US"/>
+        </w:rPr>
+        <w:t>chatbots</w:t>
+      </w:r>
+      <w:r>
+        <w:t xml:space="preserve"> tradicionais usam linguagem normal e, até mesmo, reconhecimento visual, geralmente encontrados em menus de centrais de atendimento. </w:t>
+      </w:r>
+    </w:p>
+    <w:p>
+      <w:r>
+        <w:tab/>
+      </w:r>
+      <w:r>
+        <w:t xml:space="preserve">No entanto, soluções de </w:t>
+      </w:r>
+      <w:r>
+        <w:rPr>
+          <w:i/>
+          <w:iCs/>
+          <w:lang w:val="en-US"/>
+        </w:rPr>
+        <w:t>chatbot</w:t>
+      </w:r>
+      <w:r>
+        <w:t xml:space="preserve"> mais sofisticadas tentam determinar, </w:t>
+      </w:r>
+      <w:r>
+        <w:t xml:space="preserve">se existem múltiplas respostas para perguntas indeterminadas. Com base nas respostas recebidas, o </w:t>
+      </w:r>
+      <w:r>
+        <w:rPr>
+          <w:i/>
+          <w:iCs/>
+          <w:lang w:val="en-US"/>
+        </w:rPr>
+        <w:t>chatbot</w:t>
+      </w:r>
+      <w:r>
+        <w:t xml:space="preserve"> tenta responder a essas perguntas diretamente ou encaminhar a conversa para um utilizador humano.</w:t>
+      </w:r>
+    </w:p>
+    <w:p>
+      <w:r>
+        <w:tab/>
+      </w:r>
+      <w:r>
+        <w:t xml:space="preserve">Assistentes virtuais, como a </w:t>
+      </w:r>
+      <w:r>
+        <w:rPr>
+          <w:i/>
+          <w:iCs/>
+        </w:rPr>
+        <w:t>Siri</w:t>
+      </w:r>
+      <w:r>
+        <w:t xml:space="preserve"> da </w:t>
+      </w:r>
+      <w:r>
+        <w:rPr>
+          <w:i/>
+          <w:iCs/>
+        </w:rPr>
+        <w:t>Apple</w:t>
+      </w:r>
+      <w:r>
+        <w:t xml:space="preserve">, </w:t>
+      </w:r>
+      <w:r>
+        <w:rPr>
+          <w:i/>
+          <w:iCs/>
+        </w:rPr>
+        <w:t>Alexa</w:t>
+      </w:r>
+      <w:r>
+        <w:t xml:space="preserve"> da </w:t>
+      </w:r>
+      <w:r>
+        <w:rPr>
+          <w:i/>
+          <w:iCs/>
+        </w:rPr>
+        <w:t>Amazon</w:t>
+      </w:r>
+      <w:r>
+        <w:t xml:space="preserve"> ou o </w:t>
+      </w:r>
+      <w:r>
+        <w:rPr>
+          <w:i/>
+          <w:iCs/>
+        </w:rPr>
+        <w:t>Google</w:t>
+      </w:r>
+      <w:r>
+        <w:t xml:space="preserve"> </w:t>
+      </w:r>
+      <w:r>
+        <w:rPr>
+          <w:i/>
+          <w:iCs/>
+          <w:lang w:val="en-US"/>
+        </w:rPr>
+        <w:t>Assistant</w:t>
+      </w:r>
+      <w:r>
+        <w:t xml:space="preserve">, ampliam a ideia de um </w:t>
+      </w:r>
+      <w:r>
+        <w:rPr>
+          <w:i/>
+          <w:iCs/>
+          <w:lang w:val="en-US"/>
+        </w:rPr>
+        <w:t>chatbot</w:t>
+      </w:r>
+      <w:r>
+        <w:t>, permitindo a funcionalidade de reconhecimento de voz. Isto cria um novo método para envolver utilizadores de forma personalizada.</w:t>
+      </w:r>
+    </w:p>
+    <w:p>
+      <w:pPr>
+        <w:pStyle w:val="ListParagraph"/>
+        <w:numPr>
+          <w:ilvl w:val="0"/>
+          <w:numId w:val="34"/>
+        </w:numPr>
+      </w:pPr>
+      <w:r>
+        <w:lastRenderedPageBreak/>
+        <w:t>Aplicação na área da saúde:</w:t>
+      </w:r>
+    </w:p>
+    <w:p>
+      <w:r>
+        <w:tab/>
+      </w:r>
+      <w:r>
+        <w:t>A indústria da saúde tem se beneficiado imensamente das capacidades do Deep Learning desde a digitalização dos registos e imagens hospitalares. Aplicações de reconhecimento de imagens podem apoiar especialistas em imagiologia médica e radiologistas, ajudando-os a analisar e avaliar mais imagens em menos tempo.</w:t>
+      </w:r>
+    </w:p>
+    <w:p>
+      <w:r>
+        <w:t>Estas são apenas algumas das aplicações reais que usam Deep Learning que estão a transformar diferentes setores da sociedade</w:t>
+      </w:r>
+      <w:r>
+        <w:t>, melhorando a eficiência, precisão e qualidade dos serviços prestados. Com o avanço contínuo da tecnologia, espera-se que o campo do Deep Learning continue a evoluir e a encontrar novas formas de melhorar a nossa vida diária.</w:t>
+      </w:r>
+    </w:p>
+    <w:p>
+      <w:pPr>
+        <w:rPr>
+          <w:lang w:val="en-US"/>
+        </w:rPr>
+      </w:pPr>
+      <w:r>
+        <w:rPr>
+          <w:lang w:val="en-US"/>
+        </w:rPr>
+        <w:br w:type="page"/>
+      </w:r>
+    </w:p>
+    <w:p>
+      <w:pPr>
+        <w:rPr>
+          <w:lang w:val="en-US"/>
+        </w:rPr>
+      </w:pPr>
+    </w:p>
+    <w:p>
+      <w:pPr>
         <w:pStyle w:val="Heading1"/>
       </w:pPr>
       <w:bookmarkStart w:id="27" w:name="_Toc138430250"/>
@@ -4177,10 +4848,7 @@
         <w:t xml:space="preserve"> </w:t>
       </w:r>
       <w:r>
-        <w:t>dispõe</w:t>
-      </w:r>
-      <w:r>
-        <w:t xml:space="preserve"> </w:t>
+        <w:t xml:space="preserve">dispõe </w:t>
       </w:r>
       <w:r>
         <w:t xml:space="preserve">são fornecidos em 3 horas antecedentes ao horário mais recente disponível. Por exemplo, se for feito um pedido à </w:t>
@@ -4326,7 +4994,7 @@
                     <pic:cNvPicPr/>
                   </pic:nvPicPr>
                   <pic:blipFill>
-                    <a:blip r:embed="rId17"/>
+                    <a:blip r:embed="rId18"/>
                     <a:stretch>
                       <a:fillRect/>
                     </a:stretch>
@@ -4359,24 +5027,14 @@
       <w:r>
         <w:t xml:space="preserve">Figura </w:t>
       </w:r>
-      <w:r>
-        <w:fldChar w:fldCharType="begin"/>
-      </w:r>
-      <w:r>
-        <w:instrText xml:space="preserve"> SEQ Figura \* ARABIC </w:instrText>
-      </w:r>
-      <w:r>
-        <w:fldChar w:fldCharType="separate"/>
-      </w:r>
-      <w:r>
-        <w:rPr>
-          <w:noProof/>
-        </w:rPr>
-        <w:t>1</w:t>
-      </w:r>
-      <w:r>
-        <w:fldChar w:fldCharType="end"/>
-      </w:r>
+      <w:fldSimple w:instr=" SEQ Figura \* ARABIC ">
+        <w:r>
+          <w:rPr>
+            <w:noProof/>
+          </w:rPr>
+          <w:t>2</w:t>
+        </w:r>
+      </w:fldSimple>
       <w:r>
         <w:t xml:space="preserve"> - </w:t>
       </w:r>
@@ -4403,7 +5061,26 @@
       </w:r>
       <w:bookmarkEnd w:id="29"/>
     </w:p>
-    <w:p/>
+    <w:p>
+      <w:pPr>
+        <w:spacing w:line="276" w:lineRule="auto"/>
+        <w:ind w:firstLine="0"/>
+        <w:jc w:val="left"/>
+        <w:rPr>
+          <w:bCs/>
+          <w:iCs/>
+          <w:sz w:val="18"/>
+          <w:szCs w:val="18"/>
+        </w:rPr>
+      </w:pPr>
+      <w:r>
+        <w:rPr>
+          <w:b/>
+          <w:bCs/>
+        </w:rPr>
+        <w:br w:type="page"/>
+      </w:r>
+    </w:p>
     <w:p>
       <w:pPr>
         <w:pStyle w:val="ListParagraph"/>
@@ -4459,7 +5136,7 @@
                     <pic:cNvPicPr/>
                   </pic:nvPicPr>
                   <pic:blipFill>
-                    <a:blip r:embed="rId18"/>
+                    <a:blip r:embed="rId19"/>
                     <a:stretch>
                       <a:fillRect/>
                     </a:stretch>
@@ -4492,24 +5169,14 @@
       <w:r>
         <w:t xml:space="preserve">Figura </w:t>
       </w:r>
-      <w:r>
-        <w:fldChar w:fldCharType="begin"/>
-      </w:r>
-      <w:r>
-        <w:instrText xml:space="preserve"> SEQ Figura \* ARABIC </w:instrText>
-      </w:r>
-      <w:r>
-        <w:fldChar w:fldCharType="separate"/>
-      </w:r>
-      <w:r>
-        <w:rPr>
-          <w:noProof/>
-        </w:rPr>
-        <w:t>2</w:t>
-      </w:r>
-      <w:r>
-        <w:fldChar w:fldCharType="end"/>
-      </w:r>
+      <w:fldSimple w:instr=" SEQ Figura \* ARABIC ">
+        <w:r>
+          <w:rPr>
+            <w:noProof/>
+          </w:rPr>
+          <w:t>3</w:t>
+        </w:r>
+      </w:fldSimple>
       <w:r>
         <w:t xml:space="preserve"> - </w:t>
       </w:r>
@@ -4543,7 +5210,6 @@
       </w:r>
       <w:bookmarkEnd w:id="30"/>
     </w:p>
-    <w:p/>
     <w:p>
       <w:pPr>
         <w:pStyle w:val="ListParagraph"/>
@@ -4570,16 +5236,7 @@
         <w:t xml:space="preserve"> </w:t>
       </w:r>
       <w:r>
-        <w:t xml:space="preserve">para a </w:t>
-      </w:r>
-      <w:r>
-        <w:t>esquerda</w:t>
-      </w:r>
-      <w:r>
-        <w:t>, copiando a “linha” da direita da imagem para as 20 novas colunas criadas</w:t>
-      </w:r>
-      <w:r>
-        <w:t>;</w:t>
+        <w:t>para a esquerda, copiando a “linha” da direita da imagem para as 20 novas colunas criadas;</w:t>
       </w:r>
     </w:p>
     <w:p>
@@ -4607,7 +5264,7 @@
                     <pic:cNvPicPr/>
                   </pic:nvPicPr>
                   <pic:blipFill>
-                    <a:blip r:embed="rId19"/>
+                    <a:blip r:embed="rId20"/>
                     <a:stretch>
                       <a:fillRect/>
                     </a:stretch>
@@ -4640,24 +5297,14 @@
       <w:r>
         <w:t xml:space="preserve">Figura </w:t>
       </w:r>
-      <w:r>
-        <w:fldChar w:fldCharType="begin"/>
-      </w:r>
-      <w:r>
-        <w:instrText xml:space="preserve"> SEQ Figura \* ARABIC </w:instrText>
-      </w:r>
-      <w:r>
-        <w:fldChar w:fldCharType="separate"/>
-      </w:r>
-      <w:r>
-        <w:rPr>
-          <w:noProof/>
-        </w:rPr>
-        <w:t>3</w:t>
-      </w:r>
-      <w:r>
-        <w:fldChar w:fldCharType="end"/>
-      </w:r>
+      <w:fldSimple w:instr=" SEQ Figura \* ARABIC ">
+        <w:r>
+          <w:rPr>
+            <w:noProof/>
+          </w:rPr>
+          <w:t>4</w:t>
+        </w:r>
+      </w:fldSimple>
       <w:r>
         <w:t xml:space="preserve"> - </w:t>
       </w:r>
@@ -4691,10 +5338,16 @@
       </w:r>
       <w:bookmarkEnd w:id="31"/>
     </w:p>
-    <w:p/>
-    <w:p/>
-    <w:p/>
-    <w:p/>
+    <w:p>
+      <w:pPr>
+        <w:spacing w:line="276" w:lineRule="auto"/>
+        <w:ind w:firstLine="0"/>
+        <w:jc w:val="left"/>
+      </w:pPr>
+      <w:r>
+        <w:br w:type="page"/>
+      </w:r>
+    </w:p>
     <w:p>
       <w:pPr>
         <w:pStyle w:val="ListParagraph"/>
@@ -4733,7 +5386,7 @@
                     <pic:cNvPicPr/>
                   </pic:nvPicPr>
                   <pic:blipFill>
-                    <a:blip r:embed="rId20"/>
+                    <a:blip r:embed="rId21"/>
                     <a:stretch>
                       <a:fillRect/>
                     </a:stretch>
@@ -4767,24 +5420,14 @@
       <w:r>
         <w:t xml:space="preserve">Figura </w:t>
       </w:r>
-      <w:r>
-        <w:fldChar w:fldCharType="begin"/>
-      </w:r>
-      <w:r>
-        <w:instrText xml:space="preserve"> SEQ Figura \* ARABIC </w:instrText>
-      </w:r>
-      <w:r>
-        <w:fldChar w:fldCharType="separate"/>
-      </w:r>
-      <w:r>
-        <w:rPr>
-          <w:noProof/>
-        </w:rPr>
-        <w:t>4</w:t>
-      </w:r>
-      <w:r>
-        <w:fldChar w:fldCharType="end"/>
-      </w:r>
+      <w:fldSimple w:instr=" SEQ Figura \* ARABIC ">
+        <w:r>
+          <w:rPr>
+            <w:noProof/>
+          </w:rPr>
+          <w:t>5</w:t>
+        </w:r>
+      </w:fldSimple>
       <w:r>
         <w:t xml:space="preserve"> - </w:t>
       </w:r>
@@ -4797,7 +5440,6 @@
       </w:r>
       <w:bookmarkEnd w:id="32"/>
     </w:p>
-    <w:p/>
     <w:p>
       <w:pPr>
         <w:pStyle w:val="ListParagraph"/>
@@ -4947,7 +5589,6 @@
     </w:p>
     <w:p>
       <w:r>
-        <w:lastRenderedPageBreak/>
         <w:t>A fórmula utilizada para essa normalização foi a seguinte:</w:t>
       </w:r>
     </w:p>
@@ -4963,6 +5604,7 @@
             <w:rPr>
               <w:rFonts w:ascii="Cambria Math" w:hAnsi="Cambria Math"/>
             </w:rPr>
+            <w:lastRenderedPageBreak/>
             <m:t>Valor normalizado=</m:t>
           </m:r>
           <m:f>
@@ -5027,7 +5669,7 @@
                     <pic:cNvPicPr/>
                   </pic:nvPicPr>
                   <pic:blipFill>
-                    <a:blip r:embed="rId21"/>
+                    <a:blip r:embed="rId22"/>
                     <a:stretch>
                       <a:fillRect/>
                     </a:stretch>
@@ -5060,24 +5702,14 @@
       <w:r>
         <w:t xml:space="preserve">Figura </w:t>
       </w:r>
-      <w:r>
-        <w:fldChar w:fldCharType="begin"/>
-      </w:r>
-      <w:r>
-        <w:instrText xml:space="preserve"> SEQ Figura \* ARABIC </w:instrText>
-      </w:r>
-      <w:r>
-        <w:fldChar w:fldCharType="separate"/>
-      </w:r>
-      <w:r>
-        <w:rPr>
-          <w:noProof/>
-        </w:rPr>
-        <w:t>5</w:t>
-      </w:r>
-      <w:r>
-        <w:fldChar w:fldCharType="end"/>
-      </w:r>
+      <w:fldSimple w:instr=" SEQ Figura \* ARABIC ">
+        <w:r>
+          <w:rPr>
+            <w:noProof/>
+          </w:rPr>
+          <w:t>6</w:t>
+        </w:r>
+      </w:fldSimple>
       <w:r>
         <w:t xml:space="preserve"> - </w:t>
       </w:r>
@@ -5097,7 +5729,6 @@
       </w:r>
       <w:bookmarkEnd w:id="33"/>
     </w:p>
-    <w:p/>
     <w:p>
       <w:r>
         <w:t>Sendo assim</w:t>
@@ -5286,24 +5917,14 @@
       <w:r>
         <w:t xml:space="preserve">Tabela </w:t>
       </w:r>
-      <w:r>
-        <w:fldChar w:fldCharType="begin"/>
-      </w:r>
-      <w:r>
-        <w:instrText xml:space="preserve"> SEQ Tabela \* ARABIC </w:instrText>
-      </w:r>
-      <w:r>
-        <w:fldChar w:fldCharType="separate"/>
-      </w:r>
-      <w:r>
-        <w:rPr>
-          <w:noProof/>
-        </w:rPr>
-        <w:t>1</w:t>
-      </w:r>
-      <w:r>
-        <w:fldChar w:fldCharType="end"/>
-      </w:r>
+      <w:fldSimple w:instr=" SEQ Tabela \* ARABIC ">
+        <w:r>
+          <w:rPr>
+            <w:noProof/>
+          </w:rPr>
+          <w:t>1</w:t>
+        </w:r>
+      </w:fldSimple>
       <w:r>
         <w:t xml:space="preserve"> – </w:t>
       </w:r>
@@ -5497,6 +6118,7 @@
                 <w:noProof/>
                 <w:lang w:eastAsia="pt-PT"/>
               </w:rPr>
+              <w:lastRenderedPageBreak/>
               <w:drawing>
                 <wp:anchor distT="0" distB="0" distL="114300" distR="114300" simplePos="0" relativeHeight="251612672" behindDoc="0" locked="0" layoutInCell="1" allowOverlap="1" wp14:anchorId="7C540CB5" wp14:editId="3F787FC7">
                   <wp:simplePos x="0" y="0"/>
@@ -5523,7 +6145,7 @@
                           </pic:cNvPicPr>
                         </pic:nvPicPr>
                         <pic:blipFill>
-                          <a:blip r:embed="rId22">
+                          <a:blip r:embed="rId23">
                             <a:extLst>
                               <a:ext uri="{28A0092B-C50C-407E-A947-70E740481C1C}">
                                 <a14:useLocalDpi xmlns:a14="http://schemas.microsoft.com/office/drawing/2010/main" val="0"/>
@@ -5612,27 +6234,14 @@
                                   <w:r>
                                     <w:t xml:space="preserve">Figura </w:t>
                                   </w:r>
-                                  <w:r>
-                                    <w:fldChar w:fldCharType="begin"/>
-                                  </w:r>
-                                  <w:r>
-                                    <w:instrText xml:space="preserve"> SEQ Figura \* ARABIC </w:instrText>
-                                  </w:r>
-                                  <w:r>
-                                    <w:fldChar w:fldCharType="separate"/>
-                                  </w:r>
-                                  <w:r>
-                                    <w:rPr>
-                                      <w:noProof/>
-                                    </w:rPr>
-                                    <w:t>6</w:t>
-                                  </w:r>
-                                  <w:r>
-                                    <w:rPr>
-                                      <w:noProof/>
-                                    </w:rPr>
-                                    <w:fldChar w:fldCharType="end"/>
-                                  </w:r>
+                                  <w:fldSimple w:instr=" SEQ Figura \* ARABIC ">
+                                    <w:r>
+                                      <w:rPr>
+                                        <w:noProof/>
+                                      </w:rPr>
+                                      <w:t>7</w:t>
+                                    </w:r>
+                                  </w:fldSimple>
                                   <w:r>
                                     <w:t xml:space="preserve"> - </w:t>
                                   </w:r>
@@ -5685,27 +6294,14 @@
                             <w:r>
                               <w:t xml:space="preserve">Figura </w:t>
                             </w:r>
-                            <w:r>
-                              <w:fldChar w:fldCharType="begin"/>
-                            </w:r>
-                            <w:r>
-                              <w:instrText xml:space="preserve"> SEQ Figura \* ARABIC </w:instrText>
-                            </w:r>
-                            <w:r>
-                              <w:fldChar w:fldCharType="separate"/>
-                            </w:r>
-                            <w:r>
-                              <w:rPr>
-                                <w:noProof/>
-                              </w:rPr>
-                              <w:t>6</w:t>
-                            </w:r>
-                            <w:r>
-                              <w:rPr>
-                                <w:noProof/>
-                              </w:rPr>
-                              <w:fldChar w:fldCharType="end"/>
-                            </w:r>
+                            <w:fldSimple w:instr=" SEQ Figura \* ARABIC ">
+                              <w:r>
+                                <w:rPr>
+                                  <w:noProof/>
+                                </w:rPr>
+                                <w:t>7</w:t>
+                              </w:r>
+                            </w:fldSimple>
                             <w:r>
                               <w:t xml:space="preserve"> - </w:t>
                             </w:r>
@@ -5815,27 +6411,14 @@
                                   <w:r>
                                     <w:t xml:space="preserve">Figura </w:t>
                                   </w:r>
-                                  <w:r>
-                                    <w:fldChar w:fldCharType="begin"/>
-                                  </w:r>
-                                  <w:r>
-                                    <w:instrText xml:space="preserve"> SEQ Figura \* ARABIC </w:instrText>
-                                  </w:r>
-                                  <w:r>
-                                    <w:fldChar w:fldCharType="separate"/>
-                                  </w:r>
-                                  <w:r>
-                                    <w:rPr>
-                                      <w:noProof/>
-                                    </w:rPr>
-                                    <w:t>7</w:t>
-                                  </w:r>
-                                  <w:r>
-                                    <w:rPr>
-                                      <w:noProof/>
-                                    </w:rPr>
-                                    <w:fldChar w:fldCharType="end"/>
-                                  </w:r>
+                                  <w:fldSimple w:instr=" SEQ Figura \* ARABIC ">
+                                    <w:r>
+                                      <w:rPr>
+                                        <w:noProof/>
+                                      </w:rPr>
+                                      <w:t>8</w:t>
+                                    </w:r>
+                                  </w:fldSimple>
                                   <w:r>
                                     <w:t xml:space="preserve"> - </w:t>
                                   </w:r>
@@ -5882,27 +6465,14 @@
                             <w:r>
                               <w:t xml:space="preserve">Figura </w:t>
                             </w:r>
-                            <w:r>
-                              <w:fldChar w:fldCharType="begin"/>
-                            </w:r>
-                            <w:r>
-                              <w:instrText xml:space="preserve"> SEQ Figura \* ARABIC </w:instrText>
-                            </w:r>
-                            <w:r>
-                              <w:fldChar w:fldCharType="separate"/>
-                            </w:r>
-                            <w:r>
-                              <w:rPr>
-                                <w:noProof/>
-                              </w:rPr>
-                              <w:t>7</w:t>
-                            </w:r>
-                            <w:r>
-                              <w:rPr>
-                                <w:noProof/>
-                              </w:rPr>
-                              <w:fldChar w:fldCharType="end"/>
-                            </w:r>
+                            <w:fldSimple w:instr=" SEQ Figura \* ARABIC ">
+                              <w:r>
+                                <w:rPr>
+                                  <w:noProof/>
+                                </w:rPr>
+                                <w:t>8</w:t>
+                              </w:r>
+                            </w:fldSimple>
                             <w:r>
                               <w:t xml:space="preserve"> - </w:t>
                             </w:r>
@@ -5953,7 +6523,7 @@
                           </pic:cNvPicPr>
                         </pic:nvPicPr>
                         <pic:blipFill>
-                          <a:blip r:embed="rId23">
+                          <a:blip r:embed="rId24">
                             <a:extLst>
                               <a:ext uri="{28A0092B-C50C-407E-A947-70E740481C1C}">
                                 <a14:useLocalDpi xmlns:a14="http://schemas.microsoft.com/office/drawing/2010/main" val="0"/>
@@ -6067,29 +6637,19 @@
       <w:pPr>
         <w:pStyle w:val="Caption"/>
       </w:pPr>
-      <w:bookmarkStart w:id="39" w:name="_Hlk137922647"/>
-      <w:bookmarkStart w:id="40" w:name="_Toc138430217"/>
+      <w:bookmarkStart w:id="39" w:name="_Toc138430217"/>
+      <w:bookmarkStart w:id="40" w:name="_Hlk137922647"/>
       <w:r>
         <w:t xml:space="preserve">Tabela </w:t>
       </w:r>
-      <w:r>
-        <w:fldChar w:fldCharType="begin"/>
-      </w:r>
-      <w:r>
-        <w:instrText xml:space="preserve"> SEQ Tabela \* ARABIC </w:instrText>
-      </w:r>
-      <w:r>
-        <w:fldChar w:fldCharType="separate"/>
-      </w:r>
-      <w:r>
-        <w:rPr>
-          <w:noProof/>
-        </w:rPr>
-        <w:t>2</w:t>
-      </w:r>
-      <w:r>
-        <w:fldChar w:fldCharType="end"/>
-      </w:r>
+      <w:fldSimple w:instr=" SEQ Tabela \* ARABIC ">
+        <w:r>
+          <w:rPr>
+            <w:noProof/>
+          </w:rPr>
+          <w:t>2</w:t>
+        </w:r>
+      </w:fldSimple>
       <w:r>
         <w:t xml:space="preserve"> </w:t>
       </w:r>
@@ -6099,7 +6659,7 @@
         </w:rPr>
         <w:t>- Texto ilustrativo da tabela 1.</w:t>
       </w:r>
-      <w:bookmarkEnd w:id="40"/>
+      <w:bookmarkEnd w:id="39"/>
     </w:p>
     <w:tbl>
       <w:tblPr>
@@ -6284,7 +6844,7 @@
         </w:tc>
       </w:tr>
     </w:tbl>
-    <w:bookmarkEnd w:id="39"/>
+    <w:bookmarkEnd w:id="40"/>
     <w:p>
       <w:r>
         <w:t>Continuação do texto</w:t>
@@ -6803,9 +7363,9 @@
       </w:r>
     </w:p>
     <w:sectPr>
-      <w:headerReference w:type="even" r:id="rId24"/>
-      <w:headerReference w:type="default" r:id="rId25"/>
-      <w:footerReference w:type="default" r:id="rId26"/>
+      <w:headerReference w:type="even" r:id="rId25"/>
+      <w:headerReference w:type="default" r:id="rId26"/>
+      <w:footerReference w:type="default" r:id="rId27"/>
       <w:type w:val="continuous"/>
       <w:pgSz w:w="11906" w:h="16838" w:code="9"/>
       <w:pgMar w:top="1418" w:right="1418" w:bottom="1418" w:left="1418" w:header="709" w:footer="612" w:gutter="0"/>
@@ -7062,6 +7622,119 @@
 <file path=word/numbering.xml><?xml version="1.0" encoding="utf-8"?>
 <w:numbering xmlns:wpc="http://schemas.microsoft.com/office/word/2010/wordprocessingCanvas" xmlns:cx="http://schemas.microsoft.com/office/drawing/2014/chartex" xmlns:cx1="http://schemas.microsoft.com/office/drawing/2015/9/8/chartex" xmlns:cx2="http://schemas.microsoft.com/office/drawing/2015/10/21/chartex" xmlns:cx3="http://schemas.microsoft.com/office/drawing/2016/5/9/chartex" xmlns:cx4="http://schemas.microsoft.com/office/drawing/2016/5/10/chartex" xmlns:cx5="http://schemas.microsoft.com/office/drawing/2016/5/11/chartex" xmlns:cx6="http://schemas.microsoft.com/office/drawing/2016/5/12/chartex" xmlns:cx7="http://schemas.microsoft.com/office/drawing/2016/5/13/chartex" xmlns:cx8="http://schemas.microsoft.com/office/drawing/2016/5/14/chartex" xmlns:mc="http://schemas.openxmlformats.org/markup-compatibility/2006" xmlns:aink="http://schemas.microsoft.com/office/drawing/2016/ink" xmlns:am3d="http://schemas.microsoft.com/office/drawing/2017/model3d" xmlns:o="urn:schemas-microsoft-com:office:office" xmlns:oel="http://schemas.microsoft.com/office/2019/extlst" xmlns:r="http://schemas.openxmlformats.org/officeDocument/2006/relationships" xmlns:m="http://schemas.openxmlformats.org/officeDocument/2006/math" xmlns:v="urn:schemas-microsoft-com:vml" xmlns:wp14="http://schemas.microsoft.com/office/word/2010/wordprocessingDrawing" xmlns:wp="http://schemas.openxmlformats.org/drawingml/2006/wordprocessingDrawing" xmlns:w10="urn:schemas-microsoft-com:office:word" xmlns:w="http://schemas.openxmlformats.org/wordprocessingml/2006/main" xmlns:w14="http://schemas.microsoft.com/office/word/2010/wordml" xmlns:w15="http://schemas.microsoft.com/office/word/2012/wordml" xmlns:w16cex="http://schemas.microsoft.com/office/word/2018/wordml/cex" xmlns:w16cid="http://schemas.microsoft.com/office/word/2016/wordml/cid" xmlns:w16="http://schemas.microsoft.com/office/word/2018/wordml" xmlns:w16sdtdh="http://schemas.microsoft.com/office/word/2020/wordml/sdtdatahash" xmlns:w16se="http://schemas.microsoft.com/office/word/2015/wordml/symex" xmlns:wpg="http://schemas.microsoft.com/office/word/2010/wordprocessingGroup" xmlns:wpi="http://schemas.microsoft.com/office/word/2010/wordprocessingInk" xmlns:wne="http://schemas.microsoft.com/office/word/2006/wordml" xmlns:wps="http://schemas.microsoft.com/office/word/2010/wordprocessingShape" mc:Ignorable="w14 w15 w16se w16cid w16 w16cex w16sdtdh wp14">
   <w:abstractNum w:abstractNumId="0" w15:restartNumberingAfterBreak="0">
+    <w:nsid w:val="02FF3021"/>
+    <w:multiLevelType w:val="hybridMultilevel"/>
+    <w:tmpl w:val="393E82D8"/>
+    <w:lvl w:ilvl="0" w:tplc="08160001">
+      <w:start w:val="1"/>
+      <w:numFmt w:val="bullet"/>
+      <w:lvlText w:val=""/>
+      <w:lvlJc w:val="left"/>
+      <w:pPr>
+        <w:ind w:left="1117" w:hanging="360"/>
+      </w:pPr>
+      <w:rPr>
+        <w:rFonts w:ascii="Symbol" w:hAnsi="Symbol" w:hint="default"/>
+      </w:rPr>
+    </w:lvl>
+    <w:lvl w:ilvl="1" w:tplc="08160003" w:tentative="1">
+      <w:start w:val="1"/>
+      <w:numFmt w:val="bullet"/>
+      <w:lvlText w:val="o"/>
+      <w:lvlJc w:val="left"/>
+      <w:pPr>
+        <w:ind w:left="1837" w:hanging="360"/>
+      </w:pPr>
+      <w:rPr>
+        <w:rFonts w:ascii="Courier New" w:hAnsi="Courier New" w:cs="Courier New" w:hint="default"/>
+      </w:rPr>
+    </w:lvl>
+    <w:lvl w:ilvl="2" w:tplc="08160005" w:tentative="1">
+      <w:start w:val="1"/>
+      <w:numFmt w:val="bullet"/>
+      <w:lvlText w:val=""/>
+      <w:lvlJc w:val="left"/>
+      <w:pPr>
+        <w:ind w:left="2557" w:hanging="360"/>
+      </w:pPr>
+      <w:rPr>
+        <w:rFonts w:ascii="Wingdings" w:hAnsi="Wingdings" w:hint="default"/>
+      </w:rPr>
+    </w:lvl>
+    <w:lvl w:ilvl="3" w:tplc="08160001" w:tentative="1">
+      <w:start w:val="1"/>
+      <w:numFmt w:val="bullet"/>
+      <w:lvlText w:val=""/>
+      <w:lvlJc w:val="left"/>
+      <w:pPr>
+        <w:ind w:left="3277" w:hanging="360"/>
+      </w:pPr>
+      <w:rPr>
+        <w:rFonts w:ascii="Symbol" w:hAnsi="Symbol" w:hint="default"/>
+      </w:rPr>
+    </w:lvl>
+    <w:lvl w:ilvl="4" w:tplc="08160003" w:tentative="1">
+      <w:start w:val="1"/>
+      <w:numFmt w:val="bullet"/>
+      <w:lvlText w:val="o"/>
+      <w:lvlJc w:val="left"/>
+      <w:pPr>
+        <w:ind w:left="3997" w:hanging="360"/>
+      </w:pPr>
+      <w:rPr>
+        <w:rFonts w:ascii="Courier New" w:hAnsi="Courier New" w:cs="Courier New" w:hint="default"/>
+      </w:rPr>
+    </w:lvl>
+    <w:lvl w:ilvl="5" w:tplc="08160005" w:tentative="1">
+      <w:start w:val="1"/>
+      <w:numFmt w:val="bullet"/>
+      <w:lvlText w:val=""/>
+      <w:lvlJc w:val="left"/>
+      <w:pPr>
+        <w:ind w:left="4717" w:hanging="360"/>
+      </w:pPr>
+      <w:rPr>
+        <w:rFonts w:ascii="Wingdings" w:hAnsi="Wingdings" w:hint="default"/>
+      </w:rPr>
+    </w:lvl>
+    <w:lvl w:ilvl="6" w:tplc="08160001" w:tentative="1">
+      <w:start w:val="1"/>
+      <w:numFmt w:val="bullet"/>
+      <w:lvlText w:val=""/>
+      <w:lvlJc w:val="left"/>
+      <w:pPr>
+        <w:ind w:left="5437" w:hanging="360"/>
+      </w:pPr>
+      <w:rPr>
+        <w:rFonts w:ascii="Symbol" w:hAnsi="Symbol" w:hint="default"/>
+      </w:rPr>
+    </w:lvl>
+    <w:lvl w:ilvl="7" w:tplc="08160003" w:tentative="1">
+      <w:start w:val="1"/>
+      <w:numFmt w:val="bullet"/>
+      <w:lvlText w:val="o"/>
+      <w:lvlJc w:val="left"/>
+      <w:pPr>
+        <w:ind w:left="6157" w:hanging="360"/>
+      </w:pPr>
+      <w:rPr>
+        <w:rFonts w:ascii="Courier New" w:hAnsi="Courier New" w:cs="Courier New" w:hint="default"/>
+      </w:rPr>
+    </w:lvl>
+    <w:lvl w:ilvl="8" w:tplc="08160005" w:tentative="1">
+      <w:start w:val="1"/>
+      <w:numFmt w:val="bullet"/>
+      <w:lvlText w:val=""/>
+      <w:lvlJc w:val="left"/>
+      <w:pPr>
+        <w:ind w:left="6877" w:hanging="360"/>
+      </w:pPr>
+      <w:rPr>
+        <w:rFonts w:ascii="Wingdings" w:hAnsi="Wingdings" w:hint="default"/>
+      </w:rPr>
+    </w:lvl>
+  </w:abstractNum>
+  <w:abstractNum w:abstractNumId="1" w15:restartNumberingAfterBreak="0">
     <w:nsid w:val="04D46B54"/>
     <w:multiLevelType w:val="hybridMultilevel"/>
     <w:tmpl w:val="8F2E444A"/>
@@ -7147,7 +7820,7 @@
       </w:pPr>
     </w:lvl>
   </w:abstractNum>
-  <w:abstractNum w:abstractNumId="1" w15:restartNumberingAfterBreak="0">
+  <w:abstractNum w:abstractNumId="2" w15:restartNumberingAfterBreak="0">
     <w:nsid w:val="09676600"/>
     <w:multiLevelType w:val="multilevel"/>
     <w:tmpl w:val="0816001F"/>
@@ -7233,7 +7906,7 @@
       </w:pPr>
     </w:lvl>
   </w:abstractNum>
-  <w:abstractNum w:abstractNumId="2" w15:restartNumberingAfterBreak="0">
+  <w:abstractNum w:abstractNumId="3" w15:restartNumberingAfterBreak="0">
     <w:nsid w:val="0C7A58E1"/>
     <w:multiLevelType w:val="hybridMultilevel"/>
     <w:tmpl w:val="0812E6B8"/>
@@ -7322,7 +7995,7 @@
       </w:pPr>
     </w:lvl>
   </w:abstractNum>
-  <w:abstractNum w:abstractNumId="3" w15:restartNumberingAfterBreak="0">
+  <w:abstractNum w:abstractNumId="4" w15:restartNumberingAfterBreak="0">
     <w:nsid w:val="0DD676D5"/>
     <w:multiLevelType w:val="hybridMultilevel"/>
     <w:tmpl w:val="4086D7D2"/>
@@ -7435,7 +8108,7 @@
       </w:rPr>
     </w:lvl>
   </w:abstractNum>
-  <w:abstractNum w:abstractNumId="4" w15:restartNumberingAfterBreak="0">
+  <w:abstractNum w:abstractNumId="5" w15:restartNumberingAfterBreak="0">
     <w:nsid w:val="0EB3297B"/>
     <w:multiLevelType w:val="hybridMultilevel"/>
     <w:tmpl w:val="26CCA7B4"/>
@@ -7548,7 +8221,7 @@
       </w:rPr>
     </w:lvl>
   </w:abstractNum>
-  <w:abstractNum w:abstractNumId="5" w15:restartNumberingAfterBreak="0">
+  <w:abstractNum w:abstractNumId="6" w15:restartNumberingAfterBreak="0">
     <w:nsid w:val="164F18B9"/>
     <w:multiLevelType w:val="hybridMultilevel"/>
     <w:tmpl w:val="6CB6186A"/>
@@ -7661,7 +8334,7 @@
       </w:rPr>
     </w:lvl>
   </w:abstractNum>
-  <w:abstractNum w:abstractNumId="6" w15:restartNumberingAfterBreak="0">
+  <w:abstractNum w:abstractNumId="7" w15:restartNumberingAfterBreak="0">
     <w:nsid w:val="17BA6F23"/>
     <w:multiLevelType w:val="hybridMultilevel"/>
     <w:tmpl w:val="E084B458"/>
@@ -7774,7 +8447,7 @@
       </w:rPr>
     </w:lvl>
   </w:abstractNum>
-  <w:abstractNum w:abstractNumId="7" w15:restartNumberingAfterBreak="0">
+  <w:abstractNum w:abstractNumId="8" w15:restartNumberingAfterBreak="0">
     <w:nsid w:val="1F943964"/>
     <w:multiLevelType w:val="hybridMultilevel"/>
     <w:tmpl w:val="EF7632B6"/>
@@ -7887,7 +8560,7 @@
       </w:rPr>
     </w:lvl>
   </w:abstractNum>
-  <w:abstractNum w:abstractNumId="8" w15:restartNumberingAfterBreak="0">
+  <w:abstractNum w:abstractNumId="9" w15:restartNumberingAfterBreak="0">
     <w:nsid w:val="2C061E02"/>
     <w:multiLevelType w:val="hybridMultilevel"/>
     <w:tmpl w:val="BAA62220"/>
@@ -8000,7 +8673,7 @@
       </w:rPr>
     </w:lvl>
   </w:abstractNum>
-  <w:abstractNum w:abstractNumId="9" w15:restartNumberingAfterBreak="0">
+  <w:abstractNum w:abstractNumId="10" w15:restartNumberingAfterBreak="0">
     <w:nsid w:val="2DCB094D"/>
     <w:multiLevelType w:val="hybridMultilevel"/>
     <w:tmpl w:val="FC0E3C0C"/>
@@ -8113,7 +8786,7 @@
       </w:rPr>
     </w:lvl>
   </w:abstractNum>
-  <w:abstractNum w:abstractNumId="10" w15:restartNumberingAfterBreak="0">
+  <w:abstractNum w:abstractNumId="11" w15:restartNumberingAfterBreak="0">
     <w:nsid w:val="2FE179F4"/>
     <w:multiLevelType w:val="hybridMultilevel"/>
     <w:tmpl w:val="8C32D0DC"/>
@@ -8202,7 +8875,7 @@
       </w:pPr>
     </w:lvl>
   </w:abstractNum>
-  <w:abstractNum w:abstractNumId="11" w15:restartNumberingAfterBreak="0">
+  <w:abstractNum w:abstractNumId="12" w15:restartNumberingAfterBreak="0">
     <w:nsid w:val="30E16E35"/>
     <w:multiLevelType w:val="hybridMultilevel"/>
     <w:tmpl w:val="15E67132"/>
@@ -8288,7 +8961,7 @@
       </w:pPr>
     </w:lvl>
   </w:abstractNum>
-  <w:abstractNum w:abstractNumId="12" w15:restartNumberingAfterBreak="0">
+  <w:abstractNum w:abstractNumId="13" w15:restartNumberingAfterBreak="0">
     <w:nsid w:val="33700D39"/>
     <w:multiLevelType w:val="hybridMultilevel"/>
     <w:tmpl w:val="81A8B350"/>
@@ -8377,7 +9050,7 @@
       </w:pPr>
     </w:lvl>
   </w:abstractNum>
-  <w:abstractNum w:abstractNumId="13" w15:restartNumberingAfterBreak="0">
+  <w:abstractNum w:abstractNumId="14" w15:restartNumberingAfterBreak="0">
     <w:nsid w:val="375748DA"/>
     <w:multiLevelType w:val="hybridMultilevel"/>
     <w:tmpl w:val="10D891B8"/>
@@ -8463,7 +9136,7 @@
       </w:pPr>
     </w:lvl>
   </w:abstractNum>
-  <w:abstractNum w:abstractNumId="14" w15:restartNumberingAfterBreak="0">
+  <w:abstractNum w:abstractNumId="15" w15:restartNumberingAfterBreak="0">
     <w:nsid w:val="38D33323"/>
     <w:multiLevelType w:val="multilevel"/>
     <w:tmpl w:val="2BDAC150"/>
@@ -8624,7 +9297,7 @@
       </w:rPr>
     </w:lvl>
   </w:abstractNum>
-  <w:abstractNum w:abstractNumId="15" w15:restartNumberingAfterBreak="0">
+  <w:abstractNum w:abstractNumId="16" w15:restartNumberingAfterBreak="0">
     <w:nsid w:val="48EF2CCC"/>
     <w:multiLevelType w:val="hybridMultilevel"/>
     <w:tmpl w:val="74EE4678"/>
@@ -8737,7 +9410,7 @@
       </w:rPr>
     </w:lvl>
   </w:abstractNum>
-  <w:abstractNum w:abstractNumId="16" w15:restartNumberingAfterBreak="0">
+  <w:abstractNum w:abstractNumId="17" w15:restartNumberingAfterBreak="0">
     <w:nsid w:val="496D2D57"/>
     <w:multiLevelType w:val="hybridMultilevel"/>
     <w:tmpl w:val="4CEE9A38"/>
@@ -8850,7 +9523,7 @@
       </w:rPr>
     </w:lvl>
   </w:abstractNum>
-  <w:abstractNum w:abstractNumId="17" w15:restartNumberingAfterBreak="0">
+  <w:abstractNum w:abstractNumId="18" w15:restartNumberingAfterBreak="0">
     <w:nsid w:val="4BD91A93"/>
     <w:multiLevelType w:val="hybridMultilevel"/>
     <w:tmpl w:val="4894E924"/>
@@ -8963,7 +9636,7 @@
       </w:rPr>
     </w:lvl>
   </w:abstractNum>
-  <w:abstractNum w:abstractNumId="18" w15:restartNumberingAfterBreak="0">
+  <w:abstractNum w:abstractNumId="19" w15:restartNumberingAfterBreak="0">
     <w:nsid w:val="4E165558"/>
     <w:multiLevelType w:val="hybridMultilevel"/>
     <w:tmpl w:val="8E6079AA"/>
@@ -9049,7 +9722,7 @@
       </w:pPr>
     </w:lvl>
   </w:abstractNum>
-  <w:abstractNum w:abstractNumId="19" w15:restartNumberingAfterBreak="0">
+  <w:abstractNum w:abstractNumId="20" w15:restartNumberingAfterBreak="0">
     <w:nsid w:val="51684278"/>
     <w:multiLevelType w:val="hybridMultilevel"/>
     <w:tmpl w:val="5AAE5844"/>
@@ -9162,7 +9835,7 @@
       </w:rPr>
     </w:lvl>
   </w:abstractNum>
-  <w:abstractNum w:abstractNumId="20" w15:restartNumberingAfterBreak="0">
+  <w:abstractNum w:abstractNumId="21" w15:restartNumberingAfterBreak="0">
     <w:nsid w:val="54A32D27"/>
     <w:multiLevelType w:val="hybridMultilevel"/>
     <w:tmpl w:val="ABF08CFC"/>
@@ -9248,7 +9921,7 @@
       </w:pPr>
     </w:lvl>
   </w:abstractNum>
-  <w:abstractNum w:abstractNumId="21" w15:restartNumberingAfterBreak="0">
+  <w:abstractNum w:abstractNumId="22" w15:restartNumberingAfterBreak="0">
     <w:nsid w:val="5AF76E8F"/>
     <w:multiLevelType w:val="hybridMultilevel"/>
     <w:tmpl w:val="BC86D4B8"/>
@@ -9337,7 +10010,7 @@
       </w:pPr>
     </w:lvl>
   </w:abstractNum>
-  <w:abstractNum w:abstractNumId="22" w15:restartNumberingAfterBreak="0">
+  <w:abstractNum w:abstractNumId="23" w15:restartNumberingAfterBreak="0">
     <w:nsid w:val="5C421FBE"/>
     <w:multiLevelType w:val="hybridMultilevel"/>
     <w:tmpl w:val="0A441128"/>
@@ -9450,7 +10123,120 @@
       </w:rPr>
     </w:lvl>
   </w:abstractNum>
-  <w:abstractNum w:abstractNumId="23" w15:restartNumberingAfterBreak="0">
+  <w:abstractNum w:abstractNumId="24" w15:restartNumberingAfterBreak="0">
+    <w:nsid w:val="5F6F5F03"/>
+    <w:multiLevelType w:val="hybridMultilevel"/>
+    <w:tmpl w:val="64A44518"/>
+    <w:lvl w:ilvl="0" w:tplc="08160001">
+      <w:start w:val="1"/>
+      <w:numFmt w:val="bullet"/>
+      <w:lvlText w:val=""/>
+      <w:lvlJc w:val="left"/>
+      <w:pPr>
+        <w:ind w:left="1117" w:hanging="360"/>
+      </w:pPr>
+      <w:rPr>
+        <w:rFonts w:ascii="Symbol" w:hAnsi="Symbol" w:hint="default"/>
+      </w:rPr>
+    </w:lvl>
+    <w:lvl w:ilvl="1" w:tplc="08160003" w:tentative="1">
+      <w:start w:val="1"/>
+      <w:numFmt w:val="bullet"/>
+      <w:lvlText w:val="o"/>
+      <w:lvlJc w:val="left"/>
+      <w:pPr>
+        <w:ind w:left="1837" w:hanging="360"/>
+      </w:pPr>
+      <w:rPr>
+        <w:rFonts w:ascii="Courier New" w:hAnsi="Courier New" w:cs="Courier New" w:hint="default"/>
+      </w:rPr>
+    </w:lvl>
+    <w:lvl w:ilvl="2" w:tplc="08160005" w:tentative="1">
+      <w:start w:val="1"/>
+      <w:numFmt w:val="bullet"/>
+      <w:lvlText w:val=""/>
+      <w:lvlJc w:val="left"/>
+      <w:pPr>
+        <w:ind w:left="2557" w:hanging="360"/>
+      </w:pPr>
+      <w:rPr>
+        <w:rFonts w:ascii="Wingdings" w:hAnsi="Wingdings" w:hint="default"/>
+      </w:rPr>
+    </w:lvl>
+    <w:lvl w:ilvl="3" w:tplc="08160001" w:tentative="1">
+      <w:start w:val="1"/>
+      <w:numFmt w:val="bullet"/>
+      <w:lvlText w:val=""/>
+      <w:lvlJc w:val="left"/>
+      <w:pPr>
+        <w:ind w:left="3277" w:hanging="360"/>
+      </w:pPr>
+      <w:rPr>
+        <w:rFonts w:ascii="Symbol" w:hAnsi="Symbol" w:hint="default"/>
+      </w:rPr>
+    </w:lvl>
+    <w:lvl w:ilvl="4" w:tplc="08160003" w:tentative="1">
+      <w:start w:val="1"/>
+      <w:numFmt w:val="bullet"/>
+      <w:lvlText w:val="o"/>
+      <w:lvlJc w:val="left"/>
+      <w:pPr>
+        <w:ind w:left="3997" w:hanging="360"/>
+      </w:pPr>
+      <w:rPr>
+        <w:rFonts w:ascii="Courier New" w:hAnsi="Courier New" w:cs="Courier New" w:hint="default"/>
+      </w:rPr>
+    </w:lvl>
+    <w:lvl w:ilvl="5" w:tplc="08160005" w:tentative="1">
+      <w:start w:val="1"/>
+      <w:numFmt w:val="bullet"/>
+      <w:lvlText w:val=""/>
+      <w:lvlJc w:val="left"/>
+      <w:pPr>
+        <w:ind w:left="4717" w:hanging="360"/>
+      </w:pPr>
+      <w:rPr>
+        <w:rFonts w:ascii="Wingdings" w:hAnsi="Wingdings" w:hint="default"/>
+      </w:rPr>
+    </w:lvl>
+    <w:lvl w:ilvl="6" w:tplc="08160001" w:tentative="1">
+      <w:start w:val="1"/>
+      <w:numFmt w:val="bullet"/>
+      <w:lvlText w:val=""/>
+      <w:lvlJc w:val="left"/>
+      <w:pPr>
+        <w:ind w:left="5437" w:hanging="360"/>
+      </w:pPr>
+      <w:rPr>
+        <w:rFonts w:ascii="Symbol" w:hAnsi="Symbol" w:hint="default"/>
+      </w:rPr>
+    </w:lvl>
+    <w:lvl w:ilvl="7" w:tplc="08160003" w:tentative="1">
+      <w:start w:val="1"/>
+      <w:numFmt w:val="bullet"/>
+      <w:lvlText w:val="o"/>
+      <w:lvlJc w:val="left"/>
+      <w:pPr>
+        <w:ind w:left="6157" w:hanging="360"/>
+      </w:pPr>
+      <w:rPr>
+        <w:rFonts w:ascii="Courier New" w:hAnsi="Courier New" w:cs="Courier New" w:hint="default"/>
+      </w:rPr>
+    </w:lvl>
+    <w:lvl w:ilvl="8" w:tplc="08160005" w:tentative="1">
+      <w:start w:val="1"/>
+      <w:numFmt w:val="bullet"/>
+      <w:lvlText w:val=""/>
+      <w:lvlJc w:val="left"/>
+      <w:pPr>
+        <w:ind w:left="6877" w:hanging="360"/>
+      </w:pPr>
+      <w:rPr>
+        <w:rFonts w:ascii="Wingdings" w:hAnsi="Wingdings" w:hint="default"/>
+      </w:rPr>
+    </w:lvl>
+  </w:abstractNum>
+  <w:abstractNum w:abstractNumId="25" w15:restartNumberingAfterBreak="0">
     <w:nsid w:val="62A80590"/>
     <w:multiLevelType w:val="hybridMultilevel"/>
     <w:tmpl w:val="D214F978"/>
@@ -9539,7 +10325,7 @@
       </w:pPr>
     </w:lvl>
   </w:abstractNum>
-  <w:abstractNum w:abstractNumId="24" w15:restartNumberingAfterBreak="0">
+  <w:abstractNum w:abstractNumId="26" w15:restartNumberingAfterBreak="0">
     <w:nsid w:val="637D1015"/>
     <w:multiLevelType w:val="hybridMultilevel"/>
     <w:tmpl w:val="54362164"/>
@@ -9652,7 +10438,7 @@
       </w:rPr>
     </w:lvl>
   </w:abstractNum>
-  <w:abstractNum w:abstractNumId="25" w15:restartNumberingAfterBreak="0">
+  <w:abstractNum w:abstractNumId="27" w15:restartNumberingAfterBreak="0">
     <w:nsid w:val="676F5994"/>
     <w:multiLevelType w:val="hybridMultilevel"/>
     <w:tmpl w:val="AA90DBAA"/>
@@ -9741,7 +10527,7 @@
       </w:pPr>
     </w:lvl>
   </w:abstractNum>
-  <w:abstractNum w:abstractNumId="26" w15:restartNumberingAfterBreak="0">
+  <w:abstractNum w:abstractNumId="28" w15:restartNumberingAfterBreak="0">
     <w:nsid w:val="67BC748F"/>
     <w:multiLevelType w:val="hybridMultilevel"/>
     <w:tmpl w:val="E9C03158"/>
@@ -9854,7 +10640,7 @@
       </w:rPr>
     </w:lvl>
   </w:abstractNum>
-  <w:abstractNum w:abstractNumId="27" w15:restartNumberingAfterBreak="0">
+  <w:abstractNum w:abstractNumId="29" w15:restartNumberingAfterBreak="0">
     <w:nsid w:val="69467299"/>
     <w:multiLevelType w:val="hybridMultilevel"/>
     <w:tmpl w:val="4384878E"/>
@@ -9940,7 +10726,7 @@
       </w:pPr>
     </w:lvl>
   </w:abstractNum>
-  <w:abstractNum w:abstractNumId="28" w15:restartNumberingAfterBreak="0">
+  <w:abstractNum w:abstractNumId="30" w15:restartNumberingAfterBreak="0">
     <w:nsid w:val="6DB92100"/>
     <w:multiLevelType w:val="hybridMultilevel"/>
     <w:tmpl w:val="8AE0390A"/>
@@ -10053,7 +10839,7 @@
       </w:rPr>
     </w:lvl>
   </w:abstractNum>
-  <w:abstractNum w:abstractNumId="29" w15:restartNumberingAfterBreak="0">
+  <w:abstractNum w:abstractNumId="31" w15:restartNumberingAfterBreak="0">
     <w:nsid w:val="7C477416"/>
     <w:multiLevelType w:val="hybridMultilevel"/>
     <w:tmpl w:val="47A27F44"/>
@@ -10140,100 +10926,106 @@
     </w:lvl>
   </w:abstractNum>
   <w:num w:numId="1" w16cid:durableId="1683045903">
+    <w:abstractNumId w:val="27"/>
+  </w:num>
+  <w:num w:numId="2" w16cid:durableId="121000667">
+    <w:abstractNumId w:val="5"/>
+  </w:num>
+  <w:num w:numId="3" w16cid:durableId="1056052419">
+    <w:abstractNumId w:val="4"/>
+  </w:num>
+  <w:num w:numId="4" w16cid:durableId="2134245909">
+    <w:abstractNumId w:val="8"/>
+  </w:num>
+  <w:num w:numId="5" w16cid:durableId="1212501768">
+    <w:abstractNumId w:val="20"/>
+  </w:num>
+  <w:num w:numId="6" w16cid:durableId="1018315515">
+    <w:abstractNumId w:val="2"/>
+  </w:num>
+  <w:num w:numId="7" w16cid:durableId="386344130">
+    <w:abstractNumId w:val="28"/>
+  </w:num>
+  <w:num w:numId="8" w16cid:durableId="459152879">
+    <w:abstractNumId w:val="9"/>
+  </w:num>
+  <w:num w:numId="9" w16cid:durableId="1875923249">
+    <w:abstractNumId w:val="31"/>
+  </w:num>
+  <w:num w:numId="10" w16cid:durableId="902300003">
+    <w:abstractNumId w:val="1"/>
+  </w:num>
+  <w:num w:numId="11" w16cid:durableId="1420178210">
+    <w:abstractNumId w:val="21"/>
+  </w:num>
+  <w:num w:numId="12" w16cid:durableId="1853910544">
+    <w:abstractNumId w:val="12"/>
+  </w:num>
+  <w:num w:numId="13" w16cid:durableId="1627934082">
+    <w:abstractNumId w:val="15"/>
+  </w:num>
+  <w:num w:numId="14" w16cid:durableId="1776318344">
+    <w:abstractNumId w:val="6"/>
+  </w:num>
+  <w:num w:numId="15" w16cid:durableId="1732145462">
+    <w:abstractNumId w:val="15"/>
+  </w:num>
+  <w:num w:numId="16" w16cid:durableId="1297948928">
     <w:abstractNumId w:val="25"/>
   </w:num>
-  <w:num w:numId="2" w16cid:durableId="121000667">
-    <w:abstractNumId w:val="4"/>
+  <w:num w:numId="17" w16cid:durableId="563180180">
+    <w:abstractNumId w:val="13"/>
   </w:num>
-  <w:num w:numId="3" w16cid:durableId="1056052419">
+  <w:num w:numId="18" w16cid:durableId="1468090875">
+    <w:abstractNumId w:val="18"/>
+  </w:num>
+  <w:num w:numId="19" w16cid:durableId="2042436346">
+    <w:abstractNumId w:val="14"/>
+  </w:num>
+  <w:num w:numId="20" w16cid:durableId="449518967">
+    <w:abstractNumId w:val="16"/>
+  </w:num>
+  <w:num w:numId="21" w16cid:durableId="1995405865">
+    <w:abstractNumId w:val="19"/>
+  </w:num>
+  <w:num w:numId="22" w16cid:durableId="273024854">
+    <w:abstractNumId w:val="30"/>
+  </w:num>
+  <w:num w:numId="23" w16cid:durableId="2124959958">
+    <w:abstractNumId w:val="17"/>
+  </w:num>
+  <w:num w:numId="24" w16cid:durableId="1766072655">
+    <w:abstractNumId w:val="23"/>
+  </w:num>
+  <w:num w:numId="25" w16cid:durableId="1321814104">
+    <w:abstractNumId w:val="10"/>
+  </w:num>
+  <w:num w:numId="26" w16cid:durableId="1957364371">
     <w:abstractNumId w:val="3"/>
   </w:num>
-  <w:num w:numId="4" w16cid:durableId="2134245909">
+  <w:num w:numId="27" w16cid:durableId="439372243">
     <w:abstractNumId w:val="7"/>
   </w:num>
-  <w:num w:numId="5" w16cid:durableId="1212501768">
-    <w:abstractNumId w:val="19"/>
+  <w:num w:numId="28" w16cid:durableId="1006982967">
+    <w:abstractNumId w:val="15"/>
   </w:num>
-  <w:num w:numId="6" w16cid:durableId="1018315515">
-    <w:abstractNumId w:val="1"/>
-  </w:num>
-  <w:num w:numId="7" w16cid:durableId="386344130">
+  <w:num w:numId="29" w16cid:durableId="1112627954">
     <w:abstractNumId w:val="26"/>
   </w:num>
-  <w:num w:numId="8" w16cid:durableId="459152879">
-    <w:abstractNumId w:val="8"/>
+  <w:num w:numId="30" w16cid:durableId="2072995051">
+    <w:abstractNumId w:val="11"/>
   </w:num>
-  <w:num w:numId="9" w16cid:durableId="1875923249">
+  <w:num w:numId="31" w16cid:durableId="108281029">
+    <w:abstractNumId w:val="22"/>
+  </w:num>
+  <w:num w:numId="32" w16cid:durableId="1505781072">
     <w:abstractNumId w:val="29"/>
   </w:num>
-  <w:num w:numId="10" w16cid:durableId="902300003">
-    <w:abstractNumId w:val="0"/>
-  </w:num>
-  <w:num w:numId="11" w16cid:durableId="1420178210">
-    <w:abstractNumId w:val="20"/>
-  </w:num>
-  <w:num w:numId="12" w16cid:durableId="1853910544">
-    <w:abstractNumId w:val="11"/>
-  </w:num>
-  <w:num w:numId="13" w16cid:durableId="1627934082">
-    <w:abstractNumId w:val="14"/>
-  </w:num>
-  <w:num w:numId="14" w16cid:durableId="1776318344">
-    <w:abstractNumId w:val="5"/>
-  </w:num>
-  <w:num w:numId="15" w16cid:durableId="1732145462">
-    <w:abstractNumId w:val="14"/>
-  </w:num>
-  <w:num w:numId="16" w16cid:durableId="1297948928">
-    <w:abstractNumId w:val="23"/>
-  </w:num>
-  <w:num w:numId="17" w16cid:durableId="563180180">
-    <w:abstractNumId w:val="12"/>
-  </w:num>
-  <w:num w:numId="18" w16cid:durableId="1468090875">
-    <w:abstractNumId w:val="17"/>
-  </w:num>
-  <w:num w:numId="19" w16cid:durableId="2042436346">
-    <w:abstractNumId w:val="13"/>
-  </w:num>
-  <w:num w:numId="20" w16cid:durableId="449518967">
-    <w:abstractNumId w:val="15"/>
-  </w:num>
-  <w:num w:numId="21" w16cid:durableId="1995405865">
-    <w:abstractNumId w:val="18"/>
-  </w:num>
-  <w:num w:numId="22" w16cid:durableId="273024854">
-    <w:abstractNumId w:val="28"/>
-  </w:num>
-  <w:num w:numId="23" w16cid:durableId="2124959958">
-    <w:abstractNumId w:val="16"/>
-  </w:num>
-  <w:num w:numId="24" w16cid:durableId="1766072655">
-    <w:abstractNumId w:val="22"/>
-  </w:num>
-  <w:num w:numId="25" w16cid:durableId="1321814104">
-    <w:abstractNumId w:val="9"/>
-  </w:num>
-  <w:num w:numId="26" w16cid:durableId="1957364371">
-    <w:abstractNumId w:val="2"/>
-  </w:num>
-  <w:num w:numId="27" w16cid:durableId="439372243">
-    <w:abstractNumId w:val="6"/>
-  </w:num>
-  <w:num w:numId="28" w16cid:durableId="1006982967">
-    <w:abstractNumId w:val="14"/>
-  </w:num>
-  <w:num w:numId="29" w16cid:durableId="1112627954">
+  <w:num w:numId="33" w16cid:durableId="451091653">
     <w:abstractNumId w:val="24"/>
   </w:num>
-  <w:num w:numId="30" w16cid:durableId="2072995051">
-    <w:abstractNumId w:val="10"/>
-  </w:num>
-  <w:num w:numId="31" w16cid:durableId="108281029">
-    <w:abstractNumId w:val="21"/>
-  </w:num>
-  <w:num w:numId="32" w16cid:durableId="1505781072">
-    <w:abstractNumId w:val="27"/>
+  <w:num w:numId="34" w16cid:durableId="1945961878">
+    <w:abstractNumId w:val="0"/>
   </w:num>
 </w:numbering>
 </file>
@@ -11859,6 +12651,12 @@
 </file>
 
 <file path=customXml/item1.xml><?xml version="1.0" encoding="utf-8"?>
+<p:properties xmlns:p="http://schemas.microsoft.com/office/2006/metadata/properties" xmlns:xsi="http://www.w3.org/2001/XMLSchema-instance" xmlns:pc="http://schemas.microsoft.com/office/infopath/2007/PartnerControls">
+  <documentManagement/>
+</p:properties>
+</file>
+
+<file path=customXml/item2.xml><?xml version="1.0" encoding="utf-8"?>
 <MENU label="Campos" version="1">
   <NODE label="Novo Registo" type="NewCard" replaceValue="false">
     <FIELD label="Nº de Registo">
@@ -13102,19 +13900,36 @@
 </MENU>
 </file>
 
-<file path=customXml/item2.xml><?xml version="1.0" encoding="utf-8"?>
-<p:properties xmlns:p="http://schemas.microsoft.com/office/2006/metadata/properties" xmlns:xsi="http://www.w3.org/2001/XMLSchema-instance" xmlns:pc="http://schemas.microsoft.com/office/infopath/2007/PartnerControls">
-  <documentManagement/>
-</p:properties>
-</file>
-
 <file path=customXml/item3.xml><?xml version="1.0" encoding="utf-8"?>
-<?mso-contentType ?>
-<FormTemplates xmlns="http://schemas.microsoft.com/sharepoint/v3/contenttype/forms">
-  <Display>DocumentLibraryForm</Display>
-  <Edit>DocumentLibraryForm</Edit>
-  <New>DocumentLibraryForm</New>
-</FormTemplates>
+<b:Sources xmlns:b="http://schemas.openxmlformats.org/officeDocument/2006/bibliography" xmlns="http://schemas.openxmlformats.org/officeDocument/2006/bibliography" SelectedStyle="\APA.XSL" StyleName="APA" Version="0">
+  <b:Source>
+    <b:Tag>Placeholder1</b:Tag>
+    <b:SourceType>DocumentFromInternetSite</b:SourceType>
+    <b:Guid>{60B0898E-A798-4CE2-95CD-A2FDE679C5AE}</b:Guid>
+    <b:RefOrder>2</b:RefOrder>
+  </b:Source>
+  <b:Source>
+    <b:Tag>Hai21</b:Tag>
+    <b:SourceType>DocumentFromInternetSite</b:SourceType>
+    <b:Guid>{2BA27835-2A75-48EF-84AB-402FA2F52D5F}</b:Guid>
+    <b:InternetSiteTitle>www.researchgate.net</b:InternetSiteTitle>
+    <b:Year>2021</b:Year>
+    <b:Month>May</b:Month>
+    <b:URL>https://www.researchgate.net/publication/350733518_Classification_of_Weather_Phenomenon_From_Images_by_Using_Deep_Convolutional_Neural_Network</b:URL>
+    <b:Author>
+      <b:Author>
+        <b:NameList>
+          <b:Person>
+            <b:Last>Haixia Xiao</b:Last>
+            <b:First>Feng</b:First>
+            <b:Middle>Zhang</b:Middle>
+          </b:Person>
+        </b:NameList>
+      </b:Author>
+    </b:Author>
+    <b:RefOrder>1</b:RefOrder>
+  </b:Source>
+</b:Sources>
 </file>
 
 <file path=customXml/item4.xml><?xml version="1.0" encoding="utf-8"?>
@@ -13256,44 +14071,15 @@
 </file>
 
 <file path=customXml/item5.xml><?xml version="1.0" encoding="utf-8"?>
-<b:Sources xmlns:b="http://schemas.openxmlformats.org/officeDocument/2006/bibliography" xmlns="http://schemas.openxmlformats.org/officeDocument/2006/bibliography" SelectedStyle="\APA.XSL" StyleName="APA" Version="0">
-  <b:Source>
-    <b:Tag>Placeholder1</b:Tag>
-    <b:SourceType>DocumentFromInternetSite</b:SourceType>
-    <b:Guid>{60B0898E-A798-4CE2-95CD-A2FDE679C5AE}</b:Guid>
-    <b:RefOrder>2</b:RefOrder>
-  </b:Source>
-  <b:Source>
-    <b:Tag>Hai21</b:Tag>
-    <b:SourceType>DocumentFromInternetSite</b:SourceType>
-    <b:Guid>{2BA27835-2A75-48EF-84AB-402FA2F52D5F}</b:Guid>
-    <b:InternetSiteTitle>www.researchgate.net</b:InternetSiteTitle>
-    <b:Year>2021</b:Year>
-    <b:Month>May</b:Month>
-    <b:URL>https://www.researchgate.net/publication/350733518_Classification_of_Weather_Phenomenon_From_Images_by_Using_Deep_Convolutional_Neural_Network</b:URL>
-    <b:Author>
-      <b:Author>
-        <b:NameList>
-          <b:Person>
-            <b:Last>Haixia Xiao</b:Last>
-            <b:First>Feng</b:First>
-            <b:Middle>Zhang</b:Middle>
-          </b:Person>
-        </b:NameList>
-      </b:Author>
-    </b:Author>
-    <b:RefOrder>1</b:RefOrder>
-  </b:Source>
-</b:Sources>
+<?mso-contentType ?>
+<FormTemplates xmlns="http://schemas.microsoft.com/sharepoint/v3/contenttype/forms">
+  <Display>DocumentLibraryForm</Display>
+  <Edit>DocumentLibraryForm</Edit>
+  <New>DocumentLibraryForm</New>
+</FormTemplates>
 </file>
 
 <file path=customXml/itemProps1.xml><?xml version="1.0" encoding="utf-8"?>
-<ds:datastoreItem xmlns:ds="http://schemas.openxmlformats.org/officeDocument/2006/customXml" ds:itemID="{5BE40977-15C1-4F89-8625-D3B696DD90BF}">
-  <ds:schemaRefs/>
-</ds:datastoreItem>
-</file>
-
-<file path=customXml/itemProps2.xml><?xml version="1.0" encoding="utf-8"?>
 <ds:datastoreItem xmlns:ds="http://schemas.openxmlformats.org/officeDocument/2006/customXml" ds:itemID="{8E63779A-67AF-431B-B3F0-121768C7239D}">
   <ds:schemaRefs>
     <ds:schemaRef ds:uri="http://schemas.microsoft.com/office/2006/metadata/properties"/>
@@ -13302,10 +14088,16 @@
 </ds:datastoreItem>
 </file>
 
+<file path=customXml/itemProps2.xml><?xml version="1.0" encoding="utf-8"?>
+<ds:datastoreItem xmlns:ds="http://schemas.openxmlformats.org/officeDocument/2006/customXml" ds:itemID="{5BE40977-15C1-4F89-8625-D3B696DD90BF}">
+  <ds:schemaRefs/>
+</ds:datastoreItem>
+</file>
+
 <file path=customXml/itemProps3.xml><?xml version="1.0" encoding="utf-8"?>
-<ds:datastoreItem xmlns:ds="http://schemas.openxmlformats.org/officeDocument/2006/customXml" ds:itemID="{BDEB47F2-D15B-47C7-869F-26B3F1C0D541}">
+<ds:datastoreItem xmlns:ds="http://schemas.openxmlformats.org/officeDocument/2006/customXml" ds:itemID="{2B0995C0-1A31-4D69-8E31-F94510E198C9}">
   <ds:schemaRefs>
-    <ds:schemaRef ds:uri="http://schemas.microsoft.com/sharepoint/v3/contenttype/forms"/>
+    <ds:schemaRef ds:uri="http://schemas.openxmlformats.org/officeDocument/2006/bibliography"/>
   </ds:schemaRefs>
 </ds:datastoreItem>
 </file>
@@ -13329,9 +14121,9 @@
 </file>
 
 <file path=customXml/itemProps5.xml><?xml version="1.0" encoding="utf-8"?>
-<ds:datastoreItem xmlns:ds="http://schemas.openxmlformats.org/officeDocument/2006/customXml" ds:itemID="{2B0995C0-1A31-4D69-8E31-F94510E198C9}">
+<ds:datastoreItem xmlns:ds="http://schemas.openxmlformats.org/officeDocument/2006/customXml" ds:itemID="{BDEB47F2-D15B-47C7-869F-26B3F1C0D541}">
   <ds:schemaRefs>
-    <ds:schemaRef ds:uri="http://schemas.openxmlformats.org/officeDocument/2006/bibliography"/>
+    <ds:schemaRef ds:uri="http://schemas.microsoft.com/sharepoint/v3/contenttype/forms"/>
   </ds:schemaRefs>
 </ds:datastoreItem>
 </file>
</xml_diff>